<commit_message>
Added some stuff to the Domain Track paper
</commit_message>
<xml_diff>
--- a/DomainTrack.docx
+++ b/DomainTrack.docx
@@ -444,14 +444,110 @@
         </w:numPr>
       </w:pPr>
       <w:r>
-        <w:t>Easy</w:t>
+        <w:t>Easy to keep up to date, fast and efficient</w:t>
+      </w:r>
+    </w:p>
+    <w:p/>
+    <w:p>
+      <w:pPr>
+        <w:rPr>
+          <w:b/>
+        </w:rPr>
+      </w:pPr>
+      <w:r>
+        <w:rPr>
+          <w:b/>
+        </w:rPr>
+        <w:t>What do you suggest</w:t>
+      </w:r>
+      <w:r>
+        <w:rPr>
+          <w:b/>
+        </w:rPr>
+        <w:t>?</w:t>
+      </w:r>
+    </w:p>
+    <w:p>
+      <w:r>
+        <w:rPr>
+          <w:b/>
+        </w:rPr>
+        <w:tab/>
+      </w:r>
+      <w:r>
+        <w:t>There are two main branches of biomedical software, and they both need to be tested differently.</w:t>
+      </w:r>
+    </w:p>
+    <w:p>
+      <w:r>
+        <w:tab/>
+        <w:t xml:space="preserve">The first is database systems used to store patient records and files. These systems are extremely prevalent and almost every hospital and doctors office in the country has one. </w:t>
+      </w:r>
+      <w:r>
+        <w:t>One aspect of these systems that is pretty universal, is the fact that they aren’t very usable. For this reason UX and usability tests for the frontends would be a great improvement. This would reduce the amount of time that new nurses or doctors waste learning how to operate the databases.</w:t>
+      </w:r>
+      <w:r>
+        <w:t xml:space="preserve"> The other thing these databases need is stress testing since there can be lots of doctors trying to access them at the same time. A worst case scenario would be a doctor needs to look up information on a critical patient and can’t get to the information because the database has crashed under the user load. Stress testing could help avoid a situation like this, and make sure that the systems can handle the amounts of users that will be accessing them.</w:t>
+      </w:r>
+    </w:p>
+    <w:p>
+      <w:r>
+        <w:tab/>
+        <w:t>The other branch of software is in software that will either go into prosthetics and devices the user has surgically implanted, as well as software that controls surgical equipment. These software applications should be tested with a derivative of boundary value testing. These types of software need to be tested to make sure they perform will all possible inputs, and act the correct way. Most likely this means that robust worst case testing would be the best option to be certain that there systems can operate in all the conditions they will be given in the real world.</w:t>
+      </w:r>
+    </w:p>
+    <w:p/>
+    <w:p>
+      <w:pPr>
+        <w:rPr>
+          <w:b/>
+        </w:rPr>
+      </w:pPr>
+    </w:p>
+    <w:p>
+      <w:pPr>
+        <w:rPr>
+          <w:b/>
+        </w:rPr>
+      </w:pPr>
+    </w:p>
+    <w:p>
+      <w:pPr>
+        <w:rPr>
+          <w:b/>
+        </w:rPr>
+      </w:pPr>
+      <w:r>
+        <w:rPr>
+          <w:b/>
+        </w:rPr>
+        <w:lastRenderedPageBreak/>
+        <w:t>Are there any regulations/standards?</w:t>
+      </w:r>
+    </w:p>
+    <w:p>
+      <w:r>
+        <w:rPr>
+          <w:b/>
+        </w:rPr>
+        <w:tab/>
+      </w:r>
+      <w:r>
+        <w:t xml:space="preserve">Yes there are. The standards are set by the FDA. The regulations governing software are outlined in </w:t>
+      </w:r>
+      <w:r>
+        <w:t>Part 11 of the FDA’s Title 21</w:t>
+      </w:r>
+      <w:r>
+        <w:t>, which we discussed and copied above.</w:t>
       </w:r>
       <w:bookmarkStart w:id="0" w:name="_GoBack"/>
       <w:bookmarkEnd w:id="0"/>
       <w:r>
-        <w:t xml:space="preserve"> to keep up to date, fast and efficient</w:t>
-      </w:r>
-    </w:p>
+        <w:t xml:space="preserve"> </w:t>
+      </w:r>
+    </w:p>
+    <w:p/>
     <w:sectPr>
       <w:pgSz w:w="12240" w:h="15840"/>
       <w:pgMar w:top="1440" w:right="1440" w:bottom="1440" w:left="1440" w:header="720" w:footer="720" w:gutter="0"/>

</xml_diff>

<commit_message>
Added changed to Domain Track Paper
</commit_message>
<xml_diff>
--- a/DomainTrack.docx
+++ b/DomainTrack.docx
@@ -1,6 +1,6 @@
 
 <file path=word/document.xml><?xml version="1.0" encoding="utf-8"?>
-<w:document xmlns:wpc="http://schemas.microsoft.com/office/word/2010/wordprocessingCanvas" xmlns:mc="http://schemas.openxmlformats.org/markup-compatibility/2006" xmlns:o="urn:schemas-microsoft-com:office:office" xmlns:r="http://schemas.openxmlformats.org/officeDocument/2006/relationships" xmlns:m="http://schemas.openxmlformats.org/officeDocument/2006/math" xmlns:v="urn:schemas-microsoft-com:vml" xmlns:wp14="http://schemas.microsoft.com/office/word/2010/wordprocessingDrawing" xmlns:wp="http://schemas.openxmlformats.org/drawingml/2006/wordprocessingDrawing" xmlns:w10="urn:schemas-microsoft-com:office:word" xmlns:w="http://schemas.openxmlformats.org/wordprocessingml/2006/main" xmlns:w14="http://schemas.microsoft.com/office/word/2010/wordml" xmlns:wpg="http://schemas.microsoft.com/office/word/2010/wordprocessingGroup" xmlns:wpi="http://schemas.microsoft.com/office/word/2010/wordprocessingInk" xmlns:wne="http://schemas.microsoft.com/office/word/2006/wordml" xmlns:wps="http://schemas.microsoft.com/office/word/2010/wordprocessingShape" mc:Ignorable="w14 wp14">
+<w:document xmlns:wpc="http://schemas.microsoft.com/office/word/2010/wordprocessingCanvas" xmlns:mc="http://schemas.openxmlformats.org/markup-compatibility/2006" xmlns:o="urn:schemas-microsoft-com:office:office" xmlns:r="http://schemas.openxmlformats.org/officeDocument/2006/relationships" xmlns:m="http://schemas.openxmlformats.org/officeDocument/2006/math" xmlns:v="urn:schemas-microsoft-com:vml" xmlns:wp14="http://schemas.microsoft.com/office/word/2010/wordprocessingDrawing" xmlns:wp="http://schemas.openxmlformats.org/drawingml/2006/wordprocessingDrawing" xmlns:w10="urn:schemas-microsoft-com:office:word" xmlns:w="http://schemas.openxmlformats.org/wordprocessingml/2006/main" xmlns:w14="http://schemas.microsoft.com/office/word/2010/wordml" xmlns:w15="http://schemas.microsoft.com/office/word/2012/wordml" xmlns:wpg="http://schemas.microsoft.com/office/word/2010/wordprocessingGroup" xmlns:wpi="http://schemas.microsoft.com/office/word/2010/wordprocessingInk" xmlns:wne="http://schemas.microsoft.com/office/word/2006/wordml" xmlns:wps="http://schemas.microsoft.com/office/word/2010/wordprocessingShape" mc:Ignorable="w14 w15 wp14">
   <w:body>
     <w:p>
       <w:pPr>
@@ -539,8 +539,215 @@
     </w:p>
     <w:p/>
     <w:p>
+      <w:pPr>
+        <w:rPr>
+          <w:b/>
+        </w:rPr>
+      </w:pPr>
+      <w:r>
+        <w:rPr>
+          <w:b/>
+        </w:rPr>
+        <w:t>Examples of Success/Failure.</w:t>
+      </w:r>
+    </w:p>
+    <w:p>
+      <w:r>
+        <w:t>Implants and Surgical Equipment:</w:t>
+      </w:r>
+    </w:p>
+    <w:p>
+      <w:r>
+        <w:tab/>
+        <w:t>The most crude and basic way to measure success of software in implants and surgical equipment is whether the health of the patient improves with use of the technology. For example, a patient who receives surgery using robotic equipment controlled remotely by a doctor, the software used in the robotic equipment can be considered successful if it allows the doctor to do his job and the surgery is a success. However, this doesn’t mean that if the surgery isn’t a success the software has failed, a multitude of other factors could have been the cause. On the other hand though, if a patient is implanted with an insulin pump, to automatically measure and control the amount of insulin in the patient’s body, and the pump fails to recognize the amount of insulin in the body and continues to pump insulin into the blood stream the patient’s health is almost guaranteed to decline. This would be an example of a software failure (assuming the mechanical portion of the implant function</w:t>
+      </w:r>
+      <w:r>
+        <w:t>ed correctly).</w:t>
+      </w:r>
+    </w:p>
+    <w:p>
+      <w:r>
+        <w:tab/>
+        <w:t>Not all failures need to be as deadly, or impact the health of the patient, as much as the previous example. For instance a health monitor may fail, and give results that are incorrect, such as a patient flat lining when they obviously have not. As long as the doctors are competent, they will realize that the heart rate monitor is incorrect with no detrimental effects to the patients’ health.</w:t>
+      </w:r>
+    </w:p>
+    <w:p>
+      <w:r>
+        <w:t>Database and Hospital Systems:</w:t>
+      </w:r>
+    </w:p>
+    <w:p>
+      <w:r>
+        <w:tab/>
+        <w:t xml:space="preserve">These systems have easier to identify successes and failures. The systems and databases that doctors and hospitals use daily, are considered to be succeeding if they are storing the data correctly, returning the correct data, and operating within a specified speed. In contrast they are failing if they break any of these conditions. For example, if a doctor requests Patient X’s exam results from the computer and receives Patient Y’s results, this is a failure. </w:t>
+      </w:r>
+      <w:r>
+        <w:t>To continue this example, the system also has failed if Patient X’s exam results didn’t successfully store and therefor can’t be retrieved when the doctor requests them. And lastly, if the system takes 30 minutes just to retrieve Patient X’s records, then this is a failure as it shouldn’t take a database 30 minutes to retrieve the information. All of these scenarios could lead to the doctor either not being able to treat the patient when it is needed, or treating the patient incorrectly.</w:t>
+      </w:r>
+      <w:r>
+        <w:t xml:space="preserve"> </w:t>
+      </w:r>
+    </w:p>
+    <w:p>
+      <w:r>
+        <w:t>As in many other industries, software success is inversely correlated to how often you heard about the software. If there are no problems, and the code is working as expected, then nobody talks about it. Most of the time you hear about bio-medical software, it is when there has been a failure.</w:t>
+      </w:r>
+    </w:p>
+    <w:p>
+      <w:r>
+        <w:lastRenderedPageBreak/>
+        <w:tab/>
+      </w:r>
       <w:bookmarkStart w:id="0" w:name="_GoBack"/>
       <w:bookmarkEnd w:id="0"/>
+    </w:p>
+    <w:p/>
+    <w:p>
+      <w:pPr>
+        <w:rPr>
+          <w:b/>
+        </w:rPr>
+      </w:pPr>
+      <w:r>
+        <w:rPr>
+          <w:b/>
+        </w:rPr>
+        <w:t>What Metrics are used?</w:t>
+      </w:r>
+    </w:p>
+    <w:p>
+      <w:r>
+        <w:tab/>
+        <w:t>Currently, the metrics measured for testing is left up to the individual developers and companies, and isn’t regulated by the FDA. However, the two metrics that seem to be most common are McCabe Cyclomatic C</w:t>
+      </w:r>
+      <w:r>
+        <w:t>omplexity</w:t>
+      </w:r>
+      <w:r>
+        <w:t xml:space="preserve"> and Lines of Code written.</w:t>
+      </w:r>
+    </w:p>
+    <w:p>
+      <w:pPr>
+        <w:ind w:firstLine="720"/>
+      </w:pPr>
+      <w:r>
+        <w:t xml:space="preserve">Cyclomatic complexity is measured as a way to tell how many different paths the program can take. This is useful in the bio-medical industry, as there should be as few different paths as possible so that the number of places a bug can occur is reduced. For example, in surgical implant technology, under different extreme conditions the device may function very differently in order to keep the patient healthy. This is as expected, but problems arise in testing if all of these different extreme conditions have their own unique branch that the program can proceed down. If makes testing easier, and the program more robust, if when the implant is in certain conditions, it branches off to do tasks specific to those conditions. But when it has completed these, it re-joins the main program flow. This is why </w:t>
+      </w:r>
+      <w:r>
+        <w:t>McCabe Cyclomatic C</w:t>
+      </w:r>
+      <w:r>
+        <w:t>omplexity</w:t>
+      </w:r>
+      <w:r>
+        <w:t xml:space="preserve"> is a metric that is currently used, it helps the developers make sure their code doesn’t have too many different branches, where hard to find bugs may exist.</w:t>
+      </w:r>
+    </w:p>
+    <w:p/>
+    <w:p>
+      <w:pPr>
+        <w:rPr>
+          <w:b/>
+        </w:rPr>
+      </w:pPr>
+      <w:r>
+        <w:rPr>
+          <w:b/>
+        </w:rPr>
+        <w:t>What Metrics do you recommend?</w:t>
+      </w:r>
+    </w:p>
+    <w:p>
+      <w:pPr>
+        <w:pStyle w:val="ListParagraph"/>
+        <w:numPr>
+          <w:ilvl w:val="0"/>
+          <w:numId w:val="11"/>
+        </w:numPr>
+      </w:pPr>
+      <w:r>
+        <w:t>Average Number of Comment Lines per Method</w:t>
+      </w:r>
+    </w:p>
+    <w:p>
+      <w:pPr>
+        <w:pStyle w:val="ListParagraph"/>
+        <w:numPr>
+          <w:ilvl w:val="1"/>
+          <w:numId w:val="11"/>
+        </w:numPr>
+      </w:pPr>
+      <w:r>
+        <w:t xml:space="preserve">This metric may be useful to track in this domain, mostly for the fact that </w:t>
+      </w:r>
+      <w:r>
+        <w:t>the people who use the code have a vested interest that the code works as advertised, but also most likely don’t have any coding knowledge. Biologists and Doctors may want to be able to look over the code and see if what is needed is being done, since it is their patients whose health may be determined by the software working correctly. Adequate (or excessive) commenting will help these non-programmers better understand the software, and have more peace of mind about its quality.</w:t>
+      </w:r>
+    </w:p>
+    <w:p>
+      <w:pPr>
+        <w:pStyle w:val="ListParagraph"/>
+        <w:numPr>
+          <w:ilvl w:val="0"/>
+          <w:numId w:val="11"/>
+        </w:numPr>
+      </w:pPr>
+      <w:r>
+        <w:t>Average Method Size</w:t>
+      </w:r>
+    </w:p>
+    <w:p>
+      <w:pPr>
+        <w:pStyle w:val="ListParagraph"/>
+        <w:numPr>
+          <w:ilvl w:val="1"/>
+          <w:numId w:val="11"/>
+        </w:numPr>
+      </w:pPr>
+      <w:r>
+        <w:t>Smaller methods are generally agreed to be easier to debug and maintain. In the case of surgical devices and implants, finding all possible bugs is extremely important. Because of this, measuring the average method size will help developers make sure they are keeping the code in manageable chunks to it can be properly debugged later.</w:t>
+      </w:r>
+    </w:p>
+    <w:p>
+      <w:pPr>
+        <w:rPr>
+          <w:b/>
+        </w:rPr>
+      </w:pPr>
+      <w:r>
+        <w:rPr>
+          <w:b/>
+        </w:rPr>
+        <w:t>What are common problems associated with quality assurance in the domain?</w:t>
+      </w:r>
+    </w:p>
+    <w:p>
+      <w:r>
+        <w:rPr>
+          <w:b/>
+        </w:rPr>
+        <w:tab/>
+      </w:r>
+      <w:r>
+        <w:t xml:space="preserve">One of the biggest problems in quality assurance in the bio-medical field, in particular surgical equipment and implants, is the inability to test the software under real world conditions. Extensive testing can be done in labs and such, but this can’t guarantee how the software will react under the conditions it will face in the real world. It is extremely difficult to find patients who are willing to have </w:t>
+      </w:r>
+      <w:r>
+        <w:lastRenderedPageBreak/>
+        <w:t>surgery performed on them, or implants implanted, for the purpose of testing if the software works correctly or not. No</w:t>
+      </w:r>
+      <w:r>
+        <w:t>t to mention the massive amount</w:t>
+      </w:r>
+      <w:r>
+        <w:t xml:space="preserve"> of regulations in regards to testing medical procedures on humans. </w:t>
+      </w:r>
+      <w:r>
+        <w:t>The software used for these things is tested extensively in labs, under conditions as close to what will happen when used on people as possible, but it is nearly impossible to test under all the conditions that the software may experience in the real world.</w:t>
+      </w:r>
+    </w:p>
+    <w:p/>
+    <w:p>
       <w:r>
         <w:t xml:space="preserve"> </w:t>
       </w:r>
@@ -557,7 +764,7 @@
 </file>
 
 <file path=word/numbering.xml><?xml version="1.0" encoding="utf-8"?>
-<w:numbering xmlns:wpc="http://schemas.microsoft.com/office/word/2010/wordprocessingCanvas" xmlns:mc="http://schemas.openxmlformats.org/markup-compatibility/2006" xmlns:o="urn:schemas-microsoft-com:office:office" xmlns:r="http://schemas.openxmlformats.org/officeDocument/2006/relationships" xmlns:m="http://schemas.openxmlformats.org/officeDocument/2006/math" xmlns:v="urn:schemas-microsoft-com:vml" xmlns:wp14="http://schemas.microsoft.com/office/word/2010/wordprocessingDrawing" xmlns:wp="http://schemas.openxmlformats.org/drawingml/2006/wordprocessingDrawing" xmlns:w10="urn:schemas-microsoft-com:office:word" xmlns:w="http://schemas.openxmlformats.org/wordprocessingml/2006/main" xmlns:w14="http://schemas.microsoft.com/office/word/2010/wordml" xmlns:wpg="http://schemas.microsoft.com/office/word/2010/wordprocessingGroup" xmlns:wpi="http://schemas.microsoft.com/office/word/2010/wordprocessingInk" xmlns:wne="http://schemas.microsoft.com/office/word/2006/wordml" xmlns:wps="http://schemas.microsoft.com/office/word/2010/wordprocessingShape" mc:Ignorable="w14 wp14">
+<w:numbering xmlns:wpc="http://schemas.microsoft.com/office/word/2010/wordprocessingCanvas" xmlns:mc="http://schemas.openxmlformats.org/markup-compatibility/2006" xmlns:o="urn:schemas-microsoft-com:office:office" xmlns:r="http://schemas.openxmlformats.org/officeDocument/2006/relationships" xmlns:m="http://schemas.openxmlformats.org/officeDocument/2006/math" xmlns:v="urn:schemas-microsoft-com:vml" xmlns:wp14="http://schemas.microsoft.com/office/word/2010/wordprocessingDrawing" xmlns:wp="http://schemas.openxmlformats.org/drawingml/2006/wordprocessingDrawing" xmlns:w10="urn:schemas-microsoft-com:office:word" xmlns:w="http://schemas.openxmlformats.org/wordprocessingml/2006/main" xmlns:w14="http://schemas.microsoft.com/office/word/2010/wordml" xmlns:w15="http://schemas.microsoft.com/office/word/2012/wordml" xmlns:wpg="http://schemas.microsoft.com/office/word/2010/wordprocessingGroup" xmlns:wpi="http://schemas.microsoft.com/office/word/2010/wordprocessingInk" xmlns:wne="http://schemas.microsoft.com/office/word/2006/wordml" xmlns:wps="http://schemas.microsoft.com/office/word/2010/wordprocessingShape" mc:Ignorable="w14 w15 wp14">
   <w:abstractNum w:abstractNumId="0">
     <w:nsid w:val="05F94A6F"/>
     <w:multiLevelType w:val="hybridMultilevel"/>
@@ -1431,6 +1638,119 @@
     </w:lvl>
   </w:abstractNum>
   <w:abstractNum w:abstractNumId="8">
+    <w:nsid w:val="69C92054"/>
+    <w:multiLevelType w:val="hybridMultilevel"/>
+    <w:tmpl w:val="F6C8ECE6"/>
+    <w:lvl w:ilvl="0" w:tplc="04090001">
+      <w:start w:val="1"/>
+      <w:numFmt w:val="bullet"/>
+      <w:lvlText w:val=""/>
+      <w:lvlJc w:val="left"/>
+      <w:pPr>
+        <w:ind w:left="720" w:hanging="360"/>
+      </w:pPr>
+      <w:rPr>
+        <w:rFonts w:ascii="Symbol" w:hAnsi="Symbol" w:hint="default"/>
+      </w:rPr>
+    </w:lvl>
+    <w:lvl w:ilvl="1" w:tplc="04090003">
+      <w:start w:val="1"/>
+      <w:numFmt w:val="bullet"/>
+      <w:lvlText w:val="o"/>
+      <w:lvlJc w:val="left"/>
+      <w:pPr>
+        <w:ind w:left="1440" w:hanging="360"/>
+      </w:pPr>
+      <w:rPr>
+        <w:rFonts w:ascii="Courier New" w:hAnsi="Courier New" w:cs="Courier New" w:hint="default"/>
+      </w:rPr>
+    </w:lvl>
+    <w:lvl w:ilvl="2" w:tplc="04090005" w:tentative="1">
+      <w:start w:val="1"/>
+      <w:numFmt w:val="bullet"/>
+      <w:lvlText w:val=""/>
+      <w:lvlJc w:val="left"/>
+      <w:pPr>
+        <w:ind w:left="2160" w:hanging="360"/>
+      </w:pPr>
+      <w:rPr>
+        <w:rFonts w:ascii="Wingdings" w:hAnsi="Wingdings" w:hint="default"/>
+      </w:rPr>
+    </w:lvl>
+    <w:lvl w:ilvl="3" w:tplc="04090001" w:tentative="1">
+      <w:start w:val="1"/>
+      <w:numFmt w:val="bullet"/>
+      <w:lvlText w:val=""/>
+      <w:lvlJc w:val="left"/>
+      <w:pPr>
+        <w:ind w:left="2880" w:hanging="360"/>
+      </w:pPr>
+      <w:rPr>
+        <w:rFonts w:ascii="Symbol" w:hAnsi="Symbol" w:hint="default"/>
+      </w:rPr>
+    </w:lvl>
+    <w:lvl w:ilvl="4" w:tplc="04090003" w:tentative="1">
+      <w:start w:val="1"/>
+      <w:numFmt w:val="bullet"/>
+      <w:lvlText w:val="o"/>
+      <w:lvlJc w:val="left"/>
+      <w:pPr>
+        <w:ind w:left="3600" w:hanging="360"/>
+      </w:pPr>
+      <w:rPr>
+        <w:rFonts w:ascii="Courier New" w:hAnsi="Courier New" w:cs="Courier New" w:hint="default"/>
+      </w:rPr>
+    </w:lvl>
+    <w:lvl w:ilvl="5" w:tplc="04090005" w:tentative="1">
+      <w:start w:val="1"/>
+      <w:numFmt w:val="bullet"/>
+      <w:lvlText w:val=""/>
+      <w:lvlJc w:val="left"/>
+      <w:pPr>
+        <w:ind w:left="4320" w:hanging="360"/>
+      </w:pPr>
+      <w:rPr>
+        <w:rFonts w:ascii="Wingdings" w:hAnsi="Wingdings" w:hint="default"/>
+      </w:rPr>
+    </w:lvl>
+    <w:lvl w:ilvl="6" w:tplc="04090001" w:tentative="1">
+      <w:start w:val="1"/>
+      <w:numFmt w:val="bullet"/>
+      <w:lvlText w:val=""/>
+      <w:lvlJc w:val="left"/>
+      <w:pPr>
+        <w:ind w:left="5040" w:hanging="360"/>
+      </w:pPr>
+      <w:rPr>
+        <w:rFonts w:ascii="Symbol" w:hAnsi="Symbol" w:hint="default"/>
+      </w:rPr>
+    </w:lvl>
+    <w:lvl w:ilvl="7" w:tplc="04090003" w:tentative="1">
+      <w:start w:val="1"/>
+      <w:numFmt w:val="bullet"/>
+      <w:lvlText w:val="o"/>
+      <w:lvlJc w:val="left"/>
+      <w:pPr>
+        <w:ind w:left="5760" w:hanging="360"/>
+      </w:pPr>
+      <w:rPr>
+        <w:rFonts w:ascii="Courier New" w:hAnsi="Courier New" w:cs="Courier New" w:hint="default"/>
+      </w:rPr>
+    </w:lvl>
+    <w:lvl w:ilvl="8" w:tplc="04090005" w:tentative="1">
+      <w:start w:val="1"/>
+      <w:numFmt w:val="bullet"/>
+      <w:lvlText w:val=""/>
+      <w:lvlJc w:val="left"/>
+      <w:pPr>
+        <w:ind w:left="6480" w:hanging="360"/>
+      </w:pPr>
+      <w:rPr>
+        <w:rFonts w:ascii="Wingdings" w:hAnsi="Wingdings" w:hint="default"/>
+      </w:rPr>
+    </w:lvl>
+  </w:abstractNum>
+  <w:abstractNum w:abstractNumId="9">
     <w:nsid w:val="6E661836"/>
     <w:multiLevelType w:val="hybridMultilevel"/>
     <w:tmpl w:val="41CA6FCC"/>
@@ -1543,7 +1863,7 @@
       </w:rPr>
     </w:lvl>
   </w:abstractNum>
-  <w:abstractNum w:abstractNumId="9">
+  <w:abstractNum w:abstractNumId="10">
     <w:nsid w:val="7D8B01F6"/>
     <w:multiLevelType w:val="hybridMultilevel"/>
     <w:tmpl w:val="EFF67A90"/>
@@ -1663,13 +1983,13 @@
     <w:abstractNumId w:val="2"/>
   </w:num>
   <w:num w:numId="3">
-    <w:abstractNumId w:val="9"/>
+    <w:abstractNumId w:val="10"/>
   </w:num>
   <w:num w:numId="4">
     <w:abstractNumId w:val="1"/>
   </w:num>
   <w:num w:numId="5">
-    <w:abstractNumId w:val="8"/>
+    <w:abstractNumId w:val="9"/>
   </w:num>
   <w:num w:numId="6">
     <w:abstractNumId w:val="7"/>
@@ -1686,11 +2006,14 @@
   <w:num w:numId="10">
     <w:abstractNumId w:val="0"/>
   </w:num>
+  <w:num w:numId="11">
+    <w:abstractNumId w:val="8"/>
+  </w:num>
 </w:numbering>
 </file>
 
 <file path=word/styles.xml><?xml version="1.0" encoding="utf-8"?>
-<w:styles xmlns:mc="http://schemas.openxmlformats.org/markup-compatibility/2006" xmlns:r="http://schemas.openxmlformats.org/officeDocument/2006/relationships" xmlns:w="http://schemas.openxmlformats.org/wordprocessingml/2006/main" xmlns:w14="http://schemas.microsoft.com/office/word/2010/wordml" mc:Ignorable="w14">
+<w:styles xmlns:mc="http://schemas.openxmlformats.org/markup-compatibility/2006" xmlns:r="http://schemas.openxmlformats.org/officeDocument/2006/relationships" xmlns:w="http://schemas.openxmlformats.org/wordprocessingml/2006/main" xmlns:w14="http://schemas.microsoft.com/office/word/2010/wordml" xmlns:w15="http://schemas.microsoft.com/office/word/2012/wordml" mc:Ignorable="w14 w15">
   <w:docDefaults>
     <w:rPrDefault>
       <w:rPr>
@@ -1706,373 +2029,378 @@
       </w:pPr>
     </w:pPrDefault>
   </w:docDefaults>
-  <w:latentStyles w:defLockedState="0" w:defUIPriority="99" w:defSemiHidden="1" w:defUnhideWhenUsed="1" w:defQFormat="0" w:count="267">
-    <w:lsdException w:name="Normal" w:semiHidden="0" w:uiPriority="0" w:unhideWhenUsed="0" w:qFormat="1"/>
-    <w:lsdException w:name="heading 1" w:semiHidden="0" w:uiPriority="9" w:unhideWhenUsed="0" w:qFormat="1"/>
-    <w:lsdException w:name="heading 2" w:uiPriority="9" w:qFormat="1"/>
-    <w:lsdException w:name="heading 3" w:uiPriority="9" w:qFormat="1"/>
-    <w:lsdException w:name="heading 4" w:uiPriority="9" w:qFormat="1"/>
-    <w:lsdException w:name="heading 5" w:uiPriority="9" w:qFormat="1"/>
-    <w:lsdException w:name="heading 6" w:uiPriority="9" w:qFormat="1"/>
-    <w:lsdException w:name="heading 7" w:uiPriority="9" w:qFormat="1"/>
-    <w:lsdException w:name="heading 8" w:uiPriority="9" w:qFormat="1"/>
-    <w:lsdException w:name="heading 9" w:uiPriority="9" w:qFormat="1"/>
-    <w:lsdException w:name="toc 1" w:uiPriority="39"/>
-    <w:lsdException w:name="toc 2" w:uiPriority="39"/>
-    <w:lsdException w:name="toc 3" w:uiPriority="39"/>
-    <w:lsdException w:name="toc 4" w:uiPriority="39"/>
-    <w:lsdException w:name="toc 5" w:uiPriority="39"/>
-    <w:lsdException w:name="toc 6" w:uiPriority="39"/>
-    <w:lsdException w:name="toc 7" w:uiPriority="39"/>
-    <w:lsdException w:name="toc 8" w:uiPriority="39"/>
-    <w:lsdException w:name="toc 9" w:uiPriority="39"/>
-    <w:lsdException w:name="caption" w:uiPriority="35" w:qFormat="1"/>
-    <w:lsdException w:name="Title" w:semiHidden="0" w:uiPriority="10" w:unhideWhenUsed="0" w:qFormat="1"/>
-    <w:lsdException w:name="Default Paragraph Font" w:uiPriority="1"/>
-    <w:lsdException w:name="Subtitle" w:semiHidden="0" w:uiPriority="11" w:unhideWhenUsed="0" w:qFormat="1"/>
-    <w:lsdException w:name="Strong" w:semiHidden="0" w:uiPriority="22" w:unhideWhenUsed="0" w:qFormat="1"/>
-    <w:lsdException w:name="Emphasis" w:semiHidden="0" w:uiPriority="20" w:unhideWhenUsed="0" w:qFormat="1"/>
-    <w:lsdException w:name="Table Grid" w:semiHidden="0" w:uiPriority="59" w:unhideWhenUsed="0"/>
-    <w:lsdException w:name="Placeholder Text" w:unhideWhenUsed="0"/>
-    <w:lsdException w:name="No Spacing" w:semiHidden="0" w:uiPriority="1" w:unhideWhenUsed="0" w:qFormat="1"/>
-    <w:lsdException w:name="Light Shading" w:semiHidden="0" w:uiPriority="60" w:unhideWhenUsed="0"/>
-    <w:lsdException w:name="Light List" w:semiHidden="0" w:uiPriority="61" w:unhideWhenUsed="0"/>
-    <w:lsdException w:name="Light Grid" w:semiHidden="0" w:uiPriority="62" w:unhideWhenUsed="0"/>
-    <w:lsdException w:name="Medium Shading 1" w:semiHidden="0" w:uiPriority="63" w:unhideWhenUsed="0"/>
-    <w:lsdException w:name="Medium Shading 2" w:semiHidden="0" w:uiPriority="64" w:unhideWhenUsed="0"/>
-    <w:lsdException w:name="Medium List 1" w:semiHidden="0" w:uiPriority="65" w:unhideWhenUsed="0"/>
-    <w:lsdException w:name="Medium List 2" w:semiHidden="0" w:uiPriority="66" w:unhideWhenUsed="0"/>
-    <w:lsdException w:name="Medium Grid 1" w:semiHidden="0" w:uiPriority="67" w:unhideWhenUsed="0"/>
-    <w:lsdException w:name="Medium Grid 2" w:semiHidden="0" w:uiPriority="68" w:unhideWhenUsed="0"/>
-    <w:lsdException w:name="Medium Grid 3" w:semiHidden="0" w:uiPriority="69" w:unhideWhenUsed="0"/>
-    <w:lsdException w:name="Dark List" w:semiHidden="0" w:uiPriority="70" w:unhideWhenUsed="0"/>
-    <w:lsdException w:name="Colorful Shading" w:semiHidden="0" w:uiPriority="71" w:unhideWhenUsed="0"/>
-    <w:lsdException w:name="Colorful List" w:semiHidden="0" w:uiPriority="72" w:unhideWhenUsed="0"/>
-    <w:lsdException w:name="Colorful Grid" w:semiHidden="0" w:uiPriority="73" w:unhideWhenUsed="0"/>
-    <w:lsdException w:name="Light Shading Accent 1" w:semiHidden="0" w:uiPriority="60" w:unhideWhenUsed="0"/>
-    <w:lsdException w:name="Light List Accent 1" w:semiHidden="0" w:uiPriority="61" w:unhideWhenUsed="0"/>
-    <w:lsdException w:name="Light Grid Accent 1" w:semiHidden="0" w:uiPriority="62" w:unhideWhenUsed="0"/>
-    <w:lsdException w:name="Medium Shading 1 Accent 1" w:semiHidden="0" w:uiPriority="63" w:unhideWhenUsed="0"/>
-    <w:lsdException w:name="Medium Shading 2 Accent 1" w:semiHidden="0" w:uiPriority="64" w:unhideWhenUsed="0"/>
-    <w:lsdException w:name="Medium List 1 Accent 1" w:semiHidden="0" w:uiPriority="65" w:unhideWhenUsed="0"/>
-    <w:lsdException w:name="Revision" w:unhideWhenUsed="0"/>
-    <w:lsdException w:name="List Paragraph" w:semiHidden="0" w:uiPriority="34" w:unhideWhenUsed="0" w:qFormat="1"/>
-    <w:lsdException w:name="Quote" w:semiHidden="0" w:uiPriority="29" w:unhideWhenUsed="0" w:qFormat="1"/>
-    <w:lsdException w:name="Intense Quote" w:semiHidden="0" w:uiPriority="30" w:unhideWhenUsed="0" w:qFormat="1"/>
-    <w:lsdException w:name="Medium List 2 Accent 1" w:semiHidden="0" w:uiPriority="66" w:unhideWhenUsed="0"/>
-    <w:lsdException w:name="Medium Grid 1 Accent 1" w:semiHidden="0" w:uiPriority="67" w:unhideWhenUsed="0"/>
-    <w:lsdException w:name="Medium Grid 2 Accent 1" w:semiHidden="0" w:uiPriority="68" w:unhideWhenUsed="0"/>
-    <w:lsdException w:name="Medium Grid 3 Accent 1" w:semiHidden="0" w:uiPriority="69" w:unhideWhenUsed="0"/>
-    <w:lsdException w:name="Dark List Accent 1" w:semiHidden="0" w:uiPriority="70" w:unhideWhenUsed="0"/>
-    <w:lsdException w:name="Colorful Shading Accent 1" w:semiHidden="0" w:uiPriority="71" w:unhideWhenUsed="0"/>
-    <w:lsdException w:name="Colorful List Accent 1" w:semiHidden="0" w:uiPriority="72" w:unhideWhenUsed="0"/>
-    <w:lsdException w:name="Colorful Grid Accent 1" w:semiHidden="0" w:uiPriority="73" w:unhideWhenUsed="0"/>
-    <w:lsdException w:name="Light Shading Accent 2" w:semiHidden="0" w:uiPriority="60" w:unhideWhenUsed="0"/>
-    <w:lsdException w:name="Light List Accent 2" w:semiHidden="0" w:uiPriority="61" w:unhideWhenUsed="0"/>
-    <w:lsdException w:name="Light Grid Accent 2" w:semiHidden="0" w:uiPriority="62" w:unhideWhenUsed="0"/>
-    <w:lsdException w:name="Medium Shading 1 Accent 2" w:semiHidden="0" w:uiPriority="63" w:unhideWhenUsed="0"/>
-    <w:lsdException w:name="Medium Shading 2 Accent 2" w:semiHidden="0" w:uiPriority="64" w:unhideWhenUsed="0"/>
-    <w:lsdException w:name="Medium List 1 Accent 2" w:semiHidden="0" w:uiPriority="65" w:unhideWhenUsed="0"/>
-    <w:lsdException w:name="Medium List 2 Accent 2" w:semiHidden="0" w:uiPriority="66" w:unhideWhenUsed="0"/>
-    <w:lsdException w:name="Medium Grid 1 Accent 2" w:semiHidden="0" w:uiPriority="67" w:unhideWhenUsed="0"/>
-    <w:lsdException w:name="Medium Grid 2 Accent 2" w:semiHidden="0" w:uiPriority="68" w:unhideWhenUsed="0"/>
-    <w:lsdException w:name="Medium Grid 3 Accent 2" w:semiHidden="0" w:uiPriority="69" w:unhideWhenUsed="0"/>
-    <w:lsdException w:name="Dark List Accent 2" w:semiHidden="0" w:uiPriority="70" w:unhideWhenUsed="0"/>
-    <w:lsdException w:name="Colorful Shading Accent 2" w:semiHidden="0" w:uiPriority="71" w:unhideWhenUsed="0"/>
-    <w:lsdException w:name="Colorful List Accent 2" w:semiHidden="0" w:uiPriority="72" w:unhideWhenUsed="0"/>
-    <w:lsdException w:name="Colorful Grid Accent 2" w:semiHidden="0" w:uiPriority="73" w:unhideWhenUsed="0"/>
-    <w:lsdException w:name="Light Shading Accent 3" w:semiHidden="0" w:uiPriority="60" w:unhideWhenUsed="0"/>
-    <w:lsdException w:name="Light List Accent 3" w:semiHidden="0" w:uiPriority="61" w:unhideWhenUsed="0"/>
-    <w:lsdException w:name="Light Grid Accent 3" w:semiHidden="0" w:uiPriority="62" w:unhideWhenUsed="0"/>
-    <w:lsdException w:name="Medium Shading 1 Accent 3" w:semiHidden="0" w:uiPriority="63" w:unhideWhenUsed="0"/>
-    <w:lsdException w:name="Medium Shading 2 Accent 3" w:semiHidden="0" w:uiPriority="64" w:unhideWhenUsed="0"/>
-    <w:lsdException w:name="Medium List 1 Accent 3" w:semiHidden="0" w:uiPriority="65" w:unhideWhenUsed="0"/>
-    <w:lsdException w:name="Medium List 2 Accent 3" w:semiHidden="0" w:uiPriority="66" w:unhideWhenUsed="0"/>
-    <w:lsdException w:name="Medium Grid 1 Accent 3" w:semiHidden="0" w:uiPriority="67" w:unhideWhenUsed="0"/>
-    <w:lsdException w:name="Medium Grid 2 Accent 3" w:semiHidden="0" w:uiPriority="68" w:unhideWhenUsed="0"/>
-    <w:lsdException w:name="Medium Grid 3 Accent 3" w:semiHidden="0" w:uiPriority="69" w:unhideWhenUsed="0"/>
-    <w:lsdException w:name="Dark List Accent 3" w:semiHidden="0" w:uiPriority="70" w:unhideWhenUsed="0"/>
-    <w:lsdException w:name="Colorful Shading Accent 3" w:semiHidden="0" w:uiPriority="71" w:unhideWhenUsed="0"/>
-    <w:lsdException w:name="Colorful List Accent 3" w:semiHidden="0" w:uiPriority="72" w:unhideWhenUsed="0"/>
-    <w:lsdException w:name="Colorful Grid Accent 3" w:semiHidden="0" w:uiPriority="73" w:unhideWhenUsed="0"/>
-    <w:lsdException w:name="Light Shading Accent 4" w:semiHidden="0" w:uiPriority="60" w:unhideWhenUsed="0"/>
-    <w:lsdException w:name="Light List Accent 4" w:semiHidden="0" w:uiPriority="61" w:unhideWhenUsed="0"/>
-    <w:lsdException w:name="Light Grid Accent 4" w:semiHidden="0" w:uiPriority="62" w:unhideWhenUsed="0"/>
-    <w:lsdException w:name="Medium Shading 1 Accent 4" w:semiHidden="0" w:uiPriority="63" w:unhideWhenUsed="0"/>
-    <w:lsdException w:name="Medium Shading 2 Accent 4" w:semiHidden="0" w:uiPriority="64" w:unhideWhenUsed="0"/>
-    <w:lsdException w:name="Medium List 1 Accent 4" w:semiHidden="0" w:uiPriority="65" w:unhideWhenUsed="0"/>
-    <w:lsdException w:name="Medium List 2 Accent 4" w:semiHidden="0" w:uiPriority="66" w:unhideWhenUsed="0"/>
-    <w:lsdException w:name="Medium Grid 1 Accent 4" w:semiHidden="0" w:uiPriority="67" w:unhideWhenUsed="0"/>
-    <w:lsdException w:name="Medium Grid 2 Accent 4" w:semiHidden="0" w:uiPriority="68" w:unhideWhenUsed="0"/>
-    <w:lsdException w:name="Medium Grid 3 Accent 4" w:semiHidden="0" w:uiPriority="69" w:unhideWhenUsed="0"/>
-    <w:lsdException w:name="Dark List Accent 4" w:semiHidden="0" w:uiPriority="70" w:unhideWhenUsed="0"/>
-    <w:lsdException w:name="Colorful Shading Accent 4" w:semiHidden="0" w:uiPriority="71" w:unhideWhenUsed="0"/>
-    <w:lsdException w:name="Colorful List Accent 4" w:semiHidden="0" w:uiPriority="72" w:unhideWhenUsed="0"/>
-    <w:lsdException w:name="Colorful Grid Accent 4" w:semiHidden="0" w:uiPriority="73" w:unhideWhenUsed="0"/>
-    <w:lsdException w:name="Light Shading Accent 5" w:semiHidden="0" w:uiPriority="60" w:unhideWhenUsed="0"/>
-    <w:lsdException w:name="Light List Accent 5" w:semiHidden="0" w:uiPriority="61" w:unhideWhenUsed="0"/>
-    <w:lsdException w:name="Light Grid Accent 5" w:semiHidden="0" w:uiPriority="62" w:unhideWhenUsed="0"/>
-    <w:lsdException w:name="Medium Shading 1 Accent 5" w:semiHidden="0" w:uiPriority="63" w:unhideWhenUsed="0"/>
-    <w:lsdException w:name="Medium Shading 2 Accent 5" w:semiHidden="0" w:uiPriority="64" w:unhideWhenUsed="0"/>
-    <w:lsdException w:name="Medium List 1 Accent 5" w:semiHidden="0" w:uiPriority="65" w:unhideWhenUsed="0"/>
-    <w:lsdException w:name="Medium List 2 Accent 5" w:semiHidden="0" w:uiPriority="66" w:unhideWhenUsed="0"/>
-    <w:lsdException w:name="Medium Grid 1 Accent 5" w:semiHidden="0" w:uiPriority="67" w:unhideWhenUsed="0"/>
-    <w:lsdException w:name="Medium Grid 2 Accent 5" w:semiHidden="0" w:uiPriority="68" w:unhideWhenUsed="0"/>
-    <w:lsdException w:name="Medium Grid 3 Accent 5" w:semiHidden="0" w:uiPriority="69" w:unhideWhenUsed="0"/>
-    <w:lsdException w:name="Dark List Accent 5" w:semiHidden="0" w:uiPriority="70" w:unhideWhenUsed="0"/>
-    <w:lsdException w:name="Colorful Shading Accent 5" w:semiHidden="0" w:uiPriority="71" w:unhideWhenUsed="0"/>
-    <w:lsdException w:name="Colorful List Accent 5" w:semiHidden="0" w:uiPriority="72" w:unhideWhenUsed="0"/>
-    <w:lsdException w:name="Colorful Grid Accent 5" w:semiHidden="0" w:uiPriority="73" w:unhideWhenUsed="0"/>
-    <w:lsdException w:name="Light Shading Accent 6" w:semiHidden="0" w:uiPriority="60" w:unhideWhenUsed="0"/>
-    <w:lsdException w:name="Light List Accent 6" w:semiHidden="0" w:uiPriority="61" w:unhideWhenUsed="0"/>
-    <w:lsdException w:name="Light Grid Accent 6" w:semiHidden="0" w:uiPriority="62" w:unhideWhenUsed="0"/>
-    <w:lsdException w:name="Medium Shading 1 Accent 6" w:semiHidden="0" w:uiPriority="63" w:unhideWhenUsed="0"/>
-    <w:lsdException w:name="Medium Shading 2 Accent 6" w:semiHidden="0" w:uiPriority="64" w:unhideWhenUsed="0"/>
-    <w:lsdException w:name="Medium List 1 Accent 6" w:semiHidden="0" w:uiPriority="65" w:unhideWhenUsed="0"/>
-    <w:lsdException w:name="Medium List 2 Accent 6" w:semiHidden="0" w:uiPriority="66" w:unhideWhenUsed="0"/>
-    <w:lsdException w:name="Medium Grid 1 Accent 6" w:semiHidden="0" w:uiPriority="67" w:unhideWhenUsed="0"/>
-    <w:lsdException w:name="Medium Grid 2 Accent 6" w:semiHidden="0" w:uiPriority="68" w:unhideWhenUsed="0"/>
-    <w:lsdException w:name="Medium Grid 3 Accent 6" w:semiHidden="0" w:uiPriority="69" w:unhideWhenUsed="0"/>
-    <w:lsdException w:name="Dark List Accent 6" w:semiHidden="0" w:uiPriority="70" w:unhideWhenUsed="0"/>
-    <w:lsdException w:name="Colorful Shading Accent 6" w:semiHidden="0" w:uiPriority="71" w:unhideWhenUsed="0"/>
-    <w:lsdException w:name="Colorful List Accent 6" w:semiHidden="0" w:uiPriority="72" w:unhideWhenUsed="0"/>
-    <w:lsdException w:name="Colorful Grid Accent 6" w:semiHidden="0" w:uiPriority="73" w:unhideWhenUsed="0"/>
-    <w:lsdException w:name="Subtle Emphasis" w:semiHidden="0" w:uiPriority="19" w:unhideWhenUsed="0" w:qFormat="1"/>
-    <w:lsdException w:name="Intense Emphasis" w:semiHidden="0" w:uiPriority="21" w:unhideWhenUsed="0" w:qFormat="1"/>
-    <w:lsdException w:name="Subtle Reference" w:semiHidden="0" w:uiPriority="31" w:unhideWhenUsed="0" w:qFormat="1"/>
-    <w:lsdException w:name="Intense Reference" w:semiHidden="0" w:uiPriority="32" w:unhideWhenUsed="0" w:qFormat="1"/>
-    <w:lsdException w:name="Book Title" w:semiHidden="0" w:uiPriority="33" w:unhideWhenUsed="0" w:qFormat="1"/>
-    <w:lsdException w:name="Bibliography" w:uiPriority="37"/>
-    <w:lsdException w:name="TOC Heading" w:uiPriority="39" w:qFormat="1"/>
-  </w:latentStyles>
-  <w:style w:type="paragraph" w:default="1" w:styleId="Normal">
-    <w:name w:val="Normal"/>
-    <w:qFormat/>
-  </w:style>
-  <w:style w:type="character" w:default="1" w:styleId="DefaultParagraphFont">
-    <w:name w:val="Default Paragraph Font"/>
-    <w:uiPriority w:val="1"/>
-    <w:semiHidden/>
-    <w:unhideWhenUsed/>
-  </w:style>
-  <w:style w:type="table" w:default="1" w:styleId="TableNormal">
-    <w:name w:val="Normal Table"/>
-    <w:uiPriority w:val="99"/>
-    <w:semiHidden/>
-    <w:unhideWhenUsed/>
-    <w:tblPr>
-      <w:tblInd w:w="0" w:type="dxa"/>
-      <w:tblCellMar>
-        <w:top w:w="0" w:type="dxa"/>
-        <w:left w:w="108" w:type="dxa"/>
-        <w:bottom w:w="0" w:type="dxa"/>
-        <w:right w:w="108" w:type="dxa"/>
-      </w:tblCellMar>
-    </w:tblPr>
-  </w:style>
-  <w:style w:type="numbering" w:default="1" w:styleId="NoList">
-    <w:name w:val="No List"/>
-    <w:uiPriority w:val="99"/>
-    <w:semiHidden/>
-    <w:unhideWhenUsed/>
-  </w:style>
-  <w:style w:type="paragraph" w:styleId="ListParagraph">
-    <w:name w:val="List Paragraph"/>
-    <w:basedOn w:val="Normal"/>
-    <w:uiPriority w:val="34"/>
-    <w:qFormat/>
-    <w:rsid w:val="00892F4D"/>
-    <w:pPr>
-      <w:ind w:left="720"/>
-      <w:contextualSpacing/>
-    </w:pPr>
-  </w:style>
-  <w:style w:type="character" w:styleId="Hyperlink">
-    <w:name w:val="Hyperlink"/>
-    <w:basedOn w:val="DefaultParagraphFont"/>
-    <w:uiPriority w:val="99"/>
-    <w:semiHidden/>
-    <w:unhideWhenUsed/>
-    <w:rsid w:val="00892F4D"/>
-    <w:rPr>
-      <w:color w:val="0000FF"/>
-      <w:u w:val="single"/>
-    </w:rPr>
-  </w:style>
-  <w:style w:type="paragraph" w:styleId="NormalWeb">
-    <w:name w:val="Normal (Web)"/>
-    <w:basedOn w:val="Normal"/>
-    <w:uiPriority w:val="99"/>
-    <w:semiHidden/>
-    <w:unhideWhenUsed/>
-    <w:rsid w:val="0062472D"/>
-    <w:pPr>
-      <w:spacing w:before="100" w:beforeAutospacing="1" w:after="100" w:afterAutospacing="1" w:line="240" w:lineRule="auto"/>
-    </w:pPr>
-    <w:rPr>
-      <w:rFonts w:ascii="Times New Roman" w:eastAsia="Times New Roman" w:hAnsi="Times New Roman" w:cs="Times New Roman"/>
-      <w:sz w:val="24"/>
-      <w:szCs w:val="24"/>
-    </w:rPr>
-  </w:style>
-</w:styles>
-</file>
-
-<file path=word/stylesWithEffects.xml><?xml version="1.0" encoding="utf-8"?>
-<w:styles xmlns:wpc="http://schemas.microsoft.com/office/word/2010/wordprocessingCanvas" xmlns:mc="http://schemas.openxmlformats.org/markup-compatibility/2006" xmlns:o="urn:schemas-microsoft-com:office:office" xmlns:r="http://schemas.openxmlformats.org/officeDocument/2006/relationships" xmlns:m="http://schemas.openxmlformats.org/officeDocument/2006/math" xmlns:v="urn:schemas-microsoft-com:vml" xmlns:wp14="http://schemas.microsoft.com/office/word/2010/wordprocessingDrawing" xmlns:wp="http://schemas.openxmlformats.org/drawingml/2006/wordprocessingDrawing" xmlns:w10="urn:schemas-microsoft-com:office:word" xmlns:w="http://schemas.openxmlformats.org/wordprocessingml/2006/main" xmlns:w14="http://schemas.microsoft.com/office/word/2010/wordml" xmlns:wpg="http://schemas.microsoft.com/office/word/2010/wordprocessingGroup" xmlns:wpi="http://schemas.microsoft.com/office/word/2010/wordprocessingInk" xmlns:wne="http://schemas.microsoft.com/office/word/2006/wordml" xmlns:wps="http://schemas.microsoft.com/office/word/2010/wordprocessingShape" mc:Ignorable="w14 wp14">
-  <w:docDefaults>
-    <w:rPrDefault>
-      <w:rPr>
-        <w:rFonts w:asciiTheme="minorHAnsi" w:eastAsiaTheme="minorHAnsi" w:hAnsiTheme="minorHAnsi" w:cstheme="minorBidi"/>
-        <w:sz w:val="22"/>
-        <w:szCs w:val="22"/>
-        <w:lang w:val="en-US" w:eastAsia="en-US" w:bidi="ar-SA"/>
-      </w:rPr>
-    </w:rPrDefault>
-    <w:pPrDefault>
-      <w:pPr>
-        <w:spacing w:after="200" w:line="276" w:lineRule="auto"/>
-      </w:pPr>
-    </w:pPrDefault>
-  </w:docDefaults>
-  <w:latentStyles w:defLockedState="0" w:defUIPriority="99" w:defSemiHidden="1" w:defUnhideWhenUsed="1" w:defQFormat="0" w:count="267">
-    <w:lsdException w:name="Normal" w:semiHidden="0" w:uiPriority="0" w:unhideWhenUsed="0" w:qFormat="1"/>
-    <w:lsdException w:name="heading 1" w:semiHidden="0" w:uiPriority="9" w:unhideWhenUsed="0" w:qFormat="1"/>
-    <w:lsdException w:name="heading 2" w:uiPriority="9" w:qFormat="1"/>
-    <w:lsdException w:name="heading 3" w:uiPriority="9" w:qFormat="1"/>
-    <w:lsdException w:name="heading 4" w:uiPriority="9" w:qFormat="1"/>
-    <w:lsdException w:name="heading 5" w:uiPriority="9" w:qFormat="1"/>
-    <w:lsdException w:name="heading 6" w:uiPriority="9" w:qFormat="1"/>
-    <w:lsdException w:name="heading 7" w:uiPriority="9" w:qFormat="1"/>
-    <w:lsdException w:name="heading 8" w:uiPriority="9" w:qFormat="1"/>
-    <w:lsdException w:name="heading 9" w:uiPriority="9" w:qFormat="1"/>
-    <w:lsdException w:name="toc 1" w:uiPriority="39"/>
-    <w:lsdException w:name="toc 2" w:uiPriority="39"/>
-    <w:lsdException w:name="toc 3" w:uiPriority="39"/>
-    <w:lsdException w:name="toc 4" w:uiPriority="39"/>
-    <w:lsdException w:name="toc 5" w:uiPriority="39"/>
-    <w:lsdException w:name="toc 6" w:uiPriority="39"/>
-    <w:lsdException w:name="toc 7" w:uiPriority="39"/>
-    <w:lsdException w:name="toc 8" w:uiPriority="39"/>
-    <w:lsdException w:name="toc 9" w:uiPriority="39"/>
-    <w:lsdException w:name="caption" w:uiPriority="35" w:qFormat="1"/>
-    <w:lsdException w:name="Title" w:semiHidden="0" w:uiPriority="10" w:unhideWhenUsed="0" w:qFormat="1"/>
-    <w:lsdException w:name="Default Paragraph Font" w:uiPriority="1"/>
-    <w:lsdException w:name="Subtitle" w:semiHidden="0" w:uiPriority="11" w:unhideWhenUsed="0" w:qFormat="1"/>
-    <w:lsdException w:name="Strong" w:semiHidden="0" w:uiPriority="22" w:unhideWhenUsed="0" w:qFormat="1"/>
-    <w:lsdException w:name="Emphasis" w:semiHidden="0" w:uiPriority="20" w:unhideWhenUsed="0" w:qFormat="1"/>
-    <w:lsdException w:name="Table Grid" w:semiHidden="0" w:uiPriority="59" w:unhideWhenUsed="0"/>
-    <w:lsdException w:name="Placeholder Text" w:unhideWhenUsed="0"/>
-    <w:lsdException w:name="No Spacing" w:semiHidden="0" w:uiPriority="1" w:unhideWhenUsed="0" w:qFormat="1"/>
-    <w:lsdException w:name="Light Shading" w:semiHidden="0" w:uiPriority="60" w:unhideWhenUsed="0"/>
-    <w:lsdException w:name="Light List" w:semiHidden="0" w:uiPriority="61" w:unhideWhenUsed="0"/>
-    <w:lsdException w:name="Light Grid" w:semiHidden="0" w:uiPriority="62" w:unhideWhenUsed="0"/>
-    <w:lsdException w:name="Medium Shading 1" w:semiHidden="0" w:uiPriority="63" w:unhideWhenUsed="0"/>
-    <w:lsdException w:name="Medium Shading 2" w:semiHidden="0" w:uiPriority="64" w:unhideWhenUsed="0"/>
-    <w:lsdException w:name="Medium List 1" w:semiHidden="0" w:uiPriority="65" w:unhideWhenUsed="0"/>
-    <w:lsdException w:name="Medium List 2" w:semiHidden="0" w:uiPriority="66" w:unhideWhenUsed="0"/>
-    <w:lsdException w:name="Medium Grid 1" w:semiHidden="0" w:uiPriority="67" w:unhideWhenUsed="0"/>
-    <w:lsdException w:name="Medium Grid 2" w:semiHidden="0" w:uiPriority="68" w:unhideWhenUsed="0"/>
-    <w:lsdException w:name="Medium Grid 3" w:semiHidden="0" w:uiPriority="69" w:unhideWhenUsed="0"/>
-    <w:lsdException w:name="Dark List" w:semiHidden="0" w:uiPriority="70" w:unhideWhenUsed="0"/>
-    <w:lsdException w:name="Colorful Shading" w:semiHidden="0" w:uiPriority="71" w:unhideWhenUsed="0"/>
-    <w:lsdException w:name="Colorful List" w:semiHidden="0" w:uiPriority="72" w:unhideWhenUsed="0"/>
-    <w:lsdException w:name="Colorful Grid" w:semiHidden="0" w:uiPriority="73" w:unhideWhenUsed="0"/>
-    <w:lsdException w:name="Light Shading Accent 1" w:semiHidden="0" w:uiPriority="60" w:unhideWhenUsed="0"/>
-    <w:lsdException w:name="Light List Accent 1" w:semiHidden="0" w:uiPriority="61" w:unhideWhenUsed="0"/>
-    <w:lsdException w:name="Light Grid Accent 1" w:semiHidden="0" w:uiPriority="62" w:unhideWhenUsed="0"/>
-    <w:lsdException w:name="Medium Shading 1 Accent 1" w:semiHidden="0" w:uiPriority="63" w:unhideWhenUsed="0"/>
-    <w:lsdException w:name="Medium Shading 2 Accent 1" w:semiHidden="0" w:uiPriority="64" w:unhideWhenUsed="0"/>
-    <w:lsdException w:name="Medium List 1 Accent 1" w:semiHidden="0" w:uiPriority="65" w:unhideWhenUsed="0"/>
-    <w:lsdException w:name="Revision" w:unhideWhenUsed="0"/>
-    <w:lsdException w:name="List Paragraph" w:semiHidden="0" w:uiPriority="34" w:unhideWhenUsed="0" w:qFormat="1"/>
-    <w:lsdException w:name="Quote" w:semiHidden="0" w:uiPriority="29" w:unhideWhenUsed="0" w:qFormat="1"/>
-    <w:lsdException w:name="Intense Quote" w:semiHidden="0" w:uiPriority="30" w:unhideWhenUsed="0" w:qFormat="1"/>
-    <w:lsdException w:name="Medium List 2 Accent 1" w:semiHidden="0" w:uiPriority="66" w:unhideWhenUsed="0"/>
-    <w:lsdException w:name="Medium Grid 1 Accent 1" w:semiHidden="0" w:uiPriority="67" w:unhideWhenUsed="0"/>
-    <w:lsdException w:name="Medium Grid 2 Accent 1" w:semiHidden="0" w:uiPriority="68" w:unhideWhenUsed="0"/>
-    <w:lsdException w:name="Medium Grid 3 Accent 1" w:semiHidden="0" w:uiPriority="69" w:unhideWhenUsed="0"/>
-    <w:lsdException w:name="Dark List Accent 1" w:semiHidden="0" w:uiPriority="70" w:unhideWhenUsed="0"/>
-    <w:lsdException w:name="Colorful Shading Accent 1" w:semiHidden="0" w:uiPriority="71" w:unhideWhenUsed="0"/>
-    <w:lsdException w:name="Colorful List Accent 1" w:semiHidden="0" w:uiPriority="72" w:unhideWhenUsed="0"/>
-    <w:lsdException w:name="Colorful Grid Accent 1" w:semiHidden="0" w:uiPriority="73" w:unhideWhenUsed="0"/>
-    <w:lsdException w:name="Light Shading Accent 2" w:semiHidden="0" w:uiPriority="60" w:unhideWhenUsed="0"/>
-    <w:lsdException w:name="Light List Accent 2" w:semiHidden="0" w:uiPriority="61" w:unhideWhenUsed="0"/>
-    <w:lsdException w:name="Light Grid Accent 2" w:semiHidden="0" w:uiPriority="62" w:unhideWhenUsed="0"/>
-    <w:lsdException w:name="Medium Shading 1 Accent 2" w:semiHidden="0" w:uiPriority="63" w:unhideWhenUsed="0"/>
-    <w:lsdException w:name="Medium Shading 2 Accent 2" w:semiHidden="0" w:uiPriority="64" w:unhideWhenUsed="0"/>
-    <w:lsdException w:name="Medium List 1 Accent 2" w:semiHidden="0" w:uiPriority="65" w:unhideWhenUsed="0"/>
-    <w:lsdException w:name="Medium List 2 Accent 2" w:semiHidden="0" w:uiPriority="66" w:unhideWhenUsed="0"/>
-    <w:lsdException w:name="Medium Grid 1 Accent 2" w:semiHidden="0" w:uiPriority="67" w:unhideWhenUsed="0"/>
-    <w:lsdException w:name="Medium Grid 2 Accent 2" w:semiHidden="0" w:uiPriority="68" w:unhideWhenUsed="0"/>
-    <w:lsdException w:name="Medium Grid 3 Accent 2" w:semiHidden="0" w:uiPriority="69" w:unhideWhenUsed="0"/>
-    <w:lsdException w:name="Dark List Accent 2" w:semiHidden="0" w:uiPriority="70" w:unhideWhenUsed="0"/>
-    <w:lsdException w:name="Colorful Shading Accent 2" w:semiHidden="0" w:uiPriority="71" w:unhideWhenUsed="0"/>
-    <w:lsdException w:name="Colorful List Accent 2" w:semiHidden="0" w:uiPriority="72" w:unhideWhenUsed="0"/>
-    <w:lsdException w:name="Colorful Grid Accent 2" w:semiHidden="0" w:uiPriority="73" w:unhideWhenUsed="0"/>
-    <w:lsdException w:name="Light Shading Accent 3" w:semiHidden="0" w:uiPriority="60" w:unhideWhenUsed="0"/>
-    <w:lsdException w:name="Light List Accent 3" w:semiHidden="0" w:uiPriority="61" w:unhideWhenUsed="0"/>
-    <w:lsdException w:name="Light Grid Accent 3" w:semiHidden="0" w:uiPriority="62" w:unhideWhenUsed="0"/>
-    <w:lsdException w:name="Medium Shading 1 Accent 3" w:semiHidden="0" w:uiPriority="63" w:unhideWhenUsed="0"/>
-    <w:lsdException w:name="Medium Shading 2 Accent 3" w:semiHidden="0" w:uiPriority="64" w:unhideWhenUsed="0"/>
-    <w:lsdException w:name="Medium List 1 Accent 3" w:semiHidden="0" w:uiPriority="65" w:unhideWhenUsed="0"/>
-    <w:lsdException w:name="Medium List 2 Accent 3" w:semiHidden="0" w:uiPriority="66" w:unhideWhenUsed="0"/>
-    <w:lsdException w:name="Medium Grid 1 Accent 3" w:semiHidden="0" w:uiPriority="67" w:unhideWhenUsed="0"/>
-    <w:lsdException w:name="Medium Grid 2 Accent 3" w:semiHidden="0" w:uiPriority="68" w:unhideWhenUsed="0"/>
-    <w:lsdException w:name="Medium Grid 3 Accent 3" w:semiHidden="0" w:uiPriority="69" w:unhideWhenUsed="0"/>
-    <w:lsdException w:name="Dark List Accent 3" w:semiHidden="0" w:uiPriority="70" w:unhideWhenUsed="0"/>
-    <w:lsdException w:name="Colorful Shading Accent 3" w:semiHidden="0" w:uiPriority="71" w:unhideWhenUsed="0"/>
-    <w:lsdException w:name="Colorful List Accent 3" w:semiHidden="0" w:uiPriority="72" w:unhideWhenUsed="0"/>
-    <w:lsdException w:name="Colorful Grid Accent 3" w:semiHidden="0" w:uiPriority="73" w:unhideWhenUsed="0"/>
-    <w:lsdException w:name="Light Shading Accent 4" w:semiHidden="0" w:uiPriority="60" w:unhideWhenUsed="0"/>
-    <w:lsdException w:name="Light List Accent 4" w:semiHidden="0" w:uiPriority="61" w:unhideWhenUsed="0"/>
-    <w:lsdException w:name="Light Grid Accent 4" w:semiHidden="0" w:uiPriority="62" w:unhideWhenUsed="0"/>
-    <w:lsdException w:name="Medium Shading 1 Accent 4" w:semiHidden="0" w:uiPriority="63" w:unhideWhenUsed="0"/>
-    <w:lsdException w:name="Medium Shading 2 Accent 4" w:semiHidden="0" w:uiPriority="64" w:unhideWhenUsed="0"/>
-    <w:lsdException w:name="Medium List 1 Accent 4" w:semiHidden="0" w:uiPriority="65" w:unhideWhenUsed="0"/>
-    <w:lsdException w:name="Medium List 2 Accent 4" w:semiHidden="0" w:uiPriority="66" w:unhideWhenUsed="0"/>
-    <w:lsdException w:name="Medium Grid 1 Accent 4" w:semiHidden="0" w:uiPriority="67" w:unhideWhenUsed="0"/>
-    <w:lsdException w:name="Medium Grid 2 Accent 4" w:semiHidden="0" w:uiPriority="68" w:unhideWhenUsed="0"/>
-    <w:lsdException w:name="Medium Grid 3 Accent 4" w:semiHidden="0" w:uiPriority="69" w:unhideWhenUsed="0"/>
-    <w:lsdException w:name="Dark List Accent 4" w:semiHidden="0" w:uiPriority="70" w:unhideWhenUsed="0"/>
-    <w:lsdException w:name="Colorful Shading Accent 4" w:semiHidden="0" w:uiPriority="71" w:unhideWhenUsed="0"/>
-    <w:lsdException w:name="Colorful List Accent 4" w:semiHidden="0" w:uiPriority="72" w:unhideWhenUsed="0"/>
-    <w:lsdException w:name="Colorful Grid Accent 4" w:semiHidden="0" w:uiPriority="73" w:unhideWhenUsed="0"/>
-    <w:lsdException w:name="Light Shading Accent 5" w:semiHidden="0" w:uiPriority="60" w:unhideWhenUsed="0"/>
-    <w:lsdException w:name="Light List Accent 5" w:semiHidden="0" w:uiPriority="61" w:unhideWhenUsed="0"/>
-    <w:lsdException w:name="Light Grid Accent 5" w:semiHidden="0" w:uiPriority="62" w:unhideWhenUsed="0"/>
-    <w:lsdException w:name="Medium Shading 1 Accent 5" w:semiHidden="0" w:uiPriority="63" w:unhideWhenUsed="0"/>
-    <w:lsdException w:name="Medium Shading 2 Accent 5" w:semiHidden="0" w:uiPriority="64" w:unhideWhenUsed="0"/>
-    <w:lsdException w:name="Medium List 1 Accent 5" w:semiHidden="0" w:uiPriority="65" w:unhideWhenUsed="0"/>
-    <w:lsdException w:name="Medium List 2 Accent 5" w:semiHidden="0" w:uiPriority="66" w:unhideWhenUsed="0"/>
-    <w:lsdException w:name="Medium Grid 1 Accent 5" w:semiHidden="0" w:uiPriority="67" w:unhideWhenUsed="0"/>
-    <w:lsdException w:name="Medium Grid 2 Accent 5" w:semiHidden="0" w:uiPriority="68" w:unhideWhenUsed="0"/>
-    <w:lsdException w:name="Medium Grid 3 Accent 5" w:semiHidden="0" w:uiPriority="69" w:unhideWhenUsed="0"/>
-    <w:lsdException w:name="Dark List Accent 5" w:semiHidden="0" w:uiPriority="70" w:unhideWhenUsed="0"/>
-    <w:lsdException w:name="Colorful Shading Accent 5" w:semiHidden="0" w:uiPriority="71" w:unhideWhenUsed="0"/>
-    <w:lsdException w:name="Colorful List Accent 5" w:semiHidden="0" w:uiPriority="72" w:unhideWhenUsed="0"/>
-    <w:lsdException w:name="Colorful Grid Accent 5" w:semiHidden="0" w:uiPriority="73" w:unhideWhenUsed="0"/>
-    <w:lsdException w:name="Light Shading Accent 6" w:semiHidden="0" w:uiPriority="60" w:unhideWhenUsed="0"/>
-    <w:lsdException w:name="Light List Accent 6" w:semiHidden="0" w:uiPriority="61" w:unhideWhenUsed="0"/>
-    <w:lsdException w:name="Light Grid Accent 6" w:semiHidden="0" w:uiPriority="62" w:unhideWhenUsed="0"/>
-    <w:lsdException w:name="Medium Shading 1 Accent 6" w:semiHidden="0" w:uiPriority="63" w:unhideWhenUsed="0"/>
-    <w:lsdException w:name="Medium Shading 2 Accent 6" w:semiHidden="0" w:uiPriority="64" w:unhideWhenUsed="0"/>
-    <w:lsdException w:name="Medium List 1 Accent 6" w:semiHidden="0" w:uiPriority="65" w:unhideWhenUsed="0"/>
-    <w:lsdException w:name="Medium List 2 Accent 6" w:semiHidden="0" w:uiPriority="66" w:unhideWhenUsed="0"/>
-    <w:lsdException w:name="Medium Grid 1 Accent 6" w:semiHidden="0" w:uiPriority="67" w:unhideWhenUsed="0"/>
-    <w:lsdException w:name="Medium Grid 2 Accent 6" w:semiHidden="0" w:uiPriority="68" w:unhideWhenUsed="0"/>
-    <w:lsdException w:name="Medium Grid 3 Accent 6" w:semiHidden="0" w:uiPriority="69" w:unhideWhenUsed="0"/>
-    <w:lsdException w:name="Dark List Accent 6" w:semiHidden="0" w:uiPriority="70" w:unhideWhenUsed="0"/>
-    <w:lsdException w:name="Colorful Shading Accent 6" w:semiHidden="0" w:uiPriority="71" w:unhideWhenUsed="0"/>
-    <w:lsdException w:name="Colorful List Accent 6" w:semiHidden="0" w:uiPriority="72" w:unhideWhenUsed="0"/>
-    <w:lsdException w:name="Colorful Grid Accent 6" w:semiHidden="0" w:uiPriority="73" w:unhideWhenUsed="0"/>
-    <w:lsdException w:name="Subtle Emphasis" w:semiHidden="0" w:uiPriority="19" w:unhideWhenUsed="0" w:qFormat="1"/>
-    <w:lsdException w:name="Intense Emphasis" w:semiHidden="0" w:uiPriority="21" w:unhideWhenUsed="0" w:qFormat="1"/>
-    <w:lsdException w:name="Subtle Reference" w:semiHidden="0" w:uiPriority="31" w:unhideWhenUsed="0" w:qFormat="1"/>
-    <w:lsdException w:name="Intense Reference" w:semiHidden="0" w:uiPriority="32" w:unhideWhenUsed="0" w:qFormat="1"/>
-    <w:lsdException w:name="Book Title" w:semiHidden="0" w:uiPriority="33" w:unhideWhenUsed="0" w:qFormat="1"/>
-    <w:lsdException w:name="Bibliography" w:uiPriority="37"/>
-    <w:lsdException w:name="TOC Heading" w:uiPriority="39" w:qFormat="1"/>
+  <w:latentStyles w:defLockedState="0" w:defUIPriority="99" w:defSemiHidden="0" w:defUnhideWhenUsed="0" w:defQFormat="0" w:count="371">
+    <w:lsdException w:name="Normal" w:uiPriority="0" w:qFormat="1"/>
+    <w:lsdException w:name="heading 1" w:uiPriority="9" w:qFormat="1"/>
+    <w:lsdException w:name="heading 2" w:semiHidden="1" w:uiPriority="9" w:unhideWhenUsed="1" w:qFormat="1"/>
+    <w:lsdException w:name="heading 3" w:semiHidden="1" w:uiPriority="9" w:unhideWhenUsed="1" w:qFormat="1"/>
+    <w:lsdException w:name="heading 4" w:semiHidden="1" w:uiPriority="9" w:unhideWhenUsed="1" w:qFormat="1"/>
+    <w:lsdException w:name="heading 5" w:semiHidden="1" w:uiPriority="9" w:unhideWhenUsed="1" w:qFormat="1"/>
+    <w:lsdException w:name="heading 6" w:semiHidden="1" w:uiPriority="9" w:unhideWhenUsed="1" w:qFormat="1"/>
+    <w:lsdException w:name="heading 7" w:semiHidden="1" w:uiPriority="9" w:unhideWhenUsed="1" w:qFormat="1"/>
+    <w:lsdException w:name="heading 8" w:semiHidden="1" w:uiPriority="9" w:unhideWhenUsed="1" w:qFormat="1"/>
+    <w:lsdException w:name="heading 9" w:semiHidden="1" w:uiPriority="9" w:unhideWhenUsed="1" w:qFormat="1"/>
+    <w:lsdException w:name="index 1" w:semiHidden="1" w:unhideWhenUsed="1"/>
+    <w:lsdException w:name="index 2" w:semiHidden="1" w:unhideWhenUsed="1"/>
+    <w:lsdException w:name="index 3" w:semiHidden="1" w:unhideWhenUsed="1"/>
+    <w:lsdException w:name="index 4" w:semiHidden="1" w:unhideWhenUsed="1"/>
+    <w:lsdException w:name="index 5" w:semiHidden="1" w:unhideWhenUsed="1"/>
+    <w:lsdException w:name="index 6" w:semiHidden="1" w:unhideWhenUsed="1"/>
+    <w:lsdException w:name="index 7" w:semiHidden="1" w:unhideWhenUsed="1"/>
+    <w:lsdException w:name="index 8" w:semiHidden="1" w:unhideWhenUsed="1"/>
+    <w:lsdException w:name="index 9" w:semiHidden="1" w:unhideWhenUsed="1"/>
+    <w:lsdException w:name="toc 1" w:semiHidden="1" w:uiPriority="39" w:unhideWhenUsed="1"/>
+    <w:lsdException w:name="toc 2" w:semiHidden="1" w:uiPriority="39" w:unhideWhenUsed="1"/>
+    <w:lsdException w:name="toc 3" w:semiHidden="1" w:uiPriority="39" w:unhideWhenUsed="1"/>
+    <w:lsdException w:name="toc 4" w:semiHidden="1" w:uiPriority="39" w:unhideWhenUsed="1"/>
+    <w:lsdException w:name="toc 5" w:semiHidden="1" w:uiPriority="39" w:unhideWhenUsed="1"/>
+    <w:lsdException w:name="toc 6" w:semiHidden="1" w:uiPriority="39" w:unhideWhenUsed="1"/>
+    <w:lsdException w:name="toc 7" w:semiHidden="1" w:uiPriority="39" w:unhideWhenUsed="1"/>
+    <w:lsdException w:name="toc 8" w:semiHidden="1" w:uiPriority="39" w:unhideWhenUsed="1"/>
+    <w:lsdException w:name="toc 9" w:semiHidden="1" w:uiPriority="39" w:unhideWhenUsed="1"/>
+    <w:lsdException w:name="Normal Indent" w:semiHidden="1" w:unhideWhenUsed="1"/>
+    <w:lsdException w:name="footnote text" w:semiHidden="1" w:unhideWhenUsed="1"/>
+    <w:lsdException w:name="annotation text" w:semiHidden="1" w:unhideWhenUsed="1"/>
+    <w:lsdException w:name="header" w:semiHidden="1" w:unhideWhenUsed="1"/>
+    <w:lsdException w:name="footer" w:semiHidden="1" w:unhideWhenUsed="1"/>
+    <w:lsdException w:name="index heading" w:semiHidden="1" w:unhideWhenUsed="1"/>
+    <w:lsdException w:name="caption" w:semiHidden="1" w:uiPriority="35" w:unhideWhenUsed="1" w:qFormat="1"/>
+    <w:lsdException w:name="table of figures" w:semiHidden="1" w:unhideWhenUsed="1"/>
+    <w:lsdException w:name="envelope address" w:semiHidden="1" w:unhideWhenUsed="1"/>
+    <w:lsdException w:name="envelope return" w:semiHidden="1" w:unhideWhenUsed="1"/>
+    <w:lsdException w:name="footnote reference" w:semiHidden="1" w:unhideWhenUsed="1"/>
+    <w:lsdException w:name="annotation reference" w:semiHidden="1" w:unhideWhenUsed="1"/>
+    <w:lsdException w:name="line number" w:semiHidden="1" w:unhideWhenUsed="1"/>
+    <w:lsdException w:name="page number" w:semiHidden="1" w:unhideWhenUsed="1"/>
+    <w:lsdException w:name="endnote reference" w:semiHidden="1" w:unhideWhenUsed="1"/>
+    <w:lsdException w:name="endnote text" w:semiHidden="1" w:unhideWhenUsed="1"/>
+    <w:lsdException w:name="table of authorities" w:semiHidden="1" w:unhideWhenUsed="1"/>
+    <w:lsdException w:name="macro" w:semiHidden="1" w:unhideWhenUsed="1"/>
+    <w:lsdException w:name="toa heading" w:semiHidden="1" w:unhideWhenUsed="1"/>
+    <w:lsdException w:name="List" w:semiHidden="1" w:unhideWhenUsed="1"/>
+    <w:lsdException w:name="List Bullet" w:semiHidden="1" w:unhideWhenUsed="1"/>
+    <w:lsdException w:name="List Number" w:semiHidden="1" w:unhideWhenUsed="1"/>
+    <w:lsdException w:name="List 2" w:semiHidden="1" w:unhideWhenUsed="1"/>
+    <w:lsdException w:name="List 3" w:semiHidden="1" w:unhideWhenUsed="1"/>
+    <w:lsdException w:name="List 4" w:semiHidden="1" w:unhideWhenUsed="1"/>
+    <w:lsdException w:name="List 5" w:semiHidden="1" w:unhideWhenUsed="1"/>
+    <w:lsdException w:name="List Bullet 2" w:semiHidden="1" w:unhideWhenUsed="1"/>
+    <w:lsdException w:name="List Bullet 3" w:semiHidden="1" w:unhideWhenUsed="1"/>
+    <w:lsdException w:name="List Bullet 4" w:semiHidden="1" w:unhideWhenUsed="1"/>
+    <w:lsdException w:name="List Bullet 5" w:semiHidden="1" w:unhideWhenUsed="1"/>
+    <w:lsdException w:name="List Number 2" w:semiHidden="1" w:unhideWhenUsed="1"/>
+    <w:lsdException w:name="List Number 3" w:semiHidden="1" w:unhideWhenUsed="1"/>
+    <w:lsdException w:name="List Number 4" w:semiHidden="1" w:unhideWhenUsed="1"/>
+    <w:lsdException w:name="List Number 5" w:semiHidden="1" w:unhideWhenUsed="1"/>
+    <w:lsdException w:name="Title" w:uiPriority="10" w:qFormat="1"/>
+    <w:lsdException w:name="Closing" w:semiHidden="1" w:unhideWhenUsed="1"/>
+    <w:lsdException w:name="Signature" w:semiHidden="1" w:unhideWhenUsed="1"/>
+    <w:lsdException w:name="Default Paragraph Font" w:semiHidden="1" w:uiPriority="1" w:unhideWhenUsed="1"/>
+    <w:lsdException w:name="Body Text" w:semiHidden="1" w:unhideWhenUsed="1"/>
+    <w:lsdException w:name="Body Text Indent" w:semiHidden="1" w:unhideWhenUsed="1"/>
+    <w:lsdException w:name="List Continue" w:semiHidden="1" w:unhideWhenUsed="1"/>
+    <w:lsdException w:name="List Continue 2" w:semiHidden="1" w:unhideWhenUsed="1"/>
+    <w:lsdException w:name="List Continue 3" w:semiHidden="1" w:unhideWhenUsed="1"/>
+    <w:lsdException w:name="List Continue 4" w:semiHidden="1" w:unhideWhenUsed="1"/>
+    <w:lsdException w:name="List Continue 5" w:semiHidden="1" w:unhideWhenUsed="1"/>
+    <w:lsdException w:name="Message Header" w:semiHidden="1" w:unhideWhenUsed="1"/>
+    <w:lsdException w:name="Subtitle" w:uiPriority="11" w:qFormat="1"/>
+    <w:lsdException w:name="Salutation" w:semiHidden="1" w:unhideWhenUsed="1"/>
+    <w:lsdException w:name="Date" w:semiHidden="1" w:unhideWhenUsed="1"/>
+    <w:lsdException w:name="Body Text First Indent" w:semiHidden="1" w:unhideWhenUsed="1"/>
+    <w:lsdException w:name="Body Text First Indent 2" w:semiHidden="1" w:unhideWhenUsed="1"/>
+    <w:lsdException w:name="Note Heading" w:semiHidden="1" w:unhideWhenUsed="1"/>
+    <w:lsdException w:name="Body Text 2" w:semiHidden="1" w:unhideWhenUsed="1"/>
+    <w:lsdException w:name="Body Text 3" w:semiHidden="1" w:unhideWhenUsed="1"/>
+    <w:lsdException w:name="Body Text Indent 2" w:semiHidden="1" w:unhideWhenUsed="1"/>
+    <w:lsdException w:name="Body Text Indent 3" w:semiHidden="1" w:unhideWhenUsed="1"/>
+    <w:lsdException w:name="Block Text" w:semiHidden="1" w:unhideWhenUsed="1"/>
+    <w:lsdException w:name="Hyperlink" w:semiHidden="1" w:unhideWhenUsed="1"/>
+    <w:lsdException w:name="FollowedHyperlink" w:semiHidden="1" w:unhideWhenUsed="1"/>
+    <w:lsdException w:name="Strong" w:uiPriority="22" w:qFormat="1"/>
+    <w:lsdException w:name="Emphasis" w:uiPriority="20" w:qFormat="1"/>
+    <w:lsdException w:name="Document Map" w:semiHidden="1" w:unhideWhenUsed="1"/>
+    <w:lsdException w:name="Plain Text" w:semiHidden="1" w:unhideWhenUsed="1"/>
+    <w:lsdException w:name="E-mail Signature" w:semiHidden="1" w:unhideWhenUsed="1"/>
+    <w:lsdException w:name="HTML Top of Form" w:semiHidden="1" w:unhideWhenUsed="1"/>
+    <w:lsdException w:name="HTML Bottom of Form" w:semiHidden="1" w:unhideWhenUsed="1"/>
+    <w:lsdException w:name="Normal (Web)" w:semiHidden="1" w:unhideWhenUsed="1"/>
+    <w:lsdException w:name="HTML Acronym" w:semiHidden="1" w:unhideWhenUsed="1"/>
+    <w:lsdException w:name="HTML Address" w:semiHidden="1" w:unhideWhenUsed="1"/>
+    <w:lsdException w:name="HTML Cite" w:semiHidden="1" w:unhideWhenUsed="1"/>
+    <w:lsdException w:name="HTML Code" w:semiHidden="1" w:unhideWhenUsed="1"/>
+    <w:lsdException w:name="HTML Definition" w:semiHidden="1" w:unhideWhenUsed="1"/>
+    <w:lsdException w:name="HTML Keyboard" w:semiHidden="1" w:unhideWhenUsed="1"/>
+    <w:lsdException w:name="HTML Preformatted" w:semiHidden="1" w:unhideWhenUsed="1"/>
+    <w:lsdException w:name="HTML Sample" w:semiHidden="1" w:unhideWhenUsed="1"/>
+    <w:lsdException w:name="HTML Typewriter" w:semiHidden="1" w:unhideWhenUsed="1"/>
+    <w:lsdException w:name="HTML Variable" w:semiHidden="1" w:unhideWhenUsed="1"/>
+    <w:lsdException w:name="Normal Table" w:semiHidden="1" w:unhideWhenUsed="1"/>
+    <w:lsdException w:name="annotation subject" w:semiHidden="1" w:unhideWhenUsed="1"/>
+    <w:lsdException w:name="No List" w:semiHidden="1" w:unhideWhenUsed="1"/>
+    <w:lsdException w:name="Outline List 1" w:semiHidden="1" w:unhideWhenUsed="1"/>
+    <w:lsdException w:name="Outline List 2" w:semiHidden="1" w:unhideWhenUsed="1"/>
+    <w:lsdException w:name="Outline List 3" w:semiHidden="1" w:unhideWhenUsed="1"/>
+    <w:lsdException w:name="Table Simple 1" w:semiHidden="1" w:unhideWhenUsed="1"/>
+    <w:lsdException w:name="Table Simple 2" w:semiHidden="1" w:unhideWhenUsed="1"/>
+    <w:lsdException w:name="Table Simple 3" w:semiHidden="1" w:unhideWhenUsed="1"/>
+    <w:lsdException w:name="Table Classic 1" w:semiHidden="1" w:unhideWhenUsed="1"/>
+    <w:lsdException w:name="Table Classic 2" w:semiHidden="1" w:unhideWhenUsed="1"/>
+    <w:lsdException w:name="Table Classic 3" w:semiHidden="1" w:unhideWhenUsed="1"/>
+    <w:lsdException w:name="Table Classic 4" w:semiHidden="1" w:unhideWhenUsed="1"/>
+    <w:lsdException w:name="Table Colorful 1" w:semiHidden="1" w:unhideWhenUsed="1"/>
+    <w:lsdException w:name="Table Colorful 2" w:semiHidden="1" w:unhideWhenUsed="1"/>
+    <w:lsdException w:name="Table Colorful 3" w:semiHidden="1" w:unhideWhenUsed="1"/>
+    <w:lsdException w:name="Table Columns 1" w:semiHidden="1" w:unhideWhenUsed="1"/>
+    <w:lsdException w:name="Table Columns 2" w:semiHidden="1" w:unhideWhenUsed="1"/>
+    <w:lsdException w:name="Table Columns 3" w:semiHidden="1" w:unhideWhenUsed="1"/>
+    <w:lsdException w:name="Table Columns 4" w:semiHidden="1" w:unhideWhenUsed="1"/>
+    <w:lsdException w:name="Table Columns 5" w:semiHidden="1" w:unhideWhenUsed="1"/>
+    <w:lsdException w:name="Table Grid 1" w:semiHidden="1" w:unhideWhenUsed="1"/>
+    <w:lsdException w:name="Table Grid 2" w:semiHidden="1" w:unhideWhenUsed="1"/>
+    <w:lsdException w:name="Table Grid 3" w:semiHidden="1" w:unhideWhenUsed="1"/>
+    <w:lsdException w:name="Table Grid 4" w:semiHidden="1" w:unhideWhenUsed="1"/>
+    <w:lsdException w:name="Table Grid 5" w:semiHidden="1" w:unhideWhenUsed="1"/>
+    <w:lsdException w:name="Table Grid 6" w:semiHidden="1" w:unhideWhenUsed="1"/>
+    <w:lsdException w:name="Table Grid 7" w:semiHidden="1" w:unhideWhenUsed="1"/>
+    <w:lsdException w:name="Table Grid 8" w:semiHidden="1" w:unhideWhenUsed="1"/>
+    <w:lsdException w:name="Table List 1" w:semiHidden="1" w:unhideWhenUsed="1"/>
+    <w:lsdException w:name="Table List 2" w:semiHidden="1" w:unhideWhenUsed="1"/>
+    <w:lsdException w:name="Table List 3" w:semiHidden="1" w:unhideWhenUsed="1"/>
+    <w:lsdException w:name="Table List 4" w:semiHidden="1" w:unhideWhenUsed="1"/>
+    <w:lsdException w:name="Table List 5" w:semiHidden="1" w:unhideWhenUsed="1"/>
+    <w:lsdException w:name="Table List 6" w:semiHidden="1" w:unhideWhenUsed="1"/>
+    <w:lsdException w:name="Table List 7" w:semiHidden="1" w:unhideWhenUsed="1"/>
+    <w:lsdException w:name="Table List 8" w:semiHidden="1" w:unhideWhenUsed="1"/>
+    <w:lsdException w:name="Table 3D effects 1" w:semiHidden="1" w:unhideWhenUsed="1"/>
+    <w:lsdException w:name="Table 3D effects 2" w:semiHidden="1" w:unhideWhenUsed="1"/>
+    <w:lsdException w:name="Table 3D effects 3" w:semiHidden="1" w:unhideWhenUsed="1"/>
+    <w:lsdException w:name="Table Contemporary" w:semiHidden="1" w:unhideWhenUsed="1"/>
+    <w:lsdException w:name="Table Elegant" w:semiHidden="1" w:unhideWhenUsed="1"/>
+    <w:lsdException w:name="Table Professional" w:semiHidden="1" w:unhideWhenUsed="1"/>
+    <w:lsdException w:name="Table Subtle 1" w:semiHidden="1" w:unhideWhenUsed="1"/>
+    <w:lsdException w:name="Table Subtle 2" w:semiHidden="1" w:unhideWhenUsed="1"/>
+    <w:lsdException w:name="Table Web 1" w:semiHidden="1" w:unhideWhenUsed="1"/>
+    <w:lsdException w:name="Table Web 2" w:semiHidden="1" w:unhideWhenUsed="1"/>
+    <w:lsdException w:name="Table Web 3" w:semiHidden="1" w:unhideWhenUsed="1"/>
+    <w:lsdException w:name="Balloon Text" w:semiHidden="1" w:unhideWhenUsed="1"/>
+    <w:lsdException w:name="Table Grid" w:uiPriority="59"/>
+    <w:lsdException w:name="Table Theme" w:semiHidden="1" w:unhideWhenUsed="1"/>
+    <w:lsdException w:name="Placeholder Text" w:semiHidden="1"/>
+    <w:lsdException w:name="No Spacing" w:uiPriority="1" w:qFormat="1"/>
+    <w:lsdException w:name="Light Shading" w:uiPriority="60"/>
+    <w:lsdException w:name="Light List" w:uiPriority="61"/>
+    <w:lsdException w:name="Light Grid" w:uiPriority="62"/>
+    <w:lsdException w:name="Medium Shading 1" w:uiPriority="63"/>
+    <w:lsdException w:name="Medium Shading 2" w:uiPriority="64"/>
+    <w:lsdException w:name="Medium List 1" w:uiPriority="65"/>
+    <w:lsdException w:name="Medium List 2" w:uiPriority="66"/>
+    <w:lsdException w:name="Medium Grid 1" w:uiPriority="67"/>
+    <w:lsdException w:name="Medium Grid 2" w:uiPriority="68"/>
+    <w:lsdException w:name="Medium Grid 3" w:uiPriority="69"/>
+    <w:lsdException w:name="Dark List" w:uiPriority="70"/>
+    <w:lsdException w:name="Colorful Shading" w:uiPriority="71"/>
+    <w:lsdException w:name="Colorful List" w:uiPriority="72"/>
+    <w:lsdException w:name="Colorful Grid" w:uiPriority="73"/>
+    <w:lsdException w:name="Light Shading Accent 1" w:uiPriority="60"/>
+    <w:lsdException w:name="Light List Accent 1" w:uiPriority="61"/>
+    <w:lsdException w:name="Light Grid Accent 1" w:uiPriority="62"/>
+    <w:lsdException w:name="Medium Shading 1 Accent 1" w:uiPriority="63"/>
+    <w:lsdException w:name="Medium Shading 2 Accent 1" w:uiPriority="64"/>
+    <w:lsdException w:name="Medium List 1 Accent 1" w:uiPriority="65"/>
+    <w:lsdException w:name="Revision" w:semiHidden="1"/>
+    <w:lsdException w:name="List Paragraph" w:uiPriority="34" w:qFormat="1"/>
+    <w:lsdException w:name="Quote" w:uiPriority="29" w:qFormat="1"/>
+    <w:lsdException w:name="Intense Quote" w:uiPriority="30" w:qFormat="1"/>
+    <w:lsdException w:name="Medium List 2 Accent 1" w:uiPriority="66"/>
+    <w:lsdException w:name="Medium Grid 1 Accent 1" w:uiPriority="67"/>
+    <w:lsdException w:name="Medium Grid 2 Accent 1" w:uiPriority="68"/>
+    <w:lsdException w:name="Medium Grid 3 Accent 1" w:uiPriority="69"/>
+    <w:lsdException w:name="Dark List Accent 1" w:uiPriority="70"/>
+    <w:lsdException w:name="Colorful Shading Accent 1" w:uiPriority="71"/>
+    <w:lsdException w:name="Colorful List Accent 1" w:uiPriority="72"/>
+    <w:lsdException w:name="Colorful Grid Accent 1" w:uiPriority="73"/>
+    <w:lsdException w:name="Light Shading Accent 2" w:uiPriority="60"/>
+    <w:lsdException w:name="Light List Accent 2" w:uiPriority="61"/>
+    <w:lsdException w:name="Light Grid Accent 2" w:uiPriority="62"/>
+    <w:lsdException w:name="Medium Shading 1 Accent 2" w:uiPriority="63"/>
+    <w:lsdException w:name="Medium Shading 2 Accent 2" w:uiPriority="64"/>
+    <w:lsdException w:name="Medium List 1 Accent 2" w:uiPriority="65"/>
+    <w:lsdException w:name="Medium List 2 Accent 2" w:uiPriority="66"/>
+    <w:lsdException w:name="Medium Grid 1 Accent 2" w:uiPriority="67"/>
+    <w:lsdException w:name="Medium Grid 2 Accent 2" w:uiPriority="68"/>
+    <w:lsdException w:name="Medium Grid 3 Accent 2" w:uiPriority="69"/>
+    <w:lsdException w:name="Dark List Accent 2" w:uiPriority="70"/>
+    <w:lsdException w:name="Colorful Shading Accent 2" w:uiPriority="71"/>
+    <w:lsdException w:name="Colorful List Accent 2" w:uiPriority="72"/>
+    <w:lsdException w:name="Colorful Grid Accent 2" w:uiPriority="73"/>
+    <w:lsdException w:name="Light Shading Accent 3" w:uiPriority="60"/>
+    <w:lsdException w:name="Light List Accent 3" w:uiPriority="61"/>
+    <w:lsdException w:name="Light Grid Accent 3" w:uiPriority="62"/>
+    <w:lsdException w:name="Medium Shading 1 Accent 3" w:uiPriority="63"/>
+    <w:lsdException w:name="Medium Shading 2 Accent 3" w:uiPriority="64"/>
+    <w:lsdException w:name="Medium List 1 Accent 3" w:uiPriority="65"/>
+    <w:lsdException w:name="Medium List 2 Accent 3" w:uiPriority="66"/>
+    <w:lsdException w:name="Medium Grid 1 Accent 3" w:uiPriority="67"/>
+    <w:lsdException w:name="Medium Grid 2 Accent 3" w:uiPriority="68"/>
+    <w:lsdException w:name="Medium Grid 3 Accent 3" w:uiPriority="69"/>
+    <w:lsdException w:name="Dark List Accent 3" w:uiPriority="70"/>
+    <w:lsdException w:name="Colorful Shading Accent 3" w:uiPriority="71"/>
+    <w:lsdException w:name="Colorful List Accent 3" w:uiPriority="72"/>
+    <w:lsdException w:name="Colorful Grid Accent 3" w:uiPriority="73"/>
+    <w:lsdException w:name="Light Shading Accent 4" w:uiPriority="60"/>
+    <w:lsdException w:name="Light List Accent 4" w:uiPriority="61"/>
+    <w:lsdException w:name="Light Grid Accent 4" w:uiPriority="62"/>
+    <w:lsdException w:name="Medium Shading 1 Accent 4" w:uiPriority="63"/>
+    <w:lsdException w:name="Medium Shading 2 Accent 4" w:uiPriority="64"/>
+    <w:lsdException w:name="Medium List 1 Accent 4" w:uiPriority="65"/>
+    <w:lsdException w:name="Medium List 2 Accent 4" w:uiPriority="66"/>
+    <w:lsdException w:name="Medium Grid 1 Accent 4" w:uiPriority="67"/>
+    <w:lsdException w:name="Medium Grid 2 Accent 4" w:uiPriority="68"/>
+    <w:lsdException w:name="Medium Grid 3 Accent 4" w:uiPriority="69"/>
+    <w:lsdException w:name="Dark List Accent 4" w:uiPriority="70"/>
+    <w:lsdException w:name="Colorful Shading Accent 4" w:uiPriority="71"/>
+    <w:lsdException w:name="Colorful List Accent 4" w:uiPriority="72"/>
+    <w:lsdException w:name="Colorful Grid Accent 4" w:uiPriority="73"/>
+    <w:lsdException w:name="Light Shading Accent 5" w:uiPriority="60"/>
+    <w:lsdException w:name="Light List Accent 5" w:uiPriority="61"/>
+    <w:lsdException w:name="Light Grid Accent 5" w:uiPriority="62"/>
+    <w:lsdException w:name="Medium Shading 1 Accent 5" w:uiPriority="63"/>
+    <w:lsdException w:name="Medium Shading 2 Accent 5" w:uiPriority="64"/>
+    <w:lsdException w:name="Medium List 1 Accent 5" w:uiPriority="65"/>
+    <w:lsdException w:name="Medium List 2 Accent 5" w:uiPriority="66"/>
+    <w:lsdException w:name="Medium Grid 1 Accent 5" w:uiPriority="67"/>
+    <w:lsdException w:name="Medium Grid 2 Accent 5" w:uiPriority="68"/>
+    <w:lsdException w:name="Medium Grid 3 Accent 5" w:uiPriority="69"/>
+    <w:lsdException w:name="Dark List Accent 5" w:uiPriority="70"/>
+    <w:lsdException w:name="Colorful Shading Accent 5" w:uiPriority="71"/>
+    <w:lsdException w:name="Colorful List Accent 5" w:uiPriority="72"/>
+    <w:lsdException w:name="Colorful Grid Accent 5" w:uiPriority="73"/>
+    <w:lsdException w:name="Light Shading Accent 6" w:uiPriority="60"/>
+    <w:lsdException w:name="Light List Accent 6" w:uiPriority="61"/>
+    <w:lsdException w:name="Light Grid Accent 6" w:uiPriority="62"/>
+    <w:lsdException w:name="Medium Shading 1 Accent 6" w:uiPriority="63"/>
+    <w:lsdException w:name="Medium Shading 2 Accent 6" w:uiPriority="64"/>
+    <w:lsdException w:name="Medium List 1 Accent 6" w:uiPriority="65"/>
+    <w:lsdException w:name="Medium List 2 Accent 6" w:uiPriority="66"/>
+    <w:lsdException w:name="Medium Grid 1 Accent 6" w:uiPriority="67"/>
+    <w:lsdException w:name="Medium Grid 2 Accent 6" w:uiPriority="68"/>
+    <w:lsdException w:name="Medium Grid 3 Accent 6" w:uiPriority="69"/>
+    <w:lsdException w:name="Dark List Accent 6" w:uiPriority="70"/>
+    <w:lsdException w:name="Colorful Shading Accent 6" w:uiPriority="71"/>
+    <w:lsdException w:name="Colorful List Accent 6" w:uiPriority="72"/>
+    <w:lsdException w:name="Colorful Grid Accent 6" w:uiPriority="73"/>
+    <w:lsdException w:name="Subtle Emphasis" w:uiPriority="19" w:qFormat="1"/>
+    <w:lsdException w:name="Intense Emphasis" w:uiPriority="21" w:qFormat="1"/>
+    <w:lsdException w:name="Subtle Reference" w:uiPriority="31" w:qFormat="1"/>
+    <w:lsdException w:name="Intense Reference" w:uiPriority="32" w:qFormat="1"/>
+    <w:lsdException w:name="Book Title" w:uiPriority="33" w:qFormat="1"/>
+    <w:lsdException w:name="Bibliography" w:semiHidden="1" w:uiPriority="37" w:unhideWhenUsed="1"/>
+    <w:lsdException w:name="TOC Heading" w:semiHidden="1" w:uiPriority="39" w:unhideWhenUsed="1" w:qFormat="1"/>
+    <w:lsdException w:name="Plain Table 1" w:uiPriority="41"/>
+    <w:lsdException w:name="Plain Table 2" w:uiPriority="42"/>
+    <w:lsdException w:name="Plain Table 3" w:uiPriority="43"/>
+    <w:lsdException w:name="Plain Table 4" w:uiPriority="44"/>
+    <w:lsdException w:name="Plain Table 5" w:uiPriority="45"/>
+    <w:lsdException w:name="Grid Table Light" w:uiPriority="40"/>
+    <w:lsdException w:name="Grid Table 1 Light" w:uiPriority="46"/>
+    <w:lsdException w:name="Grid Table 2" w:uiPriority="47"/>
+    <w:lsdException w:name="Grid Table 3" w:uiPriority="48"/>
+    <w:lsdException w:name="Grid Table 4" w:uiPriority="49"/>
+    <w:lsdException w:name="Grid Table 5 Dark" w:uiPriority="50"/>
+    <w:lsdException w:name="Grid Table 6 Colorful" w:uiPriority="51"/>
+    <w:lsdException w:name="Grid Table 7 Colorful" w:uiPriority="52"/>
+    <w:lsdException w:name="Grid Table 1 Light Accent 1" w:uiPriority="46"/>
+    <w:lsdException w:name="Grid Table 2 Accent 1" w:uiPriority="47"/>
+    <w:lsdException w:name="Grid Table 3 Accent 1" w:uiPriority="48"/>
+    <w:lsdException w:name="Grid Table 4 Accent 1" w:uiPriority="49"/>
+    <w:lsdException w:name="Grid Table 5 Dark Accent 1" w:uiPriority="50"/>
+    <w:lsdException w:name="Grid Table 6 Colorful Accent 1" w:uiPriority="51"/>
+    <w:lsdException w:name="Grid Table 7 Colorful Accent 1" w:uiPriority="52"/>
+    <w:lsdException w:name="Grid Table 1 Light Accent 2" w:uiPriority="46"/>
+    <w:lsdException w:name="Grid Table 2 Accent 2" w:uiPriority="47"/>
+    <w:lsdException w:name="Grid Table 3 Accent 2" w:uiPriority="48"/>
+    <w:lsdException w:name="Grid Table 4 Accent 2" w:uiPriority="49"/>
+    <w:lsdException w:name="Grid Table 5 Dark Accent 2" w:uiPriority="50"/>
+    <w:lsdException w:name="Grid Table 6 Colorful Accent 2" w:uiPriority="51"/>
+    <w:lsdException w:name="Grid Table 7 Colorful Accent 2" w:uiPriority="52"/>
+    <w:lsdException w:name="Grid Table 1 Light Accent 3" w:uiPriority="46"/>
+    <w:lsdException w:name="Grid Table 2 Accent 3" w:uiPriority="47"/>
+    <w:lsdException w:name="Grid Table 3 Accent 3" w:uiPriority="48"/>
+    <w:lsdException w:name="Grid Table 4 Accent 3" w:uiPriority="49"/>
+    <w:lsdException w:name="Grid Table 5 Dark Accent 3" w:uiPriority="50"/>
+    <w:lsdException w:name="Grid Table 6 Colorful Accent 3" w:uiPriority="51"/>
+    <w:lsdException w:name="Grid Table 7 Colorful Accent 3" w:uiPriority="52"/>
+    <w:lsdException w:name="Grid Table 1 Light Accent 4" w:uiPriority="46"/>
+    <w:lsdException w:name="Grid Table 2 Accent 4" w:uiPriority="47"/>
+    <w:lsdException w:name="Grid Table 3 Accent 4" w:uiPriority="48"/>
+    <w:lsdException w:name="Grid Table 4 Accent 4" w:uiPriority="49"/>
+    <w:lsdException w:name="Grid Table 5 Dark Accent 4" w:uiPriority="50"/>
+    <w:lsdException w:name="Grid Table 6 Colorful Accent 4" w:uiPriority="51"/>
+    <w:lsdException w:name="Grid Table 7 Colorful Accent 4" w:uiPriority="52"/>
+    <w:lsdException w:name="Grid Table 1 Light Accent 5" w:uiPriority="46"/>
+    <w:lsdException w:name="Grid Table 2 Accent 5" w:uiPriority="47"/>
+    <w:lsdException w:name="Grid Table 3 Accent 5" w:uiPriority="48"/>
+    <w:lsdException w:name="Grid Table 4 Accent 5" w:uiPriority="49"/>
+    <w:lsdException w:name="Grid Table 5 Dark Accent 5" w:uiPriority="50"/>
+    <w:lsdException w:name="Grid Table 6 Colorful Accent 5" w:uiPriority="51"/>
+    <w:lsdException w:name="Grid Table 7 Colorful Accent 5" w:uiPriority="52"/>
+    <w:lsdException w:name="Grid Table 1 Light Accent 6" w:uiPriority="46"/>
+    <w:lsdException w:name="Grid Table 2 Accent 6" w:uiPriority="47"/>
+    <w:lsdException w:name="Grid Table 3 Accent 6" w:uiPriority="48"/>
+    <w:lsdException w:name="Grid Table 4 Accent 6" w:uiPriority="49"/>
+    <w:lsdException w:name="Grid Table 5 Dark Accent 6" w:uiPriority="50"/>
+    <w:lsdException w:name="Grid Table 6 Colorful Accent 6" w:uiPriority="51"/>
+    <w:lsdException w:name="Grid Table 7 Colorful Accent 6" w:uiPriority="52"/>
+    <w:lsdException w:name="List Table 1 Light" w:uiPriority="46"/>
+    <w:lsdException w:name="List Table 2" w:uiPriority="47"/>
+    <w:lsdException w:name="List Table 3" w:uiPriority="48"/>
+    <w:lsdException w:name="List Table 4" w:uiPriority="49"/>
+    <w:lsdException w:name="List Table 5 Dark" w:uiPriority="50"/>
+    <w:lsdException w:name="List Table 6 Colorful" w:uiPriority="51"/>
+    <w:lsdException w:name="List Table 7 Colorful" w:uiPriority="52"/>
+    <w:lsdException w:name="List Table 1 Light Accent 1" w:uiPriority="46"/>
+    <w:lsdException w:name="List Table 2 Accent 1" w:uiPriority="47"/>
+    <w:lsdException w:name="List Table 3 Accent 1" w:uiPriority="48"/>
+    <w:lsdException w:name="List Table 4 Accent 1" w:uiPriority="49"/>
+    <w:lsdException w:name="List Table 5 Dark Accent 1" w:uiPriority="50"/>
+    <w:lsdException w:name="List Table 6 Colorful Accent 1" w:uiPriority="51"/>
+    <w:lsdException w:name="List Table 7 Colorful Accent 1" w:uiPriority="52"/>
+    <w:lsdException w:name="List Table 1 Light Accent 2" w:uiPriority="46"/>
+    <w:lsdException w:name="List Table 2 Accent 2" w:uiPriority="47"/>
+    <w:lsdException w:name="List Table 3 Accent 2" w:uiPriority="48"/>
+    <w:lsdException w:name="List Table 4 Accent 2" w:uiPriority="49"/>
+    <w:lsdException w:name="List Table 5 Dark Accent 2" w:uiPriority="50"/>
+    <w:lsdException w:name="List Table 6 Colorful Accent 2" w:uiPriority="51"/>
+    <w:lsdException w:name="List Table 7 Colorful Accent 2" w:uiPriority="52"/>
+    <w:lsdException w:name="List Table 1 Light Accent 3" w:uiPriority="46"/>
+    <w:lsdException w:name="List Table 2 Accent 3" w:uiPriority="47"/>
+    <w:lsdException w:name="List Table 3 Accent 3" w:uiPriority="48"/>
+    <w:lsdException w:name="List Table 4 Accent 3" w:uiPriority="49"/>
+    <w:lsdException w:name="List Table 5 Dark Accent 3" w:uiPriority="50"/>
+    <w:lsdException w:name="List Table 6 Colorful Accent 3" w:uiPriority="51"/>
+    <w:lsdException w:name="List Table 7 Colorful Accent 3" w:uiPriority="52"/>
+    <w:lsdException w:name="List Table 1 Light Accent 4" w:uiPriority="46"/>
+    <w:lsdException w:name="List Table 2 Accent 4" w:uiPriority="47"/>
+    <w:lsdException w:name="List Table 3 Accent 4" w:uiPriority="48"/>
+    <w:lsdException w:name="List Table 4 Accent 4" w:uiPriority="49"/>
+    <w:lsdException w:name="List Table 5 Dark Accent 4" w:uiPriority="50"/>
+    <w:lsdException w:name="List Table 6 Colorful Accent 4" w:uiPriority="51"/>
+    <w:lsdException w:name="List Table 7 Colorful Accent 4" w:uiPriority="52"/>
+    <w:lsdException w:name="List Table 1 Light Accent 5" w:uiPriority="46"/>
+    <w:lsdException w:name="List Table 2 Accent 5" w:uiPriority="47"/>
+    <w:lsdException w:name="List Table 3 Accent 5" w:uiPriority="48"/>
+    <w:lsdException w:name="List Table 4 Accent 5" w:uiPriority="49"/>
+    <w:lsdException w:name="List Table 5 Dark Accent 5" w:uiPriority="50"/>
+    <w:lsdException w:name="List Table 6 Colorful Accent 5" w:uiPriority="51"/>
+    <w:lsdException w:name="List Table 7 Colorful Accent 5" w:uiPriority="52"/>
+    <w:lsdException w:name="List Table 1 Light Accent 6" w:uiPriority="46"/>
+    <w:lsdException w:name="List Table 2 Accent 6" w:uiPriority="47"/>
+    <w:lsdException w:name="List Table 3 Accent 6" w:uiPriority="48"/>
+    <w:lsdException w:name="List Table 4 Accent 6" w:uiPriority="49"/>
+    <w:lsdException w:name="List Table 5 Dark Accent 6" w:uiPriority="50"/>
+    <w:lsdException w:name="List Table 6 Colorful Accent 6" w:uiPriority="51"/>
+    <w:lsdException w:name="List Table 7 Colorful Accent 6" w:uiPriority="52"/>
   </w:latentStyles>
   <w:style w:type="paragraph" w:default="1" w:styleId="Normal">
     <w:name w:val="Normal"/>
@@ -2430,4 +2758,16 @@
   <a:objectDefaults/>
   <a:extraClrSchemeLst/>
 </a:theme>
+</file>
+
+<file path=customXml/item1.xml><?xml version="1.0" encoding="utf-8"?>
+<b:Sources xmlns:b="http://schemas.openxmlformats.org/officeDocument/2006/bibliography" xmlns="http://schemas.openxmlformats.org/officeDocument/2006/bibliography" SelectedStyle="\APASixthEditionOfficeOnline.xsl" StyleName="APA" Version="6"/>
+</file>
+
+<file path=customXml/itemProps1.xml><?xml version="1.0" encoding="utf-8"?>
+<ds:datastoreItem xmlns:ds="http://schemas.openxmlformats.org/officeDocument/2006/customXml" ds:itemID="{AE4C6FFE-F701-4315-876B-6F9777F6171C}">
+  <ds:schemaRefs>
+    <ds:schemaRef ds:uri="http://schemas.openxmlformats.org/officeDocument/2006/bibliography"/>
+  </ds:schemaRefs>
+</ds:datastoreItem>
 </file>
</xml_diff>

<commit_message>
Changes to domain track doc
</commit_message>
<xml_diff>
--- a/DomainTrack.docx
+++ b/DomainTrack.docx
@@ -1,6 +1,6 @@
 
 <file path=word/document.xml><?xml version="1.0" encoding="utf-8"?>
-<w:document xmlns:wpc="http://schemas.microsoft.com/office/word/2010/wordprocessingCanvas" xmlns:mc="http://schemas.openxmlformats.org/markup-compatibility/2006" xmlns:o="urn:schemas-microsoft-com:office:office" xmlns:r="http://schemas.openxmlformats.org/officeDocument/2006/relationships" xmlns:m="http://schemas.openxmlformats.org/officeDocument/2006/math" xmlns:v="urn:schemas-microsoft-com:vml" xmlns:wp14="http://schemas.microsoft.com/office/word/2010/wordprocessingDrawing" xmlns:wp="http://schemas.openxmlformats.org/drawingml/2006/wordprocessingDrawing" xmlns:w10="urn:schemas-microsoft-com:office:word" xmlns:w="http://schemas.openxmlformats.org/wordprocessingml/2006/main" xmlns:w14="http://schemas.microsoft.com/office/word/2010/wordml" xmlns:w15="http://schemas.microsoft.com/office/word/2012/wordml" xmlns:wpg="http://schemas.microsoft.com/office/word/2010/wordprocessingGroup" xmlns:wpi="http://schemas.microsoft.com/office/word/2010/wordprocessingInk" xmlns:wne="http://schemas.microsoft.com/office/word/2006/wordml" xmlns:wps="http://schemas.microsoft.com/office/word/2010/wordprocessingShape" mc:Ignorable="w14 w15 wp14">
+<w:document xmlns:wpc="http://schemas.microsoft.com/office/word/2010/wordprocessingCanvas" xmlns:mc="http://schemas.openxmlformats.org/markup-compatibility/2006" xmlns:o="urn:schemas-microsoft-com:office:office" xmlns:r="http://schemas.openxmlformats.org/officeDocument/2006/relationships" xmlns:m="http://schemas.openxmlformats.org/officeDocument/2006/math" xmlns:v="urn:schemas-microsoft-com:vml" xmlns:wp14="http://schemas.microsoft.com/office/word/2010/wordprocessingDrawing" xmlns:wp="http://schemas.openxmlformats.org/drawingml/2006/wordprocessingDrawing" xmlns:w10="urn:schemas-microsoft-com:office:word" xmlns:w="http://schemas.openxmlformats.org/wordprocessingml/2006/main" xmlns:w14="http://schemas.microsoft.com/office/word/2010/wordml" xmlns:wpg="http://schemas.microsoft.com/office/word/2010/wordprocessingGroup" xmlns:wpi="http://schemas.microsoft.com/office/word/2010/wordprocessingInk" xmlns:wne="http://schemas.microsoft.com/office/word/2006/wordml" xmlns:wps="http://schemas.microsoft.com/office/word/2010/wordprocessingShape" mc:Ignorable="w14 wp14">
   <w:body>
     <w:p>
       <w:pPr>
@@ -255,7 +255,7 @@
           <w:rStyle w:val="Hyperlink"/>
         </w:rPr>
       </w:pPr>
-      <w:hyperlink r:id="rId6" w:history="1">
+      <w:hyperlink r:id="rId7" w:history="1">
         <w:r>
           <w:rPr>
             <w:rStyle w:val="Hyperlink"/>
@@ -425,7 +425,7 @@
           <w:numId w:val="6"/>
         </w:numPr>
       </w:pPr>
-      <w:hyperlink r:id="rId7" w:tgtFrame="_parent" w:tooltip="http://www.theregister.co.uk/2008/03/12/heart_monitor_hacking/" w:history="1">
+      <w:hyperlink r:id="rId8" w:tgtFrame="_parent" w:tooltip="http://www.theregister.co.uk/2008/03/12/heart_monitor_hacking/" w:history="1">
         <w:r>
           <w:rPr>
             <w:rStyle w:val="Hyperlink"/>
@@ -598,8 +598,6 @@
         <w:lastRenderedPageBreak/>
         <w:tab/>
       </w:r>
-      <w:bookmarkStart w:id="0" w:name="_GoBack"/>
-      <w:bookmarkEnd w:id="0"/>
     </w:p>
     <w:p/>
     <w:p>
@@ -618,7 +616,38 @@
     <w:p>
       <w:r>
         <w:tab/>
-        <w:t>Currently, the metrics measured for testing is left up to the individual developers and companies, and isn’t regulated by the FDA. However, the two metrics that seem to be most common are McCabe Cyclomatic C</w:t>
+      </w:r>
+      <w:r>
+        <w:t>The metrics measured for testing as of now in the bio-medical field</w:t>
+      </w:r>
+      <w:r>
+        <w:t xml:space="preserve"> </w:t>
+      </w:r>
+      <w:r>
+        <w:t xml:space="preserve">are chosen by </w:t>
+      </w:r>
+      <w:r>
+        <w:t xml:space="preserve">the individual developers and companies, and </w:t>
+      </w:r>
+      <w:r>
+        <w:t>are not</w:t>
+      </w:r>
+      <w:r>
+        <w:t xml:space="preserve"> regulated by the FDA. However, two metrics that seem to be </w:t>
+      </w:r>
+      <w:r>
+        <w:t>a common trend, they</w:t>
+      </w:r>
+      <w:r>
+        <w:t xml:space="preserve"> are McCabe </w:t>
+      </w:r>
+      <w:proofErr w:type="spellStart"/>
+      <w:r>
+        <w:t>Cyclomatic</w:t>
+      </w:r>
+      <w:proofErr w:type="spellEnd"/>
+      <w:r>
+        <w:t xml:space="preserve"> C</w:t>
       </w:r>
       <w:r>
         <w:t>omplexity</w:t>
@@ -632,16 +661,70 @@
         <w:ind w:firstLine="720"/>
       </w:pPr>
       <w:r>
-        <w:t xml:space="preserve">Cyclomatic complexity is measured as a way to tell how many different paths the program can take. This is useful in the bio-medical industry, as there should be as few different paths as possible so that the number of places a bug can occur is reduced. For example, in surgical implant technology, under different extreme conditions the device may function very differently in order to keep the patient healthy. This is as expected, but problems arise in testing if all of these different extreme conditions have their own unique branch that the program can proceed down. If makes testing easier, and the program more robust, if when the implant is in certain conditions, it branches off to do tasks specific to those conditions. But when it has completed these, it re-joins the main program flow. This is why </w:t>
-      </w:r>
-      <w:r>
-        <w:t>McCabe Cyclomatic C</w:t>
+        <w:t>Cyclomatic complexity is measured as a way to tell how many different paths the program can take. This is useful in the bio-medical industry, as there should be as few different paths as possible so that the number of places a bug can occur</w:t>
+      </w:r>
+      <w:r>
+        <w:t xml:space="preserve"> is </w:t>
+      </w:r>
+      <w:r>
+        <w:t>reduced. For example, in surgical imp</w:t>
+      </w:r>
+      <w:r>
+        <w:t>lant technology, the</w:t>
+      </w:r>
+      <w:r>
+        <w:t xml:space="preserve"> device</w:t>
+      </w:r>
+      <w:r>
+        <w:t xml:space="preserve">’s behavior varies </w:t>
+      </w:r>
+      <w:r>
+        <w:t xml:space="preserve">under differing conditions of extremity, </w:t>
+      </w:r>
+      <w:r>
+        <w:t xml:space="preserve">in order to keep </w:t>
+      </w:r>
+      <w:r>
+        <w:t xml:space="preserve">the patient healthy. This is </w:t>
+      </w:r>
+      <w:r>
+        <w:t xml:space="preserve">expected, but problems arise in testing if all of these different extreme conditions have their own unique branch that </w:t>
+      </w:r>
+      <w:r>
+        <w:t>the program can proceed down. It</w:t>
+      </w:r>
+      <w:r>
+        <w:t xml:space="preserve"> makes testing </w:t>
+      </w:r>
+      <w:r>
+        <w:t>easier</w:t>
+      </w:r>
+      <w:r>
+        <w:t xml:space="preserve"> and the program more robust, if when the implant is in certain conditions, it branches off to do tasks specific to those conditions. But when it has completed these, it re-joins the main program flow. This is why McCabe Cyclomatic C</w:t>
       </w:r>
       <w:r>
         <w:t>omplexity</w:t>
       </w:r>
       <w:r>
-        <w:t xml:space="preserve"> is a metric that is currently used, it helps the developers make sure their code doesn’t have too many different branches, where hard to find bugs may exist.</w:t>
+        <w:t xml:space="preserve"> is </w:t>
+      </w:r>
+      <w:r>
+        <w:t>a metric that is currently used.</w:t>
+      </w:r>
+      <w:r>
+        <w:t xml:space="preserve"> </w:t>
+      </w:r>
+      <w:r>
+        <w:t>I</w:t>
+      </w:r>
+      <w:r>
+        <w:t xml:space="preserve">t helps the developers make sure their code doesn’t have </w:t>
+      </w:r>
+      <w:r>
+        <w:t xml:space="preserve">an excessive amount of </w:t>
+      </w:r>
+      <w:r>
+        <w:t>branches, where hard to find bugs may exist.</w:t>
       </w:r>
     </w:p>
     <w:p/>
@@ -679,10 +762,25 @@
         </w:numPr>
       </w:pPr>
       <w:r>
-        <w:t xml:space="preserve">This metric may be useful to track in this domain, mostly for the fact that </w:t>
-      </w:r>
-      <w:r>
-        <w:t>the people who use the code have a vested interest that the code works as advertised, but also most likely don’t have any coding knowledge. Biologists and Doctors may want to be able to look over the code and see if what is needed is being done, since it is their patients whose health may be determined by the software working correctly. Adequate (or excessive) commenting will help these non-programmers better understand the software, and have more peace of mind about its quality.</w:t>
+        <w:t>This metric may be useful to track in this domain</w:t>
+      </w:r>
+      <w:r>
+        <w:t xml:space="preserve"> because</w:t>
+      </w:r>
+      <w:r>
+        <w:t xml:space="preserve"> people who use the code</w:t>
+      </w:r>
+      <w:r>
+        <w:t xml:space="preserve"> probably have minimal experience in coding, but</w:t>
+      </w:r>
+      <w:r>
+        <w:t xml:space="preserve"> have a vested interest </w:t>
+      </w:r>
+      <w:r>
+        <w:t xml:space="preserve">in the code working as advertised. </w:t>
+      </w:r>
+      <w:r>
+        <w:t>Biologists and Doctors may want to be able to look over the code and see if what is needed is being done, since it is their patients whose health may be determined by the software working correctly. Adequate (or excessive) commenting will help these non-programmers better understand the software, and have more peace of mind about its quality.</w:t>
       </w:r>
     </w:p>
     <w:p>
@@ -730,23 +828,59 @@
         <w:tab/>
       </w:r>
       <w:r>
-        <w:t xml:space="preserve">One of the biggest problems in quality assurance in the bio-medical field, in particular surgical equipment and implants, is the inability to test the software under real world conditions. Extensive testing can be done in labs and such, but this can’t guarantee how the software will react under the conditions it will face in the real world. It is extremely difficult to find patients who are willing to have </w:t>
+        <w:t xml:space="preserve">One of the biggest problems in quality assurance in the bio-medical field, in particular surgical equipment and implants, is the inability to test the software under real world conditions. Extensive testing can be done in labs and such, but this can’t guarantee the software </w:t>
+      </w:r>
+      <w:r>
+        <w:t>will perform correctly</w:t>
+      </w:r>
+      <w:r>
+        <w:t xml:space="preserve"> under the conditions it will face in the real world. It is extremely difficult to find patients who are willing to </w:t>
       </w:r>
       <w:r>
         <w:lastRenderedPageBreak/>
-        <w:t>surgery performed on them, or implants implanted, for the purpose of testing if the software works correctly or not. No</w:t>
-      </w:r>
-      <w:r>
-        <w:t>t to mention the massive amount</w:t>
+        <w:t xml:space="preserve">have surgery performed on them, or implants implanted, for the purpose of testing </w:t>
+      </w:r>
+      <w:r>
+        <w:t>of testing the correctness of software. Not</w:t>
+      </w:r>
+      <w:r>
+        <w:t xml:space="preserve"> to mention the massive amount</w:t>
       </w:r>
       <w:r>
         <w:t xml:space="preserve"> of regulations in regards to testing medical procedures on humans. </w:t>
       </w:r>
       <w:r>
-        <w:t>The software used for these things is tested extensively in labs, under conditions as close to what will happen when used on people as possible, but it is nearly impossible to test under all the conditions that the software may experience in the real world.</w:t>
-      </w:r>
-    </w:p>
-    <w:p/>
+        <w:t xml:space="preserve">The software used for these </w:t>
+      </w:r>
+      <w:r>
+        <w:t>purposes</w:t>
+      </w:r>
+      <w:r>
+        <w:t xml:space="preserve"> is tested extensively in labs, under conditions as close to what will happen when used on </w:t>
+      </w:r>
+      <w:r>
+        <w:t>humans</w:t>
+      </w:r>
+      <w:r>
+        <w:t xml:space="preserve">, but it is nearly impossible to test all </w:t>
+      </w:r>
+      <w:r>
+        <w:t xml:space="preserve">of </w:t>
+      </w:r>
+      <w:r>
+        <w:t xml:space="preserve">the conditions that the software may </w:t>
+      </w:r>
+      <w:r>
+        <w:t>be exposed to in the real world</w:t>
+      </w:r>
+      <w:r>
+        <w:t>.</w:t>
+      </w:r>
+    </w:p>
+    <w:p>
+      <w:bookmarkStart w:id="0" w:name="_GoBack"/>
+      <w:bookmarkEnd w:id="0"/>
+    </w:p>
     <w:p>
       <w:r>
         <w:t xml:space="preserve"> </w:t>
@@ -764,7 +898,7 @@
 </file>
 
 <file path=word/numbering.xml><?xml version="1.0" encoding="utf-8"?>
-<w:numbering xmlns:wpc="http://schemas.microsoft.com/office/word/2010/wordprocessingCanvas" xmlns:mc="http://schemas.openxmlformats.org/markup-compatibility/2006" xmlns:o="urn:schemas-microsoft-com:office:office" xmlns:r="http://schemas.openxmlformats.org/officeDocument/2006/relationships" xmlns:m="http://schemas.openxmlformats.org/officeDocument/2006/math" xmlns:v="urn:schemas-microsoft-com:vml" xmlns:wp14="http://schemas.microsoft.com/office/word/2010/wordprocessingDrawing" xmlns:wp="http://schemas.openxmlformats.org/drawingml/2006/wordprocessingDrawing" xmlns:w10="urn:schemas-microsoft-com:office:word" xmlns:w="http://schemas.openxmlformats.org/wordprocessingml/2006/main" xmlns:w14="http://schemas.microsoft.com/office/word/2010/wordml" xmlns:w15="http://schemas.microsoft.com/office/word/2012/wordml" xmlns:wpg="http://schemas.microsoft.com/office/word/2010/wordprocessingGroup" xmlns:wpi="http://schemas.microsoft.com/office/word/2010/wordprocessingInk" xmlns:wne="http://schemas.microsoft.com/office/word/2006/wordml" xmlns:wps="http://schemas.microsoft.com/office/word/2010/wordprocessingShape" mc:Ignorable="w14 w15 wp14">
+<w:numbering xmlns:wpc="http://schemas.microsoft.com/office/word/2010/wordprocessingCanvas" xmlns:mc="http://schemas.openxmlformats.org/markup-compatibility/2006" xmlns:o="urn:schemas-microsoft-com:office:office" xmlns:r="http://schemas.openxmlformats.org/officeDocument/2006/relationships" xmlns:m="http://schemas.openxmlformats.org/officeDocument/2006/math" xmlns:v="urn:schemas-microsoft-com:vml" xmlns:wp14="http://schemas.microsoft.com/office/word/2010/wordprocessingDrawing" xmlns:wp="http://schemas.openxmlformats.org/drawingml/2006/wordprocessingDrawing" xmlns:w10="urn:schemas-microsoft-com:office:word" xmlns:w="http://schemas.openxmlformats.org/wordprocessingml/2006/main" xmlns:w14="http://schemas.microsoft.com/office/word/2010/wordml" xmlns:wpg="http://schemas.microsoft.com/office/word/2010/wordprocessingGroup" xmlns:wpi="http://schemas.microsoft.com/office/word/2010/wordprocessingInk" xmlns:wne="http://schemas.microsoft.com/office/word/2006/wordml" xmlns:wps="http://schemas.microsoft.com/office/word/2010/wordprocessingShape" mc:Ignorable="w14 wp14">
   <w:abstractNum w:abstractNumId="0">
     <w:nsid w:val="05F94A6F"/>
     <w:multiLevelType w:val="hybridMultilevel"/>
@@ -2013,7 +2147,7 @@
 </file>
 
 <file path=word/styles.xml><?xml version="1.0" encoding="utf-8"?>
-<w:styles xmlns:mc="http://schemas.openxmlformats.org/markup-compatibility/2006" xmlns:r="http://schemas.openxmlformats.org/officeDocument/2006/relationships" xmlns:w="http://schemas.openxmlformats.org/wordprocessingml/2006/main" xmlns:w14="http://schemas.microsoft.com/office/word/2010/wordml" xmlns:w15="http://schemas.microsoft.com/office/word/2012/wordml" mc:Ignorable="w14 w15">
+<w:styles xmlns:mc="http://schemas.openxmlformats.org/markup-compatibility/2006" xmlns:r="http://schemas.openxmlformats.org/officeDocument/2006/relationships" xmlns:w="http://schemas.openxmlformats.org/wordprocessingml/2006/main" xmlns:w14="http://schemas.microsoft.com/office/word/2010/wordml" mc:Ignorable="w14">
   <w:docDefaults>
     <w:rPrDefault>
       <w:rPr>
@@ -2029,378 +2163,373 @@
       </w:pPr>
     </w:pPrDefault>
   </w:docDefaults>
-  <w:latentStyles w:defLockedState="0" w:defUIPriority="99" w:defSemiHidden="0" w:defUnhideWhenUsed="0" w:defQFormat="0" w:count="371">
-    <w:lsdException w:name="Normal" w:uiPriority="0" w:qFormat="1"/>
-    <w:lsdException w:name="heading 1" w:uiPriority="9" w:qFormat="1"/>
-    <w:lsdException w:name="heading 2" w:semiHidden="1" w:uiPriority="9" w:unhideWhenUsed="1" w:qFormat="1"/>
-    <w:lsdException w:name="heading 3" w:semiHidden="1" w:uiPriority="9" w:unhideWhenUsed="1" w:qFormat="1"/>
-    <w:lsdException w:name="heading 4" w:semiHidden="1" w:uiPriority="9" w:unhideWhenUsed="1" w:qFormat="1"/>
-    <w:lsdException w:name="heading 5" w:semiHidden="1" w:uiPriority="9" w:unhideWhenUsed="1" w:qFormat="1"/>
-    <w:lsdException w:name="heading 6" w:semiHidden="1" w:uiPriority="9" w:unhideWhenUsed="1" w:qFormat="1"/>
-    <w:lsdException w:name="heading 7" w:semiHidden="1" w:uiPriority="9" w:unhideWhenUsed="1" w:qFormat="1"/>
-    <w:lsdException w:name="heading 8" w:semiHidden="1" w:uiPriority="9" w:unhideWhenUsed="1" w:qFormat="1"/>
-    <w:lsdException w:name="heading 9" w:semiHidden="1" w:uiPriority="9" w:unhideWhenUsed="1" w:qFormat="1"/>
-    <w:lsdException w:name="index 1" w:semiHidden="1" w:unhideWhenUsed="1"/>
-    <w:lsdException w:name="index 2" w:semiHidden="1" w:unhideWhenUsed="1"/>
-    <w:lsdException w:name="index 3" w:semiHidden="1" w:unhideWhenUsed="1"/>
-    <w:lsdException w:name="index 4" w:semiHidden="1" w:unhideWhenUsed="1"/>
-    <w:lsdException w:name="index 5" w:semiHidden="1" w:unhideWhenUsed="1"/>
-    <w:lsdException w:name="index 6" w:semiHidden="1" w:unhideWhenUsed="1"/>
-    <w:lsdException w:name="index 7" w:semiHidden="1" w:unhideWhenUsed="1"/>
-    <w:lsdException w:name="index 8" w:semiHidden="1" w:unhideWhenUsed="1"/>
-    <w:lsdException w:name="index 9" w:semiHidden="1" w:unhideWhenUsed="1"/>
-    <w:lsdException w:name="toc 1" w:semiHidden="1" w:uiPriority="39" w:unhideWhenUsed="1"/>
-    <w:lsdException w:name="toc 2" w:semiHidden="1" w:uiPriority="39" w:unhideWhenUsed="1"/>
-    <w:lsdException w:name="toc 3" w:semiHidden="1" w:uiPriority="39" w:unhideWhenUsed="1"/>
-    <w:lsdException w:name="toc 4" w:semiHidden="1" w:uiPriority="39" w:unhideWhenUsed="1"/>
-    <w:lsdException w:name="toc 5" w:semiHidden="1" w:uiPriority="39" w:unhideWhenUsed="1"/>
-    <w:lsdException w:name="toc 6" w:semiHidden="1" w:uiPriority="39" w:unhideWhenUsed="1"/>
-    <w:lsdException w:name="toc 7" w:semiHidden="1" w:uiPriority="39" w:unhideWhenUsed="1"/>
-    <w:lsdException w:name="toc 8" w:semiHidden="1" w:uiPriority="39" w:unhideWhenUsed="1"/>
-    <w:lsdException w:name="toc 9" w:semiHidden="1" w:uiPriority="39" w:unhideWhenUsed="1"/>
-    <w:lsdException w:name="Normal Indent" w:semiHidden="1" w:unhideWhenUsed="1"/>
-    <w:lsdException w:name="footnote text" w:semiHidden="1" w:unhideWhenUsed="1"/>
-    <w:lsdException w:name="annotation text" w:semiHidden="1" w:unhideWhenUsed="1"/>
-    <w:lsdException w:name="header" w:semiHidden="1" w:unhideWhenUsed="1"/>
-    <w:lsdException w:name="footer" w:semiHidden="1" w:unhideWhenUsed="1"/>
-    <w:lsdException w:name="index heading" w:semiHidden="1" w:unhideWhenUsed="1"/>
-    <w:lsdException w:name="caption" w:semiHidden="1" w:uiPriority="35" w:unhideWhenUsed="1" w:qFormat="1"/>
-    <w:lsdException w:name="table of figures" w:semiHidden="1" w:unhideWhenUsed="1"/>
-    <w:lsdException w:name="envelope address" w:semiHidden="1" w:unhideWhenUsed="1"/>
-    <w:lsdException w:name="envelope return" w:semiHidden="1" w:unhideWhenUsed="1"/>
-    <w:lsdException w:name="footnote reference" w:semiHidden="1" w:unhideWhenUsed="1"/>
-    <w:lsdException w:name="annotation reference" w:semiHidden="1" w:unhideWhenUsed="1"/>
-    <w:lsdException w:name="line number" w:semiHidden="1" w:unhideWhenUsed="1"/>
-    <w:lsdException w:name="page number" w:semiHidden="1" w:unhideWhenUsed="1"/>
-    <w:lsdException w:name="endnote reference" w:semiHidden="1" w:unhideWhenUsed="1"/>
-    <w:lsdException w:name="endnote text" w:semiHidden="1" w:unhideWhenUsed="1"/>
-    <w:lsdException w:name="table of authorities" w:semiHidden="1" w:unhideWhenUsed="1"/>
-    <w:lsdException w:name="macro" w:semiHidden="1" w:unhideWhenUsed="1"/>
-    <w:lsdException w:name="toa heading" w:semiHidden="1" w:unhideWhenUsed="1"/>
-    <w:lsdException w:name="List" w:semiHidden="1" w:unhideWhenUsed="1"/>
-    <w:lsdException w:name="List Bullet" w:semiHidden="1" w:unhideWhenUsed="1"/>
-    <w:lsdException w:name="List Number" w:semiHidden="1" w:unhideWhenUsed="1"/>
-    <w:lsdException w:name="List 2" w:semiHidden="1" w:unhideWhenUsed="1"/>
-    <w:lsdException w:name="List 3" w:semiHidden="1" w:unhideWhenUsed="1"/>
-    <w:lsdException w:name="List 4" w:semiHidden="1" w:unhideWhenUsed="1"/>
-    <w:lsdException w:name="List 5" w:semiHidden="1" w:unhideWhenUsed="1"/>
-    <w:lsdException w:name="List Bullet 2" w:semiHidden="1" w:unhideWhenUsed="1"/>
-    <w:lsdException w:name="List Bullet 3" w:semiHidden="1" w:unhideWhenUsed="1"/>
-    <w:lsdException w:name="List Bullet 4" w:semiHidden="1" w:unhideWhenUsed="1"/>
-    <w:lsdException w:name="List Bullet 5" w:semiHidden="1" w:unhideWhenUsed="1"/>
-    <w:lsdException w:name="List Number 2" w:semiHidden="1" w:unhideWhenUsed="1"/>
-    <w:lsdException w:name="List Number 3" w:semiHidden="1" w:unhideWhenUsed="1"/>
-    <w:lsdException w:name="List Number 4" w:semiHidden="1" w:unhideWhenUsed="1"/>
-    <w:lsdException w:name="List Number 5" w:semiHidden="1" w:unhideWhenUsed="1"/>
-    <w:lsdException w:name="Title" w:uiPriority="10" w:qFormat="1"/>
-    <w:lsdException w:name="Closing" w:semiHidden="1" w:unhideWhenUsed="1"/>
-    <w:lsdException w:name="Signature" w:semiHidden="1" w:unhideWhenUsed="1"/>
-    <w:lsdException w:name="Default Paragraph Font" w:semiHidden="1" w:uiPriority="1" w:unhideWhenUsed="1"/>
-    <w:lsdException w:name="Body Text" w:semiHidden="1" w:unhideWhenUsed="1"/>
-    <w:lsdException w:name="Body Text Indent" w:semiHidden="1" w:unhideWhenUsed="1"/>
-    <w:lsdException w:name="List Continue" w:semiHidden="1" w:unhideWhenUsed="1"/>
-    <w:lsdException w:name="List Continue 2" w:semiHidden="1" w:unhideWhenUsed="1"/>
-    <w:lsdException w:name="List Continue 3" w:semiHidden="1" w:unhideWhenUsed="1"/>
-    <w:lsdException w:name="List Continue 4" w:semiHidden="1" w:unhideWhenUsed="1"/>
-    <w:lsdException w:name="List Continue 5" w:semiHidden="1" w:unhideWhenUsed="1"/>
-    <w:lsdException w:name="Message Header" w:semiHidden="1" w:unhideWhenUsed="1"/>
-    <w:lsdException w:name="Subtitle" w:uiPriority="11" w:qFormat="1"/>
-    <w:lsdException w:name="Salutation" w:semiHidden="1" w:unhideWhenUsed="1"/>
-    <w:lsdException w:name="Date" w:semiHidden="1" w:unhideWhenUsed="1"/>
-    <w:lsdException w:name="Body Text First Indent" w:semiHidden="1" w:unhideWhenUsed="1"/>
-    <w:lsdException w:name="Body Text First Indent 2" w:semiHidden="1" w:unhideWhenUsed="1"/>
-    <w:lsdException w:name="Note Heading" w:semiHidden="1" w:unhideWhenUsed="1"/>
-    <w:lsdException w:name="Body Text 2" w:semiHidden="1" w:unhideWhenUsed="1"/>
-    <w:lsdException w:name="Body Text 3" w:semiHidden="1" w:unhideWhenUsed="1"/>
-    <w:lsdException w:name="Body Text Indent 2" w:semiHidden="1" w:unhideWhenUsed="1"/>
-    <w:lsdException w:name="Body Text Indent 3" w:semiHidden="1" w:unhideWhenUsed="1"/>
-    <w:lsdException w:name="Block Text" w:semiHidden="1" w:unhideWhenUsed="1"/>
-    <w:lsdException w:name="Hyperlink" w:semiHidden="1" w:unhideWhenUsed="1"/>
-    <w:lsdException w:name="FollowedHyperlink" w:semiHidden="1" w:unhideWhenUsed="1"/>
-    <w:lsdException w:name="Strong" w:uiPriority="22" w:qFormat="1"/>
-    <w:lsdException w:name="Emphasis" w:uiPriority="20" w:qFormat="1"/>
-    <w:lsdException w:name="Document Map" w:semiHidden="1" w:unhideWhenUsed="1"/>
-    <w:lsdException w:name="Plain Text" w:semiHidden="1" w:unhideWhenUsed="1"/>
-    <w:lsdException w:name="E-mail Signature" w:semiHidden="1" w:unhideWhenUsed="1"/>
-    <w:lsdException w:name="HTML Top of Form" w:semiHidden="1" w:unhideWhenUsed="1"/>
-    <w:lsdException w:name="HTML Bottom of Form" w:semiHidden="1" w:unhideWhenUsed="1"/>
-    <w:lsdException w:name="Normal (Web)" w:semiHidden="1" w:unhideWhenUsed="1"/>
-    <w:lsdException w:name="HTML Acronym" w:semiHidden="1" w:unhideWhenUsed="1"/>
-    <w:lsdException w:name="HTML Address" w:semiHidden="1" w:unhideWhenUsed="1"/>
-    <w:lsdException w:name="HTML Cite" w:semiHidden="1" w:unhideWhenUsed="1"/>
-    <w:lsdException w:name="HTML Code" w:semiHidden="1" w:unhideWhenUsed="1"/>
-    <w:lsdException w:name="HTML Definition" w:semiHidden="1" w:unhideWhenUsed="1"/>
-    <w:lsdException w:name="HTML Keyboard" w:semiHidden="1" w:unhideWhenUsed="1"/>
-    <w:lsdException w:name="HTML Preformatted" w:semiHidden="1" w:unhideWhenUsed="1"/>
-    <w:lsdException w:name="HTML Sample" w:semiHidden="1" w:unhideWhenUsed="1"/>
-    <w:lsdException w:name="HTML Typewriter" w:semiHidden="1" w:unhideWhenUsed="1"/>
-    <w:lsdException w:name="HTML Variable" w:semiHidden="1" w:unhideWhenUsed="1"/>
-    <w:lsdException w:name="Normal Table" w:semiHidden="1" w:unhideWhenUsed="1"/>
-    <w:lsdException w:name="annotation subject" w:semiHidden="1" w:unhideWhenUsed="1"/>
-    <w:lsdException w:name="No List" w:semiHidden="1" w:unhideWhenUsed="1"/>
-    <w:lsdException w:name="Outline List 1" w:semiHidden="1" w:unhideWhenUsed="1"/>
-    <w:lsdException w:name="Outline List 2" w:semiHidden="1" w:unhideWhenUsed="1"/>
-    <w:lsdException w:name="Outline List 3" w:semiHidden="1" w:unhideWhenUsed="1"/>
-    <w:lsdException w:name="Table Simple 1" w:semiHidden="1" w:unhideWhenUsed="1"/>
-    <w:lsdException w:name="Table Simple 2" w:semiHidden="1" w:unhideWhenUsed="1"/>
-    <w:lsdException w:name="Table Simple 3" w:semiHidden="1" w:unhideWhenUsed="1"/>
-    <w:lsdException w:name="Table Classic 1" w:semiHidden="1" w:unhideWhenUsed="1"/>
-    <w:lsdException w:name="Table Classic 2" w:semiHidden="1" w:unhideWhenUsed="1"/>
-    <w:lsdException w:name="Table Classic 3" w:semiHidden="1" w:unhideWhenUsed="1"/>
-    <w:lsdException w:name="Table Classic 4" w:semiHidden="1" w:unhideWhenUsed="1"/>
-    <w:lsdException w:name="Table Colorful 1" w:semiHidden="1" w:unhideWhenUsed="1"/>
-    <w:lsdException w:name="Table Colorful 2" w:semiHidden="1" w:unhideWhenUsed="1"/>
-    <w:lsdException w:name="Table Colorful 3" w:semiHidden="1" w:unhideWhenUsed="1"/>
-    <w:lsdException w:name="Table Columns 1" w:semiHidden="1" w:unhideWhenUsed="1"/>
-    <w:lsdException w:name="Table Columns 2" w:semiHidden="1" w:unhideWhenUsed="1"/>
-    <w:lsdException w:name="Table Columns 3" w:semiHidden="1" w:unhideWhenUsed="1"/>
-    <w:lsdException w:name="Table Columns 4" w:semiHidden="1" w:unhideWhenUsed="1"/>
-    <w:lsdException w:name="Table Columns 5" w:semiHidden="1" w:unhideWhenUsed="1"/>
-    <w:lsdException w:name="Table Grid 1" w:semiHidden="1" w:unhideWhenUsed="1"/>
-    <w:lsdException w:name="Table Grid 2" w:semiHidden="1" w:unhideWhenUsed="1"/>
-    <w:lsdException w:name="Table Grid 3" w:semiHidden="1" w:unhideWhenUsed="1"/>
-    <w:lsdException w:name="Table Grid 4" w:semiHidden="1" w:unhideWhenUsed="1"/>
-    <w:lsdException w:name="Table Grid 5" w:semiHidden="1" w:unhideWhenUsed="1"/>
-    <w:lsdException w:name="Table Grid 6" w:semiHidden="1" w:unhideWhenUsed="1"/>
-    <w:lsdException w:name="Table Grid 7" w:semiHidden="1" w:unhideWhenUsed="1"/>
-    <w:lsdException w:name="Table Grid 8" w:semiHidden="1" w:unhideWhenUsed="1"/>
-    <w:lsdException w:name="Table List 1" w:semiHidden="1" w:unhideWhenUsed="1"/>
-    <w:lsdException w:name="Table List 2" w:semiHidden="1" w:unhideWhenUsed="1"/>
-    <w:lsdException w:name="Table List 3" w:semiHidden="1" w:unhideWhenUsed="1"/>
-    <w:lsdException w:name="Table List 4" w:semiHidden="1" w:unhideWhenUsed="1"/>
-    <w:lsdException w:name="Table List 5" w:semiHidden="1" w:unhideWhenUsed="1"/>
-    <w:lsdException w:name="Table List 6" w:semiHidden="1" w:unhideWhenUsed="1"/>
-    <w:lsdException w:name="Table List 7" w:semiHidden="1" w:unhideWhenUsed="1"/>
-    <w:lsdException w:name="Table List 8" w:semiHidden="1" w:unhideWhenUsed="1"/>
-    <w:lsdException w:name="Table 3D effects 1" w:semiHidden="1" w:unhideWhenUsed="1"/>
-    <w:lsdException w:name="Table 3D effects 2" w:semiHidden="1" w:unhideWhenUsed="1"/>
-    <w:lsdException w:name="Table 3D effects 3" w:semiHidden="1" w:unhideWhenUsed="1"/>
-    <w:lsdException w:name="Table Contemporary" w:semiHidden="1" w:unhideWhenUsed="1"/>
-    <w:lsdException w:name="Table Elegant" w:semiHidden="1" w:unhideWhenUsed="1"/>
-    <w:lsdException w:name="Table Professional" w:semiHidden="1" w:unhideWhenUsed="1"/>
-    <w:lsdException w:name="Table Subtle 1" w:semiHidden="1" w:unhideWhenUsed="1"/>
-    <w:lsdException w:name="Table Subtle 2" w:semiHidden="1" w:unhideWhenUsed="1"/>
-    <w:lsdException w:name="Table Web 1" w:semiHidden="1" w:unhideWhenUsed="1"/>
-    <w:lsdException w:name="Table Web 2" w:semiHidden="1" w:unhideWhenUsed="1"/>
-    <w:lsdException w:name="Table Web 3" w:semiHidden="1" w:unhideWhenUsed="1"/>
-    <w:lsdException w:name="Balloon Text" w:semiHidden="1" w:unhideWhenUsed="1"/>
-    <w:lsdException w:name="Table Grid" w:uiPriority="59"/>
-    <w:lsdException w:name="Table Theme" w:semiHidden="1" w:unhideWhenUsed="1"/>
-    <w:lsdException w:name="Placeholder Text" w:semiHidden="1"/>
-    <w:lsdException w:name="No Spacing" w:uiPriority="1" w:qFormat="1"/>
-    <w:lsdException w:name="Light Shading" w:uiPriority="60"/>
-    <w:lsdException w:name="Light List" w:uiPriority="61"/>
-    <w:lsdException w:name="Light Grid" w:uiPriority="62"/>
-    <w:lsdException w:name="Medium Shading 1" w:uiPriority="63"/>
-    <w:lsdException w:name="Medium Shading 2" w:uiPriority="64"/>
-    <w:lsdException w:name="Medium List 1" w:uiPriority="65"/>
-    <w:lsdException w:name="Medium List 2" w:uiPriority="66"/>
-    <w:lsdException w:name="Medium Grid 1" w:uiPriority="67"/>
-    <w:lsdException w:name="Medium Grid 2" w:uiPriority="68"/>
-    <w:lsdException w:name="Medium Grid 3" w:uiPriority="69"/>
-    <w:lsdException w:name="Dark List" w:uiPriority="70"/>
-    <w:lsdException w:name="Colorful Shading" w:uiPriority="71"/>
-    <w:lsdException w:name="Colorful List" w:uiPriority="72"/>
-    <w:lsdException w:name="Colorful Grid" w:uiPriority="73"/>
-    <w:lsdException w:name="Light Shading Accent 1" w:uiPriority="60"/>
-    <w:lsdException w:name="Light List Accent 1" w:uiPriority="61"/>
-    <w:lsdException w:name="Light Grid Accent 1" w:uiPriority="62"/>
-    <w:lsdException w:name="Medium Shading 1 Accent 1" w:uiPriority="63"/>
-    <w:lsdException w:name="Medium Shading 2 Accent 1" w:uiPriority="64"/>
-    <w:lsdException w:name="Medium List 1 Accent 1" w:uiPriority="65"/>
-    <w:lsdException w:name="Revision" w:semiHidden="1"/>
-    <w:lsdException w:name="List Paragraph" w:uiPriority="34" w:qFormat="1"/>
-    <w:lsdException w:name="Quote" w:uiPriority="29" w:qFormat="1"/>
-    <w:lsdException w:name="Intense Quote" w:uiPriority="30" w:qFormat="1"/>
-    <w:lsdException w:name="Medium List 2 Accent 1" w:uiPriority="66"/>
-    <w:lsdException w:name="Medium Grid 1 Accent 1" w:uiPriority="67"/>
-    <w:lsdException w:name="Medium Grid 2 Accent 1" w:uiPriority="68"/>
-    <w:lsdException w:name="Medium Grid 3 Accent 1" w:uiPriority="69"/>
-    <w:lsdException w:name="Dark List Accent 1" w:uiPriority="70"/>
-    <w:lsdException w:name="Colorful Shading Accent 1" w:uiPriority="71"/>
-    <w:lsdException w:name="Colorful List Accent 1" w:uiPriority="72"/>
-    <w:lsdException w:name="Colorful Grid Accent 1" w:uiPriority="73"/>
-    <w:lsdException w:name="Light Shading Accent 2" w:uiPriority="60"/>
-    <w:lsdException w:name="Light List Accent 2" w:uiPriority="61"/>
-    <w:lsdException w:name="Light Grid Accent 2" w:uiPriority="62"/>
-    <w:lsdException w:name="Medium Shading 1 Accent 2" w:uiPriority="63"/>
-    <w:lsdException w:name="Medium Shading 2 Accent 2" w:uiPriority="64"/>
-    <w:lsdException w:name="Medium List 1 Accent 2" w:uiPriority="65"/>
-    <w:lsdException w:name="Medium List 2 Accent 2" w:uiPriority="66"/>
-    <w:lsdException w:name="Medium Grid 1 Accent 2" w:uiPriority="67"/>
-    <w:lsdException w:name="Medium Grid 2 Accent 2" w:uiPriority="68"/>
-    <w:lsdException w:name="Medium Grid 3 Accent 2" w:uiPriority="69"/>
-    <w:lsdException w:name="Dark List Accent 2" w:uiPriority="70"/>
-    <w:lsdException w:name="Colorful Shading Accent 2" w:uiPriority="71"/>
-    <w:lsdException w:name="Colorful List Accent 2" w:uiPriority="72"/>
-    <w:lsdException w:name="Colorful Grid Accent 2" w:uiPriority="73"/>
-    <w:lsdException w:name="Light Shading Accent 3" w:uiPriority="60"/>
-    <w:lsdException w:name="Light List Accent 3" w:uiPriority="61"/>
-    <w:lsdException w:name="Light Grid Accent 3" w:uiPriority="62"/>
-    <w:lsdException w:name="Medium Shading 1 Accent 3" w:uiPriority="63"/>
-    <w:lsdException w:name="Medium Shading 2 Accent 3" w:uiPriority="64"/>
-    <w:lsdException w:name="Medium List 1 Accent 3" w:uiPriority="65"/>
-    <w:lsdException w:name="Medium List 2 Accent 3" w:uiPriority="66"/>
-    <w:lsdException w:name="Medium Grid 1 Accent 3" w:uiPriority="67"/>
-    <w:lsdException w:name="Medium Grid 2 Accent 3" w:uiPriority="68"/>
-    <w:lsdException w:name="Medium Grid 3 Accent 3" w:uiPriority="69"/>
-    <w:lsdException w:name="Dark List Accent 3" w:uiPriority="70"/>
-    <w:lsdException w:name="Colorful Shading Accent 3" w:uiPriority="71"/>
-    <w:lsdException w:name="Colorful List Accent 3" w:uiPriority="72"/>
-    <w:lsdException w:name="Colorful Grid Accent 3" w:uiPriority="73"/>
-    <w:lsdException w:name="Light Shading Accent 4" w:uiPriority="60"/>
-    <w:lsdException w:name="Light List Accent 4" w:uiPriority="61"/>
-    <w:lsdException w:name="Light Grid Accent 4" w:uiPriority="62"/>
-    <w:lsdException w:name="Medium Shading 1 Accent 4" w:uiPriority="63"/>
-    <w:lsdException w:name="Medium Shading 2 Accent 4" w:uiPriority="64"/>
-    <w:lsdException w:name="Medium List 1 Accent 4" w:uiPriority="65"/>
-    <w:lsdException w:name="Medium List 2 Accent 4" w:uiPriority="66"/>
-    <w:lsdException w:name="Medium Grid 1 Accent 4" w:uiPriority="67"/>
-    <w:lsdException w:name="Medium Grid 2 Accent 4" w:uiPriority="68"/>
-    <w:lsdException w:name="Medium Grid 3 Accent 4" w:uiPriority="69"/>
-    <w:lsdException w:name="Dark List Accent 4" w:uiPriority="70"/>
-    <w:lsdException w:name="Colorful Shading Accent 4" w:uiPriority="71"/>
-    <w:lsdException w:name="Colorful List Accent 4" w:uiPriority="72"/>
-    <w:lsdException w:name="Colorful Grid Accent 4" w:uiPriority="73"/>
-    <w:lsdException w:name="Light Shading Accent 5" w:uiPriority="60"/>
-    <w:lsdException w:name="Light List Accent 5" w:uiPriority="61"/>
-    <w:lsdException w:name="Light Grid Accent 5" w:uiPriority="62"/>
-    <w:lsdException w:name="Medium Shading 1 Accent 5" w:uiPriority="63"/>
-    <w:lsdException w:name="Medium Shading 2 Accent 5" w:uiPriority="64"/>
-    <w:lsdException w:name="Medium List 1 Accent 5" w:uiPriority="65"/>
-    <w:lsdException w:name="Medium List 2 Accent 5" w:uiPriority="66"/>
-    <w:lsdException w:name="Medium Grid 1 Accent 5" w:uiPriority="67"/>
-    <w:lsdException w:name="Medium Grid 2 Accent 5" w:uiPriority="68"/>
-    <w:lsdException w:name="Medium Grid 3 Accent 5" w:uiPriority="69"/>
-    <w:lsdException w:name="Dark List Accent 5" w:uiPriority="70"/>
-    <w:lsdException w:name="Colorful Shading Accent 5" w:uiPriority="71"/>
-    <w:lsdException w:name="Colorful List Accent 5" w:uiPriority="72"/>
-    <w:lsdException w:name="Colorful Grid Accent 5" w:uiPriority="73"/>
-    <w:lsdException w:name="Light Shading Accent 6" w:uiPriority="60"/>
-    <w:lsdException w:name="Light List Accent 6" w:uiPriority="61"/>
-    <w:lsdException w:name="Light Grid Accent 6" w:uiPriority="62"/>
-    <w:lsdException w:name="Medium Shading 1 Accent 6" w:uiPriority="63"/>
-    <w:lsdException w:name="Medium Shading 2 Accent 6" w:uiPriority="64"/>
-    <w:lsdException w:name="Medium List 1 Accent 6" w:uiPriority="65"/>
-    <w:lsdException w:name="Medium List 2 Accent 6" w:uiPriority="66"/>
-    <w:lsdException w:name="Medium Grid 1 Accent 6" w:uiPriority="67"/>
-    <w:lsdException w:name="Medium Grid 2 Accent 6" w:uiPriority="68"/>
-    <w:lsdException w:name="Medium Grid 3 Accent 6" w:uiPriority="69"/>
-    <w:lsdException w:name="Dark List Accent 6" w:uiPriority="70"/>
-    <w:lsdException w:name="Colorful Shading Accent 6" w:uiPriority="71"/>
-    <w:lsdException w:name="Colorful List Accent 6" w:uiPriority="72"/>
-    <w:lsdException w:name="Colorful Grid Accent 6" w:uiPriority="73"/>
-    <w:lsdException w:name="Subtle Emphasis" w:uiPriority="19" w:qFormat="1"/>
-    <w:lsdException w:name="Intense Emphasis" w:uiPriority="21" w:qFormat="1"/>
-    <w:lsdException w:name="Subtle Reference" w:uiPriority="31" w:qFormat="1"/>
-    <w:lsdException w:name="Intense Reference" w:uiPriority="32" w:qFormat="1"/>
-    <w:lsdException w:name="Book Title" w:uiPriority="33" w:qFormat="1"/>
-    <w:lsdException w:name="Bibliography" w:semiHidden="1" w:uiPriority="37" w:unhideWhenUsed="1"/>
-    <w:lsdException w:name="TOC Heading" w:semiHidden="1" w:uiPriority="39" w:unhideWhenUsed="1" w:qFormat="1"/>
-    <w:lsdException w:name="Plain Table 1" w:uiPriority="41"/>
-    <w:lsdException w:name="Plain Table 2" w:uiPriority="42"/>
-    <w:lsdException w:name="Plain Table 3" w:uiPriority="43"/>
-    <w:lsdException w:name="Plain Table 4" w:uiPriority="44"/>
-    <w:lsdException w:name="Plain Table 5" w:uiPriority="45"/>
-    <w:lsdException w:name="Grid Table Light" w:uiPriority="40"/>
-    <w:lsdException w:name="Grid Table 1 Light" w:uiPriority="46"/>
-    <w:lsdException w:name="Grid Table 2" w:uiPriority="47"/>
-    <w:lsdException w:name="Grid Table 3" w:uiPriority="48"/>
-    <w:lsdException w:name="Grid Table 4" w:uiPriority="49"/>
-    <w:lsdException w:name="Grid Table 5 Dark" w:uiPriority="50"/>
-    <w:lsdException w:name="Grid Table 6 Colorful" w:uiPriority="51"/>
-    <w:lsdException w:name="Grid Table 7 Colorful" w:uiPriority="52"/>
-    <w:lsdException w:name="Grid Table 1 Light Accent 1" w:uiPriority="46"/>
-    <w:lsdException w:name="Grid Table 2 Accent 1" w:uiPriority="47"/>
-    <w:lsdException w:name="Grid Table 3 Accent 1" w:uiPriority="48"/>
-    <w:lsdException w:name="Grid Table 4 Accent 1" w:uiPriority="49"/>
-    <w:lsdException w:name="Grid Table 5 Dark Accent 1" w:uiPriority="50"/>
-    <w:lsdException w:name="Grid Table 6 Colorful Accent 1" w:uiPriority="51"/>
-    <w:lsdException w:name="Grid Table 7 Colorful Accent 1" w:uiPriority="52"/>
-    <w:lsdException w:name="Grid Table 1 Light Accent 2" w:uiPriority="46"/>
-    <w:lsdException w:name="Grid Table 2 Accent 2" w:uiPriority="47"/>
-    <w:lsdException w:name="Grid Table 3 Accent 2" w:uiPriority="48"/>
-    <w:lsdException w:name="Grid Table 4 Accent 2" w:uiPriority="49"/>
-    <w:lsdException w:name="Grid Table 5 Dark Accent 2" w:uiPriority="50"/>
-    <w:lsdException w:name="Grid Table 6 Colorful Accent 2" w:uiPriority="51"/>
-    <w:lsdException w:name="Grid Table 7 Colorful Accent 2" w:uiPriority="52"/>
-    <w:lsdException w:name="Grid Table 1 Light Accent 3" w:uiPriority="46"/>
-    <w:lsdException w:name="Grid Table 2 Accent 3" w:uiPriority="47"/>
-    <w:lsdException w:name="Grid Table 3 Accent 3" w:uiPriority="48"/>
-    <w:lsdException w:name="Grid Table 4 Accent 3" w:uiPriority="49"/>
-    <w:lsdException w:name="Grid Table 5 Dark Accent 3" w:uiPriority="50"/>
-    <w:lsdException w:name="Grid Table 6 Colorful Accent 3" w:uiPriority="51"/>
-    <w:lsdException w:name="Grid Table 7 Colorful Accent 3" w:uiPriority="52"/>
-    <w:lsdException w:name="Grid Table 1 Light Accent 4" w:uiPriority="46"/>
-    <w:lsdException w:name="Grid Table 2 Accent 4" w:uiPriority="47"/>
-    <w:lsdException w:name="Grid Table 3 Accent 4" w:uiPriority="48"/>
-    <w:lsdException w:name="Grid Table 4 Accent 4" w:uiPriority="49"/>
-    <w:lsdException w:name="Grid Table 5 Dark Accent 4" w:uiPriority="50"/>
-    <w:lsdException w:name="Grid Table 6 Colorful Accent 4" w:uiPriority="51"/>
-    <w:lsdException w:name="Grid Table 7 Colorful Accent 4" w:uiPriority="52"/>
-    <w:lsdException w:name="Grid Table 1 Light Accent 5" w:uiPriority="46"/>
-    <w:lsdException w:name="Grid Table 2 Accent 5" w:uiPriority="47"/>
-    <w:lsdException w:name="Grid Table 3 Accent 5" w:uiPriority="48"/>
-    <w:lsdException w:name="Grid Table 4 Accent 5" w:uiPriority="49"/>
-    <w:lsdException w:name="Grid Table 5 Dark Accent 5" w:uiPriority="50"/>
-    <w:lsdException w:name="Grid Table 6 Colorful Accent 5" w:uiPriority="51"/>
-    <w:lsdException w:name="Grid Table 7 Colorful Accent 5" w:uiPriority="52"/>
-    <w:lsdException w:name="Grid Table 1 Light Accent 6" w:uiPriority="46"/>
-    <w:lsdException w:name="Grid Table 2 Accent 6" w:uiPriority="47"/>
-    <w:lsdException w:name="Grid Table 3 Accent 6" w:uiPriority="48"/>
-    <w:lsdException w:name="Grid Table 4 Accent 6" w:uiPriority="49"/>
-    <w:lsdException w:name="Grid Table 5 Dark Accent 6" w:uiPriority="50"/>
-    <w:lsdException w:name="Grid Table 6 Colorful Accent 6" w:uiPriority="51"/>
-    <w:lsdException w:name="Grid Table 7 Colorful Accent 6" w:uiPriority="52"/>
-    <w:lsdException w:name="List Table 1 Light" w:uiPriority="46"/>
-    <w:lsdException w:name="List Table 2" w:uiPriority="47"/>
-    <w:lsdException w:name="List Table 3" w:uiPriority="48"/>
-    <w:lsdException w:name="List Table 4" w:uiPriority="49"/>
-    <w:lsdException w:name="List Table 5 Dark" w:uiPriority="50"/>
-    <w:lsdException w:name="List Table 6 Colorful" w:uiPriority="51"/>
-    <w:lsdException w:name="List Table 7 Colorful" w:uiPriority="52"/>
-    <w:lsdException w:name="List Table 1 Light Accent 1" w:uiPriority="46"/>
-    <w:lsdException w:name="List Table 2 Accent 1" w:uiPriority="47"/>
-    <w:lsdException w:name="List Table 3 Accent 1" w:uiPriority="48"/>
-    <w:lsdException w:name="List Table 4 Accent 1" w:uiPriority="49"/>
-    <w:lsdException w:name="List Table 5 Dark Accent 1" w:uiPriority="50"/>
-    <w:lsdException w:name="List Table 6 Colorful Accent 1" w:uiPriority="51"/>
-    <w:lsdException w:name="List Table 7 Colorful Accent 1" w:uiPriority="52"/>
-    <w:lsdException w:name="List Table 1 Light Accent 2" w:uiPriority="46"/>
-    <w:lsdException w:name="List Table 2 Accent 2" w:uiPriority="47"/>
-    <w:lsdException w:name="List Table 3 Accent 2" w:uiPriority="48"/>
-    <w:lsdException w:name="List Table 4 Accent 2" w:uiPriority="49"/>
-    <w:lsdException w:name="List Table 5 Dark Accent 2" w:uiPriority="50"/>
-    <w:lsdException w:name="List Table 6 Colorful Accent 2" w:uiPriority="51"/>
-    <w:lsdException w:name="List Table 7 Colorful Accent 2" w:uiPriority="52"/>
-    <w:lsdException w:name="List Table 1 Light Accent 3" w:uiPriority="46"/>
-    <w:lsdException w:name="List Table 2 Accent 3" w:uiPriority="47"/>
-    <w:lsdException w:name="List Table 3 Accent 3" w:uiPriority="48"/>
-    <w:lsdException w:name="List Table 4 Accent 3" w:uiPriority="49"/>
-    <w:lsdException w:name="List Table 5 Dark Accent 3" w:uiPriority="50"/>
-    <w:lsdException w:name="List Table 6 Colorful Accent 3" w:uiPriority="51"/>
-    <w:lsdException w:name="List Table 7 Colorful Accent 3" w:uiPriority="52"/>
-    <w:lsdException w:name="List Table 1 Light Accent 4" w:uiPriority="46"/>
-    <w:lsdException w:name="List Table 2 Accent 4" w:uiPriority="47"/>
-    <w:lsdException w:name="List Table 3 Accent 4" w:uiPriority="48"/>
-    <w:lsdException w:name="List Table 4 Accent 4" w:uiPriority="49"/>
-    <w:lsdException w:name="List Table 5 Dark Accent 4" w:uiPriority="50"/>
-    <w:lsdException w:name="List Table 6 Colorful Accent 4" w:uiPriority="51"/>
-    <w:lsdException w:name="List Table 7 Colorful Accent 4" w:uiPriority="52"/>
-    <w:lsdException w:name="List Table 1 Light Accent 5" w:uiPriority="46"/>
-    <w:lsdException w:name="List Table 2 Accent 5" w:uiPriority="47"/>
-    <w:lsdException w:name="List Table 3 Accent 5" w:uiPriority="48"/>
-    <w:lsdException w:name="List Table 4 Accent 5" w:uiPriority="49"/>
-    <w:lsdException w:name="List Table 5 Dark Accent 5" w:uiPriority="50"/>
-    <w:lsdException w:name="List Table 6 Colorful Accent 5" w:uiPriority="51"/>
-    <w:lsdException w:name="List Table 7 Colorful Accent 5" w:uiPriority="52"/>
-    <w:lsdException w:name="List Table 1 Light Accent 6" w:uiPriority="46"/>
-    <w:lsdException w:name="List Table 2 Accent 6" w:uiPriority="47"/>
-    <w:lsdException w:name="List Table 3 Accent 6" w:uiPriority="48"/>
-    <w:lsdException w:name="List Table 4 Accent 6" w:uiPriority="49"/>
-    <w:lsdException w:name="List Table 5 Dark Accent 6" w:uiPriority="50"/>
-    <w:lsdException w:name="List Table 6 Colorful Accent 6" w:uiPriority="51"/>
-    <w:lsdException w:name="List Table 7 Colorful Accent 6" w:uiPriority="52"/>
+  <w:latentStyles w:defLockedState="0" w:defUIPriority="99" w:defSemiHidden="1" w:defUnhideWhenUsed="1" w:defQFormat="0" w:count="267">
+    <w:lsdException w:name="Normal" w:semiHidden="0" w:uiPriority="0" w:unhideWhenUsed="0" w:qFormat="1"/>
+    <w:lsdException w:name="heading 1" w:semiHidden="0" w:uiPriority="9" w:unhideWhenUsed="0" w:qFormat="1"/>
+    <w:lsdException w:name="heading 2" w:uiPriority="9" w:qFormat="1"/>
+    <w:lsdException w:name="heading 3" w:uiPriority="9" w:qFormat="1"/>
+    <w:lsdException w:name="heading 4" w:uiPriority="9" w:qFormat="1"/>
+    <w:lsdException w:name="heading 5" w:uiPriority="9" w:qFormat="1"/>
+    <w:lsdException w:name="heading 6" w:uiPriority="9" w:qFormat="1"/>
+    <w:lsdException w:name="heading 7" w:uiPriority="9" w:qFormat="1"/>
+    <w:lsdException w:name="heading 8" w:uiPriority="9" w:qFormat="1"/>
+    <w:lsdException w:name="heading 9" w:uiPriority="9" w:qFormat="1"/>
+    <w:lsdException w:name="toc 1" w:uiPriority="39"/>
+    <w:lsdException w:name="toc 2" w:uiPriority="39"/>
+    <w:lsdException w:name="toc 3" w:uiPriority="39"/>
+    <w:lsdException w:name="toc 4" w:uiPriority="39"/>
+    <w:lsdException w:name="toc 5" w:uiPriority="39"/>
+    <w:lsdException w:name="toc 6" w:uiPriority="39"/>
+    <w:lsdException w:name="toc 7" w:uiPriority="39"/>
+    <w:lsdException w:name="toc 8" w:uiPriority="39"/>
+    <w:lsdException w:name="toc 9" w:uiPriority="39"/>
+    <w:lsdException w:name="caption" w:uiPriority="35" w:qFormat="1"/>
+    <w:lsdException w:name="Title" w:semiHidden="0" w:uiPriority="10" w:unhideWhenUsed="0" w:qFormat="1"/>
+    <w:lsdException w:name="Default Paragraph Font" w:uiPriority="1"/>
+    <w:lsdException w:name="Subtitle" w:semiHidden="0" w:uiPriority="11" w:unhideWhenUsed="0" w:qFormat="1"/>
+    <w:lsdException w:name="Strong" w:semiHidden="0" w:uiPriority="22" w:unhideWhenUsed="0" w:qFormat="1"/>
+    <w:lsdException w:name="Emphasis" w:semiHidden="0" w:uiPriority="20" w:unhideWhenUsed="0" w:qFormat="1"/>
+    <w:lsdException w:name="Table Grid" w:semiHidden="0" w:uiPriority="59" w:unhideWhenUsed="0"/>
+    <w:lsdException w:name="Placeholder Text" w:unhideWhenUsed="0"/>
+    <w:lsdException w:name="No Spacing" w:semiHidden="0" w:uiPriority="1" w:unhideWhenUsed="0" w:qFormat="1"/>
+    <w:lsdException w:name="Light Shading" w:semiHidden="0" w:uiPriority="60" w:unhideWhenUsed="0"/>
+    <w:lsdException w:name="Light List" w:semiHidden="0" w:uiPriority="61" w:unhideWhenUsed="0"/>
+    <w:lsdException w:name="Light Grid" w:semiHidden="0" w:uiPriority="62" w:unhideWhenUsed="0"/>
+    <w:lsdException w:name="Medium Shading 1" w:semiHidden="0" w:uiPriority="63" w:unhideWhenUsed="0"/>
+    <w:lsdException w:name="Medium Shading 2" w:semiHidden="0" w:uiPriority="64" w:unhideWhenUsed="0"/>
+    <w:lsdException w:name="Medium List 1" w:semiHidden="0" w:uiPriority="65" w:unhideWhenUsed="0"/>
+    <w:lsdException w:name="Medium List 2" w:semiHidden="0" w:uiPriority="66" w:unhideWhenUsed="0"/>
+    <w:lsdException w:name="Medium Grid 1" w:semiHidden="0" w:uiPriority="67" w:unhideWhenUsed="0"/>
+    <w:lsdException w:name="Medium Grid 2" w:semiHidden="0" w:uiPriority="68" w:unhideWhenUsed="0"/>
+    <w:lsdException w:name="Medium Grid 3" w:semiHidden="0" w:uiPriority="69" w:unhideWhenUsed="0"/>
+    <w:lsdException w:name="Dark List" w:semiHidden="0" w:uiPriority="70" w:unhideWhenUsed="0"/>
+    <w:lsdException w:name="Colorful Shading" w:semiHidden="0" w:uiPriority="71" w:unhideWhenUsed="0"/>
+    <w:lsdException w:name="Colorful List" w:semiHidden="0" w:uiPriority="72" w:unhideWhenUsed="0"/>
+    <w:lsdException w:name="Colorful Grid" w:semiHidden="0" w:uiPriority="73" w:unhideWhenUsed="0"/>
+    <w:lsdException w:name="Light Shading Accent 1" w:semiHidden="0" w:uiPriority="60" w:unhideWhenUsed="0"/>
+    <w:lsdException w:name="Light List Accent 1" w:semiHidden="0" w:uiPriority="61" w:unhideWhenUsed="0"/>
+    <w:lsdException w:name="Light Grid Accent 1" w:semiHidden="0" w:uiPriority="62" w:unhideWhenUsed="0"/>
+    <w:lsdException w:name="Medium Shading 1 Accent 1" w:semiHidden="0" w:uiPriority="63" w:unhideWhenUsed="0"/>
+    <w:lsdException w:name="Medium Shading 2 Accent 1" w:semiHidden="0" w:uiPriority="64" w:unhideWhenUsed="0"/>
+    <w:lsdException w:name="Medium List 1 Accent 1" w:semiHidden="0" w:uiPriority="65" w:unhideWhenUsed="0"/>
+    <w:lsdException w:name="Revision" w:unhideWhenUsed="0"/>
+    <w:lsdException w:name="List Paragraph" w:semiHidden="0" w:uiPriority="34" w:unhideWhenUsed="0" w:qFormat="1"/>
+    <w:lsdException w:name="Quote" w:semiHidden="0" w:uiPriority="29" w:unhideWhenUsed="0" w:qFormat="1"/>
+    <w:lsdException w:name="Intense Quote" w:semiHidden="0" w:uiPriority="30" w:unhideWhenUsed="0" w:qFormat="1"/>
+    <w:lsdException w:name="Medium List 2 Accent 1" w:semiHidden="0" w:uiPriority="66" w:unhideWhenUsed="0"/>
+    <w:lsdException w:name="Medium Grid 1 Accent 1" w:semiHidden="0" w:uiPriority="67" w:unhideWhenUsed="0"/>
+    <w:lsdException w:name="Medium Grid 2 Accent 1" w:semiHidden="0" w:uiPriority="68" w:unhideWhenUsed="0"/>
+    <w:lsdException w:name="Medium Grid 3 Accent 1" w:semiHidden="0" w:uiPriority="69" w:unhideWhenUsed="0"/>
+    <w:lsdException w:name="Dark List Accent 1" w:semiHidden="0" w:uiPriority="70" w:unhideWhenUsed="0"/>
+    <w:lsdException w:name="Colorful Shading Accent 1" w:semiHidden="0" w:uiPriority="71" w:unhideWhenUsed="0"/>
+    <w:lsdException w:name="Colorful List Accent 1" w:semiHidden="0" w:uiPriority="72" w:unhideWhenUsed="0"/>
+    <w:lsdException w:name="Colorful Grid Accent 1" w:semiHidden="0" w:uiPriority="73" w:unhideWhenUsed="0"/>
+    <w:lsdException w:name="Light Shading Accent 2" w:semiHidden="0" w:uiPriority="60" w:unhideWhenUsed="0"/>
+    <w:lsdException w:name="Light List Accent 2" w:semiHidden="0" w:uiPriority="61" w:unhideWhenUsed="0"/>
+    <w:lsdException w:name="Light Grid Accent 2" w:semiHidden="0" w:uiPriority="62" w:unhideWhenUsed="0"/>
+    <w:lsdException w:name="Medium Shading 1 Accent 2" w:semiHidden="0" w:uiPriority="63" w:unhideWhenUsed="0"/>
+    <w:lsdException w:name="Medium Shading 2 Accent 2" w:semiHidden="0" w:uiPriority="64" w:unhideWhenUsed="0"/>
+    <w:lsdException w:name="Medium List 1 Accent 2" w:semiHidden="0" w:uiPriority="65" w:unhideWhenUsed="0"/>
+    <w:lsdException w:name="Medium List 2 Accent 2" w:semiHidden="0" w:uiPriority="66" w:unhideWhenUsed="0"/>
+    <w:lsdException w:name="Medium Grid 1 Accent 2" w:semiHidden="0" w:uiPriority="67" w:unhideWhenUsed="0"/>
+    <w:lsdException w:name="Medium Grid 2 Accent 2" w:semiHidden="0" w:uiPriority="68" w:unhideWhenUsed="0"/>
+    <w:lsdException w:name="Medium Grid 3 Accent 2" w:semiHidden="0" w:uiPriority="69" w:unhideWhenUsed="0"/>
+    <w:lsdException w:name="Dark List Accent 2" w:semiHidden="0" w:uiPriority="70" w:unhideWhenUsed="0"/>
+    <w:lsdException w:name="Colorful Shading Accent 2" w:semiHidden="0" w:uiPriority="71" w:unhideWhenUsed="0"/>
+    <w:lsdException w:name="Colorful List Accent 2" w:semiHidden="0" w:uiPriority="72" w:unhideWhenUsed="0"/>
+    <w:lsdException w:name="Colorful Grid Accent 2" w:semiHidden="0" w:uiPriority="73" w:unhideWhenUsed="0"/>
+    <w:lsdException w:name="Light Shading Accent 3" w:semiHidden="0" w:uiPriority="60" w:unhideWhenUsed="0"/>
+    <w:lsdException w:name="Light List Accent 3" w:semiHidden="0" w:uiPriority="61" w:unhideWhenUsed="0"/>
+    <w:lsdException w:name="Light Grid Accent 3" w:semiHidden="0" w:uiPriority="62" w:unhideWhenUsed="0"/>
+    <w:lsdException w:name="Medium Shading 1 Accent 3" w:semiHidden="0" w:uiPriority="63" w:unhideWhenUsed="0"/>
+    <w:lsdException w:name="Medium Shading 2 Accent 3" w:semiHidden="0" w:uiPriority="64" w:unhideWhenUsed="0"/>
+    <w:lsdException w:name="Medium List 1 Accent 3" w:semiHidden="0" w:uiPriority="65" w:unhideWhenUsed="0"/>
+    <w:lsdException w:name="Medium List 2 Accent 3" w:semiHidden="0" w:uiPriority="66" w:unhideWhenUsed="0"/>
+    <w:lsdException w:name="Medium Grid 1 Accent 3" w:semiHidden="0" w:uiPriority="67" w:unhideWhenUsed="0"/>
+    <w:lsdException w:name="Medium Grid 2 Accent 3" w:semiHidden="0" w:uiPriority="68" w:unhideWhenUsed="0"/>
+    <w:lsdException w:name="Medium Grid 3 Accent 3" w:semiHidden="0" w:uiPriority="69" w:unhideWhenUsed="0"/>
+    <w:lsdException w:name="Dark List Accent 3" w:semiHidden="0" w:uiPriority="70" w:unhideWhenUsed="0"/>
+    <w:lsdException w:name="Colorful Shading Accent 3" w:semiHidden="0" w:uiPriority="71" w:unhideWhenUsed="0"/>
+    <w:lsdException w:name="Colorful List Accent 3" w:semiHidden="0" w:uiPriority="72" w:unhideWhenUsed="0"/>
+    <w:lsdException w:name="Colorful Grid Accent 3" w:semiHidden="0" w:uiPriority="73" w:unhideWhenUsed="0"/>
+    <w:lsdException w:name="Light Shading Accent 4" w:semiHidden="0" w:uiPriority="60" w:unhideWhenUsed="0"/>
+    <w:lsdException w:name="Light List Accent 4" w:semiHidden="0" w:uiPriority="61" w:unhideWhenUsed="0"/>
+    <w:lsdException w:name="Light Grid Accent 4" w:semiHidden="0" w:uiPriority="62" w:unhideWhenUsed="0"/>
+    <w:lsdException w:name="Medium Shading 1 Accent 4" w:semiHidden="0" w:uiPriority="63" w:unhideWhenUsed="0"/>
+    <w:lsdException w:name="Medium Shading 2 Accent 4" w:semiHidden="0" w:uiPriority="64" w:unhideWhenUsed="0"/>
+    <w:lsdException w:name="Medium List 1 Accent 4" w:semiHidden="0" w:uiPriority="65" w:unhideWhenUsed="0"/>
+    <w:lsdException w:name="Medium List 2 Accent 4" w:semiHidden="0" w:uiPriority="66" w:unhideWhenUsed="0"/>
+    <w:lsdException w:name="Medium Grid 1 Accent 4" w:semiHidden="0" w:uiPriority="67" w:unhideWhenUsed="0"/>
+    <w:lsdException w:name="Medium Grid 2 Accent 4" w:semiHidden="0" w:uiPriority="68" w:unhideWhenUsed="0"/>
+    <w:lsdException w:name="Medium Grid 3 Accent 4" w:semiHidden="0" w:uiPriority="69" w:unhideWhenUsed="0"/>
+    <w:lsdException w:name="Dark List Accent 4" w:semiHidden="0" w:uiPriority="70" w:unhideWhenUsed="0"/>
+    <w:lsdException w:name="Colorful Shading Accent 4" w:semiHidden="0" w:uiPriority="71" w:unhideWhenUsed="0"/>
+    <w:lsdException w:name="Colorful List Accent 4" w:semiHidden="0" w:uiPriority="72" w:unhideWhenUsed="0"/>
+    <w:lsdException w:name="Colorful Grid Accent 4" w:semiHidden="0" w:uiPriority="73" w:unhideWhenUsed="0"/>
+    <w:lsdException w:name="Light Shading Accent 5" w:semiHidden="0" w:uiPriority="60" w:unhideWhenUsed="0"/>
+    <w:lsdException w:name="Light List Accent 5" w:semiHidden="0" w:uiPriority="61" w:unhideWhenUsed="0"/>
+    <w:lsdException w:name="Light Grid Accent 5" w:semiHidden="0" w:uiPriority="62" w:unhideWhenUsed="0"/>
+    <w:lsdException w:name="Medium Shading 1 Accent 5" w:semiHidden="0" w:uiPriority="63" w:unhideWhenUsed="0"/>
+    <w:lsdException w:name="Medium Shading 2 Accent 5" w:semiHidden="0" w:uiPriority="64" w:unhideWhenUsed="0"/>
+    <w:lsdException w:name="Medium List 1 Accent 5" w:semiHidden="0" w:uiPriority="65" w:unhideWhenUsed="0"/>
+    <w:lsdException w:name="Medium List 2 Accent 5" w:semiHidden="0" w:uiPriority="66" w:unhideWhenUsed="0"/>
+    <w:lsdException w:name="Medium Grid 1 Accent 5" w:semiHidden="0" w:uiPriority="67" w:unhideWhenUsed="0"/>
+    <w:lsdException w:name="Medium Grid 2 Accent 5" w:semiHidden="0" w:uiPriority="68" w:unhideWhenUsed="0"/>
+    <w:lsdException w:name="Medium Grid 3 Accent 5" w:semiHidden="0" w:uiPriority="69" w:unhideWhenUsed="0"/>
+    <w:lsdException w:name="Dark List Accent 5" w:semiHidden="0" w:uiPriority="70" w:unhideWhenUsed="0"/>
+    <w:lsdException w:name="Colorful Shading Accent 5" w:semiHidden="0" w:uiPriority="71" w:unhideWhenUsed="0"/>
+    <w:lsdException w:name="Colorful List Accent 5" w:semiHidden="0" w:uiPriority="72" w:unhideWhenUsed="0"/>
+    <w:lsdException w:name="Colorful Grid Accent 5" w:semiHidden="0" w:uiPriority="73" w:unhideWhenUsed="0"/>
+    <w:lsdException w:name="Light Shading Accent 6" w:semiHidden="0" w:uiPriority="60" w:unhideWhenUsed="0"/>
+    <w:lsdException w:name="Light List Accent 6" w:semiHidden="0" w:uiPriority="61" w:unhideWhenUsed="0"/>
+    <w:lsdException w:name="Light Grid Accent 6" w:semiHidden="0" w:uiPriority="62" w:unhideWhenUsed="0"/>
+    <w:lsdException w:name="Medium Shading 1 Accent 6" w:semiHidden="0" w:uiPriority="63" w:unhideWhenUsed="0"/>
+    <w:lsdException w:name="Medium Shading 2 Accent 6" w:semiHidden="0" w:uiPriority="64" w:unhideWhenUsed="0"/>
+    <w:lsdException w:name="Medium List 1 Accent 6" w:semiHidden="0" w:uiPriority="65" w:unhideWhenUsed="0"/>
+    <w:lsdException w:name="Medium List 2 Accent 6" w:semiHidden="0" w:uiPriority="66" w:unhideWhenUsed="0"/>
+    <w:lsdException w:name="Medium Grid 1 Accent 6" w:semiHidden="0" w:uiPriority="67" w:unhideWhenUsed="0"/>
+    <w:lsdException w:name="Medium Grid 2 Accent 6" w:semiHidden="0" w:uiPriority="68" w:unhideWhenUsed="0"/>
+    <w:lsdException w:name="Medium Grid 3 Accent 6" w:semiHidden="0" w:uiPriority="69" w:unhideWhenUsed="0"/>
+    <w:lsdException w:name="Dark List Accent 6" w:semiHidden="0" w:uiPriority="70" w:unhideWhenUsed="0"/>
+    <w:lsdException w:name="Colorful Shading Accent 6" w:semiHidden="0" w:uiPriority="71" w:unhideWhenUsed="0"/>
+    <w:lsdException w:name="Colorful List Accent 6" w:semiHidden="0" w:uiPriority="72" w:unhideWhenUsed="0"/>
+    <w:lsdException w:name="Colorful Grid Accent 6" w:semiHidden="0" w:uiPriority="73" w:unhideWhenUsed="0"/>
+    <w:lsdException w:name="Subtle Emphasis" w:semiHidden="0" w:uiPriority="19" w:unhideWhenUsed="0" w:qFormat="1"/>
+    <w:lsdException w:name="Intense Emphasis" w:semiHidden="0" w:uiPriority="21" w:unhideWhenUsed="0" w:qFormat="1"/>
+    <w:lsdException w:name="Subtle Reference" w:semiHidden="0" w:uiPriority="31" w:unhideWhenUsed="0" w:qFormat="1"/>
+    <w:lsdException w:name="Intense Reference" w:semiHidden="0" w:uiPriority="32" w:unhideWhenUsed="0" w:qFormat="1"/>
+    <w:lsdException w:name="Book Title" w:semiHidden="0" w:uiPriority="33" w:unhideWhenUsed="0" w:qFormat="1"/>
+    <w:lsdException w:name="Bibliography" w:uiPriority="37"/>
+    <w:lsdException w:name="TOC Heading" w:uiPriority="39" w:qFormat="1"/>
+  </w:latentStyles>
+  <w:style w:type="paragraph" w:default="1" w:styleId="Normal">
+    <w:name w:val="Normal"/>
+    <w:qFormat/>
+  </w:style>
+  <w:style w:type="character" w:default="1" w:styleId="DefaultParagraphFont">
+    <w:name w:val="Default Paragraph Font"/>
+    <w:uiPriority w:val="1"/>
+    <w:semiHidden/>
+    <w:unhideWhenUsed/>
+  </w:style>
+  <w:style w:type="table" w:default="1" w:styleId="TableNormal">
+    <w:name w:val="Normal Table"/>
+    <w:uiPriority w:val="99"/>
+    <w:semiHidden/>
+    <w:unhideWhenUsed/>
+    <w:tblPr>
+      <w:tblInd w:w="0" w:type="dxa"/>
+      <w:tblCellMar>
+        <w:top w:w="0" w:type="dxa"/>
+        <w:left w:w="108" w:type="dxa"/>
+        <w:bottom w:w="0" w:type="dxa"/>
+        <w:right w:w="108" w:type="dxa"/>
+      </w:tblCellMar>
+    </w:tblPr>
+  </w:style>
+  <w:style w:type="numbering" w:default="1" w:styleId="NoList">
+    <w:name w:val="No List"/>
+    <w:uiPriority w:val="99"/>
+    <w:semiHidden/>
+    <w:unhideWhenUsed/>
+  </w:style>
+  <w:style w:type="paragraph" w:styleId="ListParagraph">
+    <w:name w:val="List Paragraph"/>
+    <w:basedOn w:val="Normal"/>
+    <w:uiPriority w:val="34"/>
+    <w:qFormat/>
+    <w:rsid w:val="00892F4D"/>
+    <w:pPr>
+      <w:ind w:left="720"/>
+      <w:contextualSpacing/>
+    </w:pPr>
+  </w:style>
+  <w:style w:type="character" w:styleId="Hyperlink">
+    <w:name w:val="Hyperlink"/>
+    <w:basedOn w:val="DefaultParagraphFont"/>
+    <w:uiPriority w:val="99"/>
+    <w:semiHidden/>
+    <w:unhideWhenUsed/>
+    <w:rsid w:val="00892F4D"/>
+    <w:rPr>
+      <w:color w:val="0000FF"/>
+      <w:u w:val="single"/>
+    </w:rPr>
+  </w:style>
+  <w:style w:type="paragraph" w:styleId="NormalWeb">
+    <w:name w:val="Normal (Web)"/>
+    <w:basedOn w:val="Normal"/>
+    <w:uiPriority w:val="99"/>
+    <w:semiHidden/>
+    <w:unhideWhenUsed/>
+    <w:rsid w:val="0062472D"/>
+    <w:pPr>
+      <w:spacing w:before="100" w:beforeAutospacing="1" w:after="100" w:afterAutospacing="1" w:line="240" w:lineRule="auto"/>
+    </w:pPr>
+    <w:rPr>
+      <w:rFonts w:ascii="Times New Roman" w:eastAsia="Times New Roman" w:hAnsi="Times New Roman" w:cs="Times New Roman"/>
+      <w:sz w:val="24"/>
+      <w:szCs w:val="24"/>
+    </w:rPr>
+  </w:style>
+</w:styles>
+</file>
+
+<file path=word/stylesWithEffects.xml><?xml version="1.0" encoding="utf-8"?>
+<w:styles xmlns:wpc="http://schemas.microsoft.com/office/word/2010/wordprocessingCanvas" xmlns:mc="http://schemas.openxmlformats.org/markup-compatibility/2006" xmlns:o="urn:schemas-microsoft-com:office:office" xmlns:r="http://schemas.openxmlformats.org/officeDocument/2006/relationships" xmlns:m="http://schemas.openxmlformats.org/officeDocument/2006/math" xmlns:v="urn:schemas-microsoft-com:vml" xmlns:wp14="http://schemas.microsoft.com/office/word/2010/wordprocessingDrawing" xmlns:wp="http://schemas.openxmlformats.org/drawingml/2006/wordprocessingDrawing" xmlns:w10="urn:schemas-microsoft-com:office:word" xmlns:w="http://schemas.openxmlformats.org/wordprocessingml/2006/main" xmlns:w14="http://schemas.microsoft.com/office/word/2010/wordml" xmlns:wpg="http://schemas.microsoft.com/office/word/2010/wordprocessingGroup" xmlns:wpi="http://schemas.microsoft.com/office/word/2010/wordprocessingInk" xmlns:wne="http://schemas.microsoft.com/office/word/2006/wordml" xmlns:wps="http://schemas.microsoft.com/office/word/2010/wordprocessingShape" mc:Ignorable="w14 wp14">
+  <w:docDefaults>
+    <w:rPrDefault>
+      <w:rPr>
+        <w:rFonts w:asciiTheme="minorHAnsi" w:eastAsiaTheme="minorHAnsi" w:hAnsiTheme="minorHAnsi" w:cstheme="minorBidi"/>
+        <w:sz w:val="22"/>
+        <w:szCs w:val="22"/>
+        <w:lang w:val="en-US" w:eastAsia="en-US" w:bidi="ar-SA"/>
+      </w:rPr>
+    </w:rPrDefault>
+    <w:pPrDefault>
+      <w:pPr>
+        <w:spacing w:after="200" w:line="276" w:lineRule="auto"/>
+      </w:pPr>
+    </w:pPrDefault>
+  </w:docDefaults>
+  <w:latentStyles w:defLockedState="0" w:defUIPriority="99" w:defSemiHidden="1" w:defUnhideWhenUsed="1" w:defQFormat="0" w:count="267">
+    <w:lsdException w:name="Normal" w:semiHidden="0" w:uiPriority="0" w:unhideWhenUsed="0" w:qFormat="1"/>
+    <w:lsdException w:name="heading 1" w:semiHidden="0" w:uiPriority="9" w:unhideWhenUsed="0" w:qFormat="1"/>
+    <w:lsdException w:name="heading 2" w:uiPriority="9" w:qFormat="1"/>
+    <w:lsdException w:name="heading 3" w:uiPriority="9" w:qFormat="1"/>
+    <w:lsdException w:name="heading 4" w:uiPriority="9" w:qFormat="1"/>
+    <w:lsdException w:name="heading 5" w:uiPriority="9" w:qFormat="1"/>
+    <w:lsdException w:name="heading 6" w:uiPriority="9" w:qFormat="1"/>
+    <w:lsdException w:name="heading 7" w:uiPriority="9" w:qFormat="1"/>
+    <w:lsdException w:name="heading 8" w:uiPriority="9" w:qFormat="1"/>
+    <w:lsdException w:name="heading 9" w:uiPriority="9" w:qFormat="1"/>
+    <w:lsdException w:name="toc 1" w:uiPriority="39"/>
+    <w:lsdException w:name="toc 2" w:uiPriority="39"/>
+    <w:lsdException w:name="toc 3" w:uiPriority="39"/>
+    <w:lsdException w:name="toc 4" w:uiPriority="39"/>
+    <w:lsdException w:name="toc 5" w:uiPriority="39"/>
+    <w:lsdException w:name="toc 6" w:uiPriority="39"/>
+    <w:lsdException w:name="toc 7" w:uiPriority="39"/>
+    <w:lsdException w:name="toc 8" w:uiPriority="39"/>
+    <w:lsdException w:name="toc 9" w:uiPriority="39"/>
+    <w:lsdException w:name="caption" w:uiPriority="35" w:qFormat="1"/>
+    <w:lsdException w:name="Title" w:semiHidden="0" w:uiPriority="10" w:unhideWhenUsed="0" w:qFormat="1"/>
+    <w:lsdException w:name="Default Paragraph Font" w:uiPriority="1"/>
+    <w:lsdException w:name="Subtitle" w:semiHidden="0" w:uiPriority="11" w:unhideWhenUsed="0" w:qFormat="1"/>
+    <w:lsdException w:name="Strong" w:semiHidden="0" w:uiPriority="22" w:unhideWhenUsed="0" w:qFormat="1"/>
+    <w:lsdException w:name="Emphasis" w:semiHidden="0" w:uiPriority="20" w:unhideWhenUsed="0" w:qFormat="1"/>
+    <w:lsdException w:name="Table Grid" w:semiHidden="0" w:uiPriority="59" w:unhideWhenUsed="0"/>
+    <w:lsdException w:name="Placeholder Text" w:unhideWhenUsed="0"/>
+    <w:lsdException w:name="No Spacing" w:semiHidden="0" w:uiPriority="1" w:unhideWhenUsed="0" w:qFormat="1"/>
+    <w:lsdException w:name="Light Shading" w:semiHidden="0" w:uiPriority="60" w:unhideWhenUsed="0"/>
+    <w:lsdException w:name="Light List" w:semiHidden="0" w:uiPriority="61" w:unhideWhenUsed="0"/>
+    <w:lsdException w:name="Light Grid" w:semiHidden="0" w:uiPriority="62" w:unhideWhenUsed="0"/>
+    <w:lsdException w:name="Medium Shading 1" w:semiHidden="0" w:uiPriority="63" w:unhideWhenUsed="0"/>
+    <w:lsdException w:name="Medium Shading 2" w:semiHidden="0" w:uiPriority="64" w:unhideWhenUsed="0"/>
+    <w:lsdException w:name="Medium List 1" w:semiHidden="0" w:uiPriority="65" w:unhideWhenUsed="0"/>
+    <w:lsdException w:name="Medium List 2" w:semiHidden="0" w:uiPriority="66" w:unhideWhenUsed="0"/>
+    <w:lsdException w:name="Medium Grid 1" w:semiHidden="0" w:uiPriority="67" w:unhideWhenUsed="0"/>
+    <w:lsdException w:name="Medium Grid 2" w:semiHidden="0" w:uiPriority="68" w:unhideWhenUsed="0"/>
+    <w:lsdException w:name="Medium Grid 3" w:semiHidden="0" w:uiPriority="69" w:unhideWhenUsed="0"/>
+    <w:lsdException w:name="Dark List" w:semiHidden="0" w:uiPriority="70" w:unhideWhenUsed="0"/>
+    <w:lsdException w:name="Colorful Shading" w:semiHidden="0" w:uiPriority="71" w:unhideWhenUsed="0"/>
+    <w:lsdException w:name="Colorful List" w:semiHidden="0" w:uiPriority="72" w:unhideWhenUsed="0"/>
+    <w:lsdException w:name="Colorful Grid" w:semiHidden="0" w:uiPriority="73" w:unhideWhenUsed="0"/>
+    <w:lsdException w:name="Light Shading Accent 1" w:semiHidden="0" w:uiPriority="60" w:unhideWhenUsed="0"/>
+    <w:lsdException w:name="Light List Accent 1" w:semiHidden="0" w:uiPriority="61" w:unhideWhenUsed="0"/>
+    <w:lsdException w:name="Light Grid Accent 1" w:semiHidden="0" w:uiPriority="62" w:unhideWhenUsed="0"/>
+    <w:lsdException w:name="Medium Shading 1 Accent 1" w:semiHidden="0" w:uiPriority="63" w:unhideWhenUsed="0"/>
+    <w:lsdException w:name="Medium Shading 2 Accent 1" w:semiHidden="0" w:uiPriority="64" w:unhideWhenUsed="0"/>
+    <w:lsdException w:name="Medium List 1 Accent 1" w:semiHidden="0" w:uiPriority="65" w:unhideWhenUsed="0"/>
+    <w:lsdException w:name="Revision" w:unhideWhenUsed="0"/>
+    <w:lsdException w:name="List Paragraph" w:semiHidden="0" w:uiPriority="34" w:unhideWhenUsed="0" w:qFormat="1"/>
+    <w:lsdException w:name="Quote" w:semiHidden="0" w:uiPriority="29" w:unhideWhenUsed="0" w:qFormat="1"/>
+    <w:lsdException w:name="Intense Quote" w:semiHidden="0" w:uiPriority="30" w:unhideWhenUsed="0" w:qFormat="1"/>
+    <w:lsdException w:name="Medium List 2 Accent 1" w:semiHidden="0" w:uiPriority="66" w:unhideWhenUsed="0"/>
+    <w:lsdException w:name="Medium Grid 1 Accent 1" w:semiHidden="0" w:uiPriority="67" w:unhideWhenUsed="0"/>
+    <w:lsdException w:name="Medium Grid 2 Accent 1" w:semiHidden="0" w:uiPriority="68" w:unhideWhenUsed="0"/>
+    <w:lsdException w:name="Medium Grid 3 Accent 1" w:semiHidden="0" w:uiPriority="69" w:unhideWhenUsed="0"/>
+    <w:lsdException w:name="Dark List Accent 1" w:semiHidden="0" w:uiPriority="70" w:unhideWhenUsed="0"/>
+    <w:lsdException w:name="Colorful Shading Accent 1" w:semiHidden="0" w:uiPriority="71" w:unhideWhenUsed="0"/>
+    <w:lsdException w:name="Colorful List Accent 1" w:semiHidden="0" w:uiPriority="72" w:unhideWhenUsed="0"/>
+    <w:lsdException w:name="Colorful Grid Accent 1" w:semiHidden="0" w:uiPriority="73" w:unhideWhenUsed="0"/>
+    <w:lsdException w:name="Light Shading Accent 2" w:semiHidden="0" w:uiPriority="60" w:unhideWhenUsed="0"/>
+    <w:lsdException w:name="Light List Accent 2" w:semiHidden="0" w:uiPriority="61" w:unhideWhenUsed="0"/>
+    <w:lsdException w:name="Light Grid Accent 2" w:semiHidden="0" w:uiPriority="62" w:unhideWhenUsed="0"/>
+    <w:lsdException w:name="Medium Shading 1 Accent 2" w:semiHidden="0" w:uiPriority="63" w:unhideWhenUsed="0"/>
+    <w:lsdException w:name="Medium Shading 2 Accent 2" w:semiHidden="0" w:uiPriority="64" w:unhideWhenUsed="0"/>
+    <w:lsdException w:name="Medium List 1 Accent 2" w:semiHidden="0" w:uiPriority="65" w:unhideWhenUsed="0"/>
+    <w:lsdException w:name="Medium List 2 Accent 2" w:semiHidden="0" w:uiPriority="66" w:unhideWhenUsed="0"/>
+    <w:lsdException w:name="Medium Grid 1 Accent 2" w:semiHidden="0" w:uiPriority="67" w:unhideWhenUsed="0"/>
+    <w:lsdException w:name="Medium Grid 2 Accent 2" w:semiHidden="0" w:uiPriority="68" w:unhideWhenUsed="0"/>
+    <w:lsdException w:name="Medium Grid 3 Accent 2" w:semiHidden="0" w:uiPriority="69" w:unhideWhenUsed="0"/>
+    <w:lsdException w:name="Dark List Accent 2" w:semiHidden="0" w:uiPriority="70" w:unhideWhenUsed="0"/>
+    <w:lsdException w:name="Colorful Shading Accent 2" w:semiHidden="0" w:uiPriority="71" w:unhideWhenUsed="0"/>
+    <w:lsdException w:name="Colorful List Accent 2" w:semiHidden="0" w:uiPriority="72" w:unhideWhenUsed="0"/>
+    <w:lsdException w:name="Colorful Grid Accent 2" w:semiHidden="0" w:uiPriority="73" w:unhideWhenUsed="0"/>
+    <w:lsdException w:name="Light Shading Accent 3" w:semiHidden="0" w:uiPriority="60" w:unhideWhenUsed="0"/>
+    <w:lsdException w:name="Light List Accent 3" w:semiHidden="0" w:uiPriority="61" w:unhideWhenUsed="0"/>
+    <w:lsdException w:name="Light Grid Accent 3" w:semiHidden="0" w:uiPriority="62" w:unhideWhenUsed="0"/>
+    <w:lsdException w:name="Medium Shading 1 Accent 3" w:semiHidden="0" w:uiPriority="63" w:unhideWhenUsed="0"/>
+    <w:lsdException w:name="Medium Shading 2 Accent 3" w:semiHidden="0" w:uiPriority="64" w:unhideWhenUsed="0"/>
+    <w:lsdException w:name="Medium List 1 Accent 3" w:semiHidden="0" w:uiPriority="65" w:unhideWhenUsed="0"/>
+    <w:lsdException w:name="Medium List 2 Accent 3" w:semiHidden="0" w:uiPriority="66" w:unhideWhenUsed="0"/>
+    <w:lsdException w:name="Medium Grid 1 Accent 3" w:semiHidden="0" w:uiPriority="67" w:unhideWhenUsed="0"/>
+    <w:lsdException w:name="Medium Grid 2 Accent 3" w:semiHidden="0" w:uiPriority="68" w:unhideWhenUsed="0"/>
+    <w:lsdException w:name="Medium Grid 3 Accent 3" w:semiHidden="0" w:uiPriority="69" w:unhideWhenUsed="0"/>
+    <w:lsdException w:name="Dark List Accent 3" w:semiHidden="0" w:uiPriority="70" w:unhideWhenUsed="0"/>
+    <w:lsdException w:name="Colorful Shading Accent 3" w:semiHidden="0" w:uiPriority="71" w:unhideWhenUsed="0"/>
+    <w:lsdException w:name="Colorful List Accent 3" w:semiHidden="0" w:uiPriority="72" w:unhideWhenUsed="0"/>
+    <w:lsdException w:name="Colorful Grid Accent 3" w:semiHidden="0" w:uiPriority="73" w:unhideWhenUsed="0"/>
+    <w:lsdException w:name="Light Shading Accent 4" w:semiHidden="0" w:uiPriority="60" w:unhideWhenUsed="0"/>
+    <w:lsdException w:name="Light List Accent 4" w:semiHidden="0" w:uiPriority="61" w:unhideWhenUsed="0"/>
+    <w:lsdException w:name="Light Grid Accent 4" w:semiHidden="0" w:uiPriority="62" w:unhideWhenUsed="0"/>
+    <w:lsdException w:name="Medium Shading 1 Accent 4" w:semiHidden="0" w:uiPriority="63" w:unhideWhenUsed="0"/>
+    <w:lsdException w:name="Medium Shading 2 Accent 4" w:semiHidden="0" w:uiPriority="64" w:unhideWhenUsed="0"/>
+    <w:lsdException w:name="Medium List 1 Accent 4" w:semiHidden="0" w:uiPriority="65" w:unhideWhenUsed="0"/>
+    <w:lsdException w:name="Medium List 2 Accent 4" w:semiHidden="0" w:uiPriority="66" w:unhideWhenUsed="0"/>
+    <w:lsdException w:name="Medium Grid 1 Accent 4" w:semiHidden="0" w:uiPriority="67" w:unhideWhenUsed="0"/>
+    <w:lsdException w:name="Medium Grid 2 Accent 4" w:semiHidden="0" w:uiPriority="68" w:unhideWhenUsed="0"/>
+    <w:lsdException w:name="Medium Grid 3 Accent 4" w:semiHidden="0" w:uiPriority="69" w:unhideWhenUsed="0"/>
+    <w:lsdException w:name="Dark List Accent 4" w:semiHidden="0" w:uiPriority="70" w:unhideWhenUsed="0"/>
+    <w:lsdException w:name="Colorful Shading Accent 4" w:semiHidden="0" w:uiPriority="71" w:unhideWhenUsed="0"/>
+    <w:lsdException w:name="Colorful List Accent 4" w:semiHidden="0" w:uiPriority="72" w:unhideWhenUsed="0"/>
+    <w:lsdException w:name="Colorful Grid Accent 4" w:semiHidden="0" w:uiPriority="73" w:unhideWhenUsed="0"/>
+    <w:lsdException w:name="Light Shading Accent 5" w:semiHidden="0" w:uiPriority="60" w:unhideWhenUsed="0"/>
+    <w:lsdException w:name="Light List Accent 5" w:semiHidden="0" w:uiPriority="61" w:unhideWhenUsed="0"/>
+    <w:lsdException w:name="Light Grid Accent 5" w:semiHidden="0" w:uiPriority="62" w:unhideWhenUsed="0"/>
+    <w:lsdException w:name="Medium Shading 1 Accent 5" w:semiHidden="0" w:uiPriority="63" w:unhideWhenUsed="0"/>
+    <w:lsdException w:name="Medium Shading 2 Accent 5" w:semiHidden="0" w:uiPriority="64" w:unhideWhenUsed="0"/>
+    <w:lsdException w:name="Medium List 1 Accent 5" w:semiHidden="0" w:uiPriority="65" w:unhideWhenUsed="0"/>
+    <w:lsdException w:name="Medium List 2 Accent 5" w:semiHidden="0" w:uiPriority="66" w:unhideWhenUsed="0"/>
+    <w:lsdException w:name="Medium Grid 1 Accent 5" w:semiHidden="0" w:uiPriority="67" w:unhideWhenUsed="0"/>
+    <w:lsdException w:name="Medium Grid 2 Accent 5" w:semiHidden="0" w:uiPriority="68" w:unhideWhenUsed="0"/>
+    <w:lsdException w:name="Medium Grid 3 Accent 5" w:semiHidden="0" w:uiPriority="69" w:unhideWhenUsed="0"/>
+    <w:lsdException w:name="Dark List Accent 5" w:semiHidden="0" w:uiPriority="70" w:unhideWhenUsed="0"/>
+    <w:lsdException w:name="Colorful Shading Accent 5" w:semiHidden="0" w:uiPriority="71" w:unhideWhenUsed="0"/>
+    <w:lsdException w:name="Colorful List Accent 5" w:semiHidden="0" w:uiPriority="72" w:unhideWhenUsed="0"/>
+    <w:lsdException w:name="Colorful Grid Accent 5" w:semiHidden="0" w:uiPriority="73" w:unhideWhenUsed="0"/>
+    <w:lsdException w:name="Light Shading Accent 6" w:semiHidden="0" w:uiPriority="60" w:unhideWhenUsed="0"/>
+    <w:lsdException w:name="Light List Accent 6" w:semiHidden="0" w:uiPriority="61" w:unhideWhenUsed="0"/>
+    <w:lsdException w:name="Light Grid Accent 6" w:semiHidden="0" w:uiPriority="62" w:unhideWhenUsed="0"/>
+    <w:lsdException w:name="Medium Shading 1 Accent 6" w:semiHidden="0" w:uiPriority="63" w:unhideWhenUsed="0"/>
+    <w:lsdException w:name="Medium Shading 2 Accent 6" w:semiHidden="0" w:uiPriority="64" w:unhideWhenUsed="0"/>
+    <w:lsdException w:name="Medium List 1 Accent 6" w:semiHidden="0" w:uiPriority="65" w:unhideWhenUsed="0"/>
+    <w:lsdException w:name="Medium List 2 Accent 6" w:semiHidden="0" w:uiPriority="66" w:unhideWhenUsed="0"/>
+    <w:lsdException w:name="Medium Grid 1 Accent 6" w:semiHidden="0" w:uiPriority="67" w:unhideWhenUsed="0"/>
+    <w:lsdException w:name="Medium Grid 2 Accent 6" w:semiHidden="0" w:uiPriority="68" w:unhideWhenUsed="0"/>
+    <w:lsdException w:name="Medium Grid 3 Accent 6" w:semiHidden="0" w:uiPriority="69" w:unhideWhenUsed="0"/>
+    <w:lsdException w:name="Dark List Accent 6" w:semiHidden="0" w:uiPriority="70" w:unhideWhenUsed="0"/>
+    <w:lsdException w:name="Colorful Shading Accent 6" w:semiHidden="0" w:uiPriority="71" w:unhideWhenUsed="0"/>
+    <w:lsdException w:name="Colorful List Accent 6" w:semiHidden="0" w:uiPriority="72" w:unhideWhenUsed="0"/>
+    <w:lsdException w:name="Colorful Grid Accent 6" w:semiHidden="0" w:uiPriority="73" w:unhideWhenUsed="0"/>
+    <w:lsdException w:name="Subtle Emphasis" w:semiHidden="0" w:uiPriority="19" w:unhideWhenUsed="0" w:qFormat="1"/>
+    <w:lsdException w:name="Intense Emphasis" w:semiHidden="0" w:uiPriority="21" w:unhideWhenUsed="0" w:qFormat="1"/>
+    <w:lsdException w:name="Subtle Reference" w:semiHidden="0" w:uiPriority="31" w:unhideWhenUsed="0" w:qFormat="1"/>
+    <w:lsdException w:name="Intense Reference" w:semiHidden="0" w:uiPriority="32" w:unhideWhenUsed="0" w:qFormat="1"/>
+    <w:lsdException w:name="Book Title" w:semiHidden="0" w:uiPriority="33" w:unhideWhenUsed="0" w:qFormat="1"/>
+    <w:lsdException w:name="Bibliography" w:uiPriority="37"/>
+    <w:lsdException w:name="TOC Heading" w:uiPriority="39" w:qFormat="1"/>
   </w:latentStyles>
   <w:style w:type="paragraph" w:default="1" w:styleId="Normal">
     <w:name w:val="Normal"/>
@@ -2765,7 +2894,7 @@
 </file>
 
 <file path=customXml/itemProps1.xml><?xml version="1.0" encoding="utf-8"?>
-<ds:datastoreItem xmlns:ds="http://schemas.openxmlformats.org/officeDocument/2006/customXml" ds:itemID="{AE4C6FFE-F701-4315-876B-6F9777F6171C}">
+<ds:datastoreItem xmlns:ds="http://schemas.openxmlformats.org/officeDocument/2006/customXml" ds:itemID="{630FB5DB-59FB-43D2-957C-3AD6CB3D3DCA}">
   <ds:schemaRefs>
     <ds:schemaRef ds:uri="http://schemas.openxmlformats.org/officeDocument/2006/bibliography"/>
   </ds:schemaRefs>

</xml_diff>